<commit_message>
Completed basic documentation. Needs pictures to demonstrate the tool.
</commit_message>
<xml_diff>
--- a/Assets/Documentation/Dialogue Tool Plugin Documentation.docx
+++ b/Assets/Documentation/Dialogue Tool Plugin Documentation.docx
@@ -7,7 +7,15 @@
         <w:jc w:val="center"/>
       </w:pPr>
       <w:r>
-        <w:t>Dialogue Tool Plugin Documentation</w:t>
+        <w:t xml:space="preserve">Dialogue Tool </w:t>
+      </w:r>
+      <w:proofErr w:type="spellStart"/>
+      <w:r>
+        <w:t>Plugin</w:t>
+      </w:r>
+      <w:proofErr w:type="spellEnd"/>
+      <w:r>
+        <w:t xml:space="preserve"> Documentation</w:t>
       </w:r>
     </w:p>
     <w:p>
@@ -15,20 +23,55 @@
         <w:jc w:val="center"/>
       </w:pPr>
       <w:r>
-        <w:t>By Ryan Zagala</w:t>
-      </w:r>
-    </w:p>
-    <w:p>
-      <w:r>
+        <w:t xml:space="preserve">By Ryan </w:t>
+      </w:r>
+      <w:proofErr w:type="spellStart"/>
+      <w:r>
+        <w:t>Zagala</w:t>
+      </w:r>
+      <w:proofErr w:type="spellEnd"/>
+    </w:p>
+    <w:p>
+      <w:pPr>
+        <w:rPr>
+          <w:b/>
+          <w:u w:val="single"/>
+        </w:rPr>
+      </w:pPr>
+      <w:r>
+        <w:rPr>
+          <w:b/>
+          <w:u w:val="single"/>
+        </w:rPr>
         <w:t>Summary</w:t>
       </w:r>
       <w:r>
+        <w:rPr>
+          <w:b/>
+          <w:u w:val="single"/>
+        </w:rPr>
         <w:t>:</w:t>
       </w:r>
     </w:p>
     <w:p>
       <w:r>
-        <w:t xml:space="preserve">The Dialogue Tool Plugin for Unity provides developers a way to incorporate dialogue into their games, simulations, etc. This tool has two separate canvases: one for normal On-Screen interface (Screen Space - Overlay) and one for VR (Screen Space - Camera); a canvas that will be a world space render will come soon. </w:t>
+        <w:t xml:space="preserve">The Dialogue Tool </w:t>
+      </w:r>
+      <w:proofErr w:type="spellStart"/>
+      <w:r>
+        <w:t>Plugin</w:t>
+      </w:r>
+      <w:proofErr w:type="spellEnd"/>
+      <w:r>
+        <w:t xml:space="preserve"> for Unity provides developers a way to incorporate dialogue into their games, simulations, etc. This tool has two separate canvases: one for normal On-Screen </w:t>
+      </w:r>
+      <w:proofErr w:type="gramStart"/>
+      <w:r>
+        <w:t>interface</w:t>
+      </w:r>
+      <w:proofErr w:type="gramEnd"/>
+      <w:r>
+        <w:t xml:space="preserve"> (Screen Space - Overlay) and one for VR (Screen Space - Camera); a canvas that will be a world space render will come soon. </w:t>
       </w:r>
       <w:r>
         <w:t>The resolution settings that each canvas has is 1920x1080 (16:9) setting.</w:t>
@@ -38,10 +81,24 @@
       </w:r>
     </w:p>
     <w:p>
-      <w:r>
+      <w:pPr>
+        <w:rPr>
+          <w:b/>
+          <w:u w:val="single"/>
+        </w:rPr>
+      </w:pPr>
+      <w:r>
+        <w:rPr>
+          <w:b/>
+          <w:u w:val="single"/>
+        </w:rPr>
         <w:t>Package Contents</w:t>
       </w:r>
       <w:r>
+        <w:rPr>
+          <w:b/>
+          <w:u w:val="single"/>
+        </w:rPr>
         <w:t>:</w:t>
       </w:r>
     </w:p>
@@ -65,9 +122,11 @@
           <w:numId w:val="1"/>
         </w:numPr>
       </w:pPr>
+      <w:proofErr w:type="spellStart"/>
       <w:r>
         <w:t>ContinueDialogueImages</w:t>
       </w:r>
+      <w:proofErr w:type="spellEnd"/>
     </w:p>
     <w:p>
       <w:pPr>
@@ -77,9 +136,11 @@
           <w:numId w:val="1"/>
         </w:numPr>
       </w:pPr>
+      <w:proofErr w:type="spellStart"/>
       <w:r>
         <w:t>AutoContinueDialogueImage</w:t>
       </w:r>
+      <w:proofErr w:type="spellEnd"/>
     </w:p>
     <w:p>
       <w:pPr>
@@ -89,9 +150,11 @@
           <w:numId w:val="1"/>
         </w:numPr>
       </w:pPr>
+      <w:proofErr w:type="spellStart"/>
       <w:r>
         <w:t>AutoContinueDialogueImage.controller</w:t>
       </w:r>
+      <w:proofErr w:type="spellEnd"/>
     </w:p>
     <w:p>
       <w:pPr>
@@ -101,9 +164,11 @@
           <w:numId w:val="1"/>
         </w:numPr>
       </w:pPr>
+      <w:proofErr w:type="spellStart"/>
       <w:r>
         <w:t>ScrollingRight.anim</w:t>
       </w:r>
+      <w:proofErr w:type="spellEnd"/>
     </w:p>
     <w:p>
       <w:pPr>
@@ -113,9 +178,11 @@
           <w:numId w:val="1"/>
         </w:numPr>
       </w:pPr>
+      <w:proofErr w:type="spellStart"/>
       <w:r>
         <w:t>InputContinueDialogueImage</w:t>
       </w:r>
+      <w:proofErr w:type="spellEnd"/>
     </w:p>
     <w:p>
       <w:pPr>
@@ -125,9 +192,11 @@
           <w:numId w:val="1"/>
         </w:numPr>
       </w:pPr>
+      <w:proofErr w:type="spellStart"/>
       <w:r>
         <w:t>Bounce.anim</w:t>
       </w:r>
+      <w:proofErr w:type="spellEnd"/>
     </w:p>
     <w:p>
       <w:pPr>
@@ -137,9 +206,11 @@
           <w:numId w:val="1"/>
         </w:numPr>
       </w:pPr>
+      <w:proofErr w:type="spellStart"/>
       <w:r>
         <w:t>FadeFlashing.anim</w:t>
       </w:r>
+      <w:proofErr w:type="spellEnd"/>
     </w:p>
     <w:p>
       <w:pPr>
@@ -149,21 +220,25 @@
           <w:numId w:val="1"/>
         </w:numPr>
       </w:pPr>
+      <w:proofErr w:type="spellStart"/>
       <w:r>
         <w:t>InputContinueDialogueImage.controller</w:t>
       </w:r>
-    </w:p>
-    <w:p>
-      <w:pPr>
-        <w:pStyle w:val="ListParagraph"/>
-        <w:numPr>
-          <w:ilvl w:val="1"/>
-          <w:numId w:val="1"/>
-        </w:numPr>
-      </w:pPr>
+      <w:proofErr w:type="spellEnd"/>
+    </w:p>
+    <w:p>
+      <w:pPr>
+        <w:pStyle w:val="ListParagraph"/>
+        <w:numPr>
+          <w:ilvl w:val="1"/>
+          <w:numId w:val="1"/>
+        </w:numPr>
+      </w:pPr>
+      <w:proofErr w:type="spellStart"/>
       <w:r>
         <w:t>DialogueBoxCanvas</w:t>
       </w:r>
+      <w:proofErr w:type="spellEnd"/>
     </w:p>
     <w:p>
       <w:pPr>
@@ -173,12 +248,14 @@
           <w:numId w:val="1"/>
         </w:numPr>
       </w:pPr>
+      <w:proofErr w:type="spellStart"/>
       <w:r>
         <w:t>Close</w:t>
       </w:r>
       <w:r>
         <w:t>.anim</w:t>
       </w:r>
+      <w:proofErr w:type="spellEnd"/>
     </w:p>
     <w:p>
       <w:pPr>
@@ -188,12 +265,14 @@
           <w:numId w:val="1"/>
         </w:numPr>
       </w:pPr>
+      <w:proofErr w:type="spellStart"/>
       <w:r>
         <w:t>DialogueBoxCanvas</w:t>
       </w:r>
       <w:r>
         <w:t>.controller</w:t>
       </w:r>
+      <w:proofErr w:type="spellEnd"/>
     </w:p>
     <w:p>
       <w:pPr>
@@ -203,12 +282,14 @@
           <w:numId w:val="1"/>
         </w:numPr>
       </w:pPr>
+      <w:proofErr w:type="spellStart"/>
       <w:r>
         <w:t>Open</w:t>
       </w:r>
       <w:r>
         <w:t>.anim</w:t>
       </w:r>
+      <w:proofErr w:type="spellEnd"/>
     </w:p>
     <w:p>
       <w:pPr>
@@ -218,12 +299,14 @@
           <w:numId w:val="1"/>
         </w:numPr>
       </w:pPr>
+      <w:proofErr w:type="spellStart"/>
       <w:r>
         <w:t>Standby</w:t>
       </w:r>
       <w:r>
         <w:t>.anim</w:t>
       </w:r>
+      <w:proofErr w:type="spellEnd"/>
     </w:p>
     <w:p>
       <w:pPr>
@@ -245,9 +328,11 @@
           <w:numId w:val="1"/>
         </w:numPr>
       </w:pPr>
+      <w:proofErr w:type="spellStart"/>
       <w:r>
         <w:t>DialogueSpeech</w:t>
       </w:r>
+      <w:proofErr w:type="spellEnd"/>
     </w:p>
     <w:p>
       <w:pPr>
@@ -314,54 +399,62 @@
           <w:numId w:val="1"/>
         </w:numPr>
       </w:pPr>
+      <w:proofErr w:type="spellStart"/>
       <w:r>
         <w:t>DialogueTreeAssets</w:t>
       </w:r>
-    </w:p>
-    <w:p>
-      <w:pPr>
-        <w:pStyle w:val="ListParagraph"/>
-        <w:numPr>
-          <w:ilvl w:val="1"/>
-          <w:numId w:val="1"/>
-        </w:numPr>
-      </w:pPr>
+      <w:proofErr w:type="spellEnd"/>
+    </w:p>
+    <w:p>
+      <w:pPr>
+        <w:pStyle w:val="ListParagraph"/>
+        <w:numPr>
+          <w:ilvl w:val="1"/>
+          <w:numId w:val="1"/>
+        </w:numPr>
+      </w:pPr>
+      <w:proofErr w:type="spellStart"/>
       <w:r>
         <w:t>Introduction</w:t>
       </w:r>
       <w:r>
         <w:t>.asset</w:t>
       </w:r>
-    </w:p>
-    <w:p>
-      <w:pPr>
-        <w:pStyle w:val="ListParagraph"/>
-        <w:numPr>
-          <w:ilvl w:val="1"/>
-          <w:numId w:val="1"/>
-        </w:numPr>
-      </w:pPr>
+      <w:proofErr w:type="spellEnd"/>
+    </w:p>
+    <w:p>
+      <w:pPr>
+        <w:pStyle w:val="ListParagraph"/>
+        <w:numPr>
+          <w:ilvl w:val="1"/>
+          <w:numId w:val="1"/>
+        </w:numPr>
+      </w:pPr>
+      <w:proofErr w:type="spellStart"/>
       <w:r>
         <w:t>Introduction_Response_A</w:t>
       </w:r>
       <w:r>
         <w:t>.asset</w:t>
       </w:r>
-    </w:p>
-    <w:p>
-      <w:pPr>
-        <w:pStyle w:val="ListParagraph"/>
-        <w:numPr>
-          <w:ilvl w:val="1"/>
-          <w:numId w:val="1"/>
-        </w:numPr>
-      </w:pPr>
+      <w:proofErr w:type="spellEnd"/>
+    </w:p>
+    <w:p>
+      <w:pPr>
+        <w:pStyle w:val="ListParagraph"/>
+        <w:numPr>
+          <w:ilvl w:val="1"/>
+          <w:numId w:val="1"/>
+        </w:numPr>
+      </w:pPr>
+      <w:proofErr w:type="spellStart"/>
       <w:r>
         <w:t>Introduction_Response_B</w:t>
       </w:r>
       <w:r>
         <w:t>.asset</w:t>
       </w:r>
+      <w:proofErr w:type="spellEnd"/>
     </w:p>
     <w:p>
       <w:pPr>
@@ -419,9 +512,11 @@
           <w:numId w:val="1"/>
         </w:numPr>
       </w:pPr>
+      <w:proofErr w:type="spellStart"/>
       <w:r>
         <w:t>UI_Materials</w:t>
       </w:r>
+      <w:proofErr w:type="spellEnd"/>
     </w:p>
     <w:p>
       <w:pPr>
@@ -431,9 +526,11 @@
           <w:numId w:val="1"/>
         </w:numPr>
       </w:pPr>
+      <w:proofErr w:type="spellStart"/>
       <w:r>
         <w:t>AutoContinueDialogueRenderTexture.renderTexture</w:t>
       </w:r>
+      <w:proofErr w:type="spellEnd"/>
     </w:p>
     <w:p>
       <w:pPr>
@@ -456,9 +553,11 @@
           <w:numId w:val="1"/>
         </w:numPr>
       </w:pPr>
+      <w:proofErr w:type="spellStart"/>
       <w:r>
         <w:t>VRLevel_Materials</w:t>
       </w:r>
+      <w:proofErr w:type="spellEnd"/>
     </w:p>
     <w:p>
       <w:pPr>
@@ -504,57 +603,67 @@
           <w:numId w:val="1"/>
         </w:numPr>
       </w:pPr>
+      <w:proofErr w:type="spellStart"/>
       <w:r>
         <w:t>AnswerButton.prefab</w:t>
       </w:r>
-    </w:p>
-    <w:p>
-      <w:pPr>
-        <w:pStyle w:val="ListParagraph"/>
-        <w:numPr>
-          <w:ilvl w:val="1"/>
-          <w:numId w:val="1"/>
-        </w:numPr>
-      </w:pPr>
+      <w:proofErr w:type="spellEnd"/>
+    </w:p>
+    <w:p>
+      <w:pPr>
+        <w:pStyle w:val="ListParagraph"/>
+        <w:numPr>
+          <w:ilvl w:val="1"/>
+          <w:numId w:val="1"/>
+        </w:numPr>
+      </w:pPr>
+      <w:proofErr w:type="spellStart"/>
       <w:r>
         <w:t>DialogueBoxCanvas.prefab</w:t>
       </w:r>
-    </w:p>
-    <w:p>
-      <w:pPr>
-        <w:pStyle w:val="ListParagraph"/>
-        <w:numPr>
-          <w:ilvl w:val="1"/>
-          <w:numId w:val="1"/>
-        </w:numPr>
-      </w:pPr>
+      <w:proofErr w:type="spellEnd"/>
+    </w:p>
+    <w:p>
+      <w:pPr>
+        <w:pStyle w:val="ListParagraph"/>
+        <w:numPr>
+          <w:ilvl w:val="1"/>
+          <w:numId w:val="1"/>
+        </w:numPr>
+      </w:pPr>
+      <w:proofErr w:type="spellStart"/>
       <w:r>
         <w:t>DialogueBoxVRCanvas.prefab</w:t>
       </w:r>
-    </w:p>
-    <w:p>
-      <w:pPr>
-        <w:pStyle w:val="ListParagraph"/>
-        <w:numPr>
-          <w:ilvl w:val="1"/>
-          <w:numId w:val="1"/>
-        </w:numPr>
-      </w:pPr>
+      <w:proofErr w:type="spellEnd"/>
+    </w:p>
+    <w:p>
+      <w:pPr>
+        <w:pStyle w:val="ListParagraph"/>
+        <w:numPr>
+          <w:ilvl w:val="1"/>
+          <w:numId w:val="1"/>
+        </w:numPr>
+      </w:pPr>
+      <w:proofErr w:type="spellStart"/>
       <w:r>
         <w:t>DialogueManager.prefab</w:t>
       </w:r>
-    </w:p>
-    <w:p>
-      <w:pPr>
-        <w:pStyle w:val="ListParagraph"/>
-        <w:numPr>
-          <w:ilvl w:val="1"/>
-          <w:numId w:val="1"/>
-        </w:numPr>
-      </w:pPr>
+      <w:proofErr w:type="spellEnd"/>
+    </w:p>
+    <w:p>
+      <w:pPr>
+        <w:pStyle w:val="ListParagraph"/>
+        <w:numPr>
+          <w:ilvl w:val="1"/>
+          <w:numId w:val="1"/>
+        </w:numPr>
+      </w:pPr>
+      <w:proofErr w:type="spellStart"/>
       <w:r>
         <w:t>NPC.prefab</w:t>
       </w:r>
+      <w:proofErr w:type="spellEnd"/>
     </w:p>
     <w:p>
       <w:pPr>
@@ -576,21 +685,25 @@
           <w:numId w:val="1"/>
         </w:numPr>
       </w:pPr>
+      <w:proofErr w:type="spellStart"/>
       <w:r>
         <w:t>DialogueToolTestScene.unity</w:t>
       </w:r>
-    </w:p>
-    <w:p>
-      <w:pPr>
-        <w:pStyle w:val="ListParagraph"/>
-        <w:numPr>
-          <w:ilvl w:val="1"/>
-          <w:numId w:val="1"/>
-        </w:numPr>
-      </w:pPr>
+      <w:proofErr w:type="spellEnd"/>
+    </w:p>
+    <w:p>
+      <w:pPr>
+        <w:pStyle w:val="ListParagraph"/>
+        <w:numPr>
+          <w:ilvl w:val="1"/>
+          <w:numId w:val="1"/>
+        </w:numPr>
+      </w:pPr>
+      <w:proofErr w:type="spellStart"/>
       <w:r>
         <w:t>DialogueToolTestSceneVR.unity</w:t>
       </w:r>
+      <w:proofErr w:type="spellEnd"/>
     </w:p>
     <w:p>
       <w:pPr>
@@ -612,9 +725,11 @@
           <w:numId w:val="1"/>
         </w:numPr>
       </w:pPr>
+      <w:proofErr w:type="spellStart"/>
       <w:r>
         <w:t>DialogueSystem</w:t>
       </w:r>
+      <w:proofErr w:type="spellEnd"/>
     </w:p>
     <w:p>
       <w:pPr>
@@ -624,9 +739,11 @@
           <w:numId w:val="1"/>
         </w:numPr>
       </w:pPr>
+      <w:proofErr w:type="spellStart"/>
       <w:r>
         <w:t>DialogueManager.cs</w:t>
       </w:r>
+      <w:proofErr w:type="spellEnd"/>
     </w:p>
     <w:p>
       <w:pPr>
@@ -636,9 +753,11 @@
           <w:numId w:val="1"/>
         </w:numPr>
       </w:pPr>
+      <w:proofErr w:type="spellStart"/>
       <w:r>
         <w:t>DialogueSystemAssembly.asmdef</w:t>
       </w:r>
+      <w:proofErr w:type="spellEnd"/>
     </w:p>
     <w:p>
       <w:pPr>
@@ -648,9 +767,11 @@
           <w:numId w:val="1"/>
         </w:numPr>
       </w:pPr>
+      <w:proofErr w:type="spellStart"/>
       <w:r>
         <w:t>DialogueTree.cs</w:t>
       </w:r>
+      <w:proofErr w:type="spellEnd"/>
     </w:p>
     <w:p>
       <w:pPr>
@@ -660,9 +781,11 @@
           <w:numId w:val="1"/>
         </w:numPr>
       </w:pPr>
+      <w:proofErr w:type="spellStart"/>
       <w:r>
         <w:t>DialogueTreeShim.cs</w:t>
       </w:r>
+      <w:proofErr w:type="spellEnd"/>
     </w:p>
     <w:p>
       <w:pPr>
@@ -672,9 +795,11 @@
           <w:numId w:val="1"/>
         </w:numPr>
       </w:pPr>
+      <w:proofErr w:type="spellStart"/>
       <w:r>
         <w:t>DialogueTrigger.cs</w:t>
       </w:r>
+      <w:proofErr w:type="spellEnd"/>
     </w:p>
     <w:p>
       <w:pPr>
@@ -684,9 +809,11 @@
           <w:numId w:val="1"/>
         </w:numPr>
       </w:pPr>
+      <w:proofErr w:type="spellStart"/>
       <w:r>
         <w:t>MultipleChoiceAnswer.cs</w:t>
       </w:r>
+      <w:proofErr w:type="spellEnd"/>
     </w:p>
     <w:p>
       <w:pPr>
@@ -696,15 +823,47 @@
           <w:numId w:val="1"/>
         </w:numPr>
       </w:pPr>
+      <w:proofErr w:type="spellStart"/>
       <w:r>
         <w:t>MultipleChoiceTemplate.cs</w:t>
       </w:r>
-    </w:p>
-    <w:p>
-      <w:r>
-        <w:t>How To Use</w:t>
-      </w:r>
-      <w:r>
+      <w:proofErr w:type="spellEnd"/>
+    </w:p>
+    <w:p>
+      <w:pPr>
+        <w:rPr>
+          <w:b/>
+          <w:u w:val="single"/>
+        </w:rPr>
+      </w:pPr>
+      <w:r>
+        <w:rPr>
+          <w:b/>
+          <w:u w:val="single"/>
+        </w:rPr>
+        <w:t xml:space="preserve">How </w:t>
+      </w:r>
+      <w:proofErr w:type="gramStart"/>
+      <w:r>
+        <w:rPr>
+          <w:b/>
+          <w:u w:val="single"/>
+        </w:rPr>
+        <w:t>To</w:t>
+      </w:r>
+      <w:proofErr w:type="gramEnd"/>
+      <w:r>
+        <w:rPr>
+          <w:b/>
+          <w:u w:val="single"/>
+        </w:rPr>
+        <w:t xml:space="preserve"> Use</w:t>
+      </w:r>
+      <w:r>
+        <w:rPr>
+          <w:b/>
+          <w:u w:val="single"/>
+        </w:rPr>
         <w:t>:</w:t>
       </w:r>
     </w:p>
@@ -715,9 +874,23 @@
           <w:ilvl w:val="0"/>
           <w:numId w:val="4"/>
         </w:numPr>
-      </w:pPr>
-      <w:r>
-        <w:t>Gettings Started</w:t>
+        <w:rPr>
+          <w:b/>
+        </w:rPr>
+      </w:pPr>
+      <w:proofErr w:type="spellStart"/>
+      <w:r>
+        <w:rPr>
+          <w:b/>
+        </w:rPr>
+        <w:t>Gettings</w:t>
+      </w:r>
+      <w:proofErr w:type="spellEnd"/>
+      <w:r>
+        <w:rPr>
+          <w:b/>
+        </w:rPr>
+        <w:t xml:space="preserve"> Started</w:t>
       </w:r>
     </w:p>
     <w:p>
@@ -729,8 +902,38 @@
         </w:numPr>
       </w:pPr>
       <w:r>
-        <w:t>Create a folder where you want to store your DialogueTree scriptable objects. In the project example or package, the folder used to store these scriptable objects is named “DialogueTreeAssets”; however, it is recommended that create your folder outside of the “DialogueToolPackage” folder.</w:t>
-      </w:r>
+        <w:t xml:space="preserve">Create a folder where you want to store your </w:t>
+      </w:r>
+      <w:proofErr w:type="spellStart"/>
+      <w:r>
+        <w:t>DialogueTree</w:t>
+      </w:r>
+      <w:proofErr w:type="spellEnd"/>
+      <w:r>
+        <w:t xml:space="preserve"> scriptable objects. In the project example or package, the folder used to store these scriptable objects is named “</w:t>
+      </w:r>
+      <w:proofErr w:type="spellStart"/>
+      <w:r>
+        <w:t>DialogueTreeAssets</w:t>
+      </w:r>
+      <w:proofErr w:type="spellEnd"/>
+      <w:r>
+        <w:t>”; however, it is recommended that create your folder outside of the “</w:t>
+      </w:r>
+      <w:proofErr w:type="spellStart"/>
+      <w:r>
+        <w:t>DialogueToolPackage</w:t>
+      </w:r>
+      <w:proofErr w:type="spellEnd"/>
+      <w:r>
+        <w:t>” folder.</w:t>
+      </w:r>
+    </w:p>
+    <w:p>
+      <w:pPr>
+        <w:pStyle w:val="ListParagraph"/>
+        <w:ind w:left="1440"/>
+      </w:pPr>
     </w:p>
     <w:p>
       <w:pPr>
@@ -741,16 +944,48 @@
         </w:numPr>
       </w:pPr>
       <w:r>
-        <w:t xml:space="preserve">Created a DialogueTree scriptable object by right-clicking on the mouse in the project window. </w:t>
+        <w:t xml:space="preserve">Created a </w:t>
+      </w:r>
+      <w:proofErr w:type="spellStart"/>
+      <w:r>
+        <w:t>DialogueTree</w:t>
+      </w:r>
+      <w:proofErr w:type="spellEnd"/>
+      <w:r>
+        <w:t xml:space="preserve"> scriptable object by right-clicking on the mouse in the project window. </w:t>
       </w:r>
       <w:r>
         <w:t xml:space="preserve">Click on </w:t>
       </w:r>
       <w:r>
-        <w:t>Create &gt;&gt; ScriptableObjects &gt;&gt; DialogueTreeScriptableObjects.</w:t>
-      </w:r>
-      <w:r>
-        <w:t xml:space="preserve"> Name the DialogueTree scriptable object.</w:t>
+        <w:t xml:space="preserve">Create &gt;&gt; </w:t>
+      </w:r>
+      <w:proofErr w:type="spellStart"/>
+      <w:r>
+        <w:t>ScriptableObjects</w:t>
+      </w:r>
+      <w:proofErr w:type="spellEnd"/>
+      <w:r>
+        <w:t xml:space="preserve"> &gt;&gt; </w:t>
+      </w:r>
+      <w:proofErr w:type="spellStart"/>
+      <w:r>
+        <w:t>DialogueTreeScriptableObjects</w:t>
+      </w:r>
+      <w:proofErr w:type="spellEnd"/>
+      <w:r>
+        <w:t>.</w:t>
+      </w:r>
+      <w:r>
+        <w:t xml:space="preserve"> Name the </w:t>
+      </w:r>
+      <w:proofErr w:type="spellStart"/>
+      <w:r>
+        <w:t>DialogueTree</w:t>
+      </w:r>
+      <w:proofErr w:type="spellEnd"/>
+      <w:r>
+        <w:t xml:space="preserve"> scriptable object.</w:t>
       </w:r>
     </w:p>
     <w:p>
@@ -762,7 +997,23 @@
         </w:numPr>
       </w:pPr>
       <w:r>
-        <w:t>Click on the created scriptable object and check the inspector window. There are 3 things this scriptable object can contain: a list of Dialogue Nodes (Dialogue Node Elements), a special node used for multiple choice (Multiple Choice Node), and the next dialogue tree to play once this current DialogueTree is done playing (Next Dialogue Tree).</w:t>
+        <w:t xml:space="preserve">Click on the created scriptable object and check the inspector window. There are 3 things this scriptable object can contain: a list of Dialogue Nodes (Dialogue Node Elements), a special node used for multiple </w:t>
+      </w:r>
+      <w:proofErr w:type="gramStart"/>
+      <w:r>
+        <w:t>choice</w:t>
+      </w:r>
+      <w:proofErr w:type="gramEnd"/>
+      <w:r>
+        <w:t xml:space="preserve"> (Multiple Choice Node), and the next dialogue tree to play once this current </w:t>
+      </w:r>
+      <w:proofErr w:type="spellStart"/>
+      <w:r>
+        <w:t>DialogueTree</w:t>
+      </w:r>
+      <w:proofErr w:type="spellEnd"/>
+      <w:r>
+        <w:t xml:space="preserve"> is done playing (Next Dialogue Tree).</w:t>
       </w:r>
     </w:p>
     <w:p>
@@ -774,7 +1025,15 @@
         </w:numPr>
       </w:pPr>
       <w:r>
-        <w:t>Click on the Dialogue Node Elements list and choose your desire size (how many nodes you wish for this DialogueTree to contain).</w:t>
+        <w:t xml:space="preserve">Click on the Dialogue Node Elements list and choose your desire size (how many nodes you wish for this </w:t>
+      </w:r>
+      <w:proofErr w:type="spellStart"/>
+      <w:r>
+        <w:t>DialogueTree</w:t>
+      </w:r>
+      <w:proofErr w:type="spellEnd"/>
+      <w:r>
+        <w:t xml:space="preserve"> to contain).</w:t>
       </w:r>
     </w:p>
     <w:p>
@@ -786,14 +1045,19 @@
         </w:numPr>
       </w:pPr>
       <w:r>
-        <w:t xml:space="preserve">Each Dialogue Node contains  </w:t>
-      </w:r>
-      <w:r>
-        <w:t xml:space="preserve">3 fields: the string for the character who is currently talking (Node Character Name), the string for the dialogue for that character (Node </w:t>
-      </w:r>
-      <w:r>
         <w:lastRenderedPageBreak/>
-        <w:t>Dialogue String), and the audio clip for the dialogue (Node Dialogue Audio Clip). Fill in the fields with the desired strings and audio clip. Note: The Dialogue Audio Clip is optional; you can choose to leave null.</w:t>
+        <w:t xml:space="preserve">Each Dialogue Node </w:t>
+      </w:r>
+      <w:proofErr w:type="gramStart"/>
+      <w:r>
+        <w:t xml:space="preserve">contains  </w:t>
+      </w:r>
+      <w:r>
+        <w:t>3</w:t>
+      </w:r>
+      <w:proofErr w:type="gramEnd"/>
+      <w:r>
+        <w:t xml:space="preserve"> fields: the string for the character who is currently talking (Node Character Name), the string for the dialogue for that character (Node Dialogue String), and the audio clip for the dialogue (Node Dialogue Audio Clip). Fill in the fields with the desired strings and audio clip. Note: The Dialogue Audio Clip is optional; you can choose to leave null.</w:t>
       </w:r>
     </w:p>
     <w:p>
@@ -805,16 +1069,50 @@
         </w:numPr>
       </w:pPr>
       <w:r>
-        <w:t>Now it’s time to play the dialogue. There are two ways of starting a DialogueTree</w:t>
-      </w:r>
-      <w:r>
-        <w:t>: one for quick testing and the other is to call the DialogueManager.instance.StartDialogue</w:t>
-      </w:r>
+        <w:t xml:space="preserve">Now it’s time to play the dialogue. There are two ways of starting a </w:t>
+      </w:r>
+      <w:proofErr w:type="spellStart"/>
+      <w:r>
+        <w:t>DialogueTree</w:t>
+      </w:r>
+      <w:proofErr w:type="spellEnd"/>
+      <w:r>
+        <w:t xml:space="preserve">: one for quick testing and the other is to call the </w:t>
+      </w:r>
+      <w:proofErr w:type="spellStart"/>
+      <w:r>
+        <w:t>DialogueManager.instance.StartDialogue</w:t>
+      </w:r>
+      <w:proofErr w:type="spellEnd"/>
       <w:r>
         <w:t xml:space="preserve"> </w:t>
       </w:r>
       <w:r>
-        <w:t>(DialogueTree dialogueTree) method from another class that derives from the Monobehavior class and runs in the scene. Refer to step g and h for these methods.</w:t>
+        <w:t>(</w:t>
+      </w:r>
+      <w:proofErr w:type="spellStart"/>
+      <w:r>
+        <w:t>DialogueTree</w:t>
+      </w:r>
+      <w:proofErr w:type="spellEnd"/>
+      <w:r>
+        <w:t xml:space="preserve"> </w:t>
+      </w:r>
+      <w:proofErr w:type="spellStart"/>
+      <w:r>
+        <w:t>dialogueTree</w:t>
+      </w:r>
+      <w:proofErr w:type="spellEnd"/>
+      <w:r>
+        <w:t xml:space="preserve">) method from another class that derives from the </w:t>
+      </w:r>
+      <w:proofErr w:type="spellStart"/>
+      <w:r>
+        <w:t>Monobehavior</w:t>
+      </w:r>
+      <w:proofErr w:type="spellEnd"/>
+      <w:r>
+        <w:t xml:space="preserve"> class and runs in the scene. Refer to step g and h for these methods.</w:t>
       </w:r>
     </w:p>
     <w:p>
@@ -826,7 +1124,31 @@
         </w:numPr>
       </w:pPr>
       <w:r>
-        <w:t>For quick testing purposes, drag the desired DialogueTree scriptable object into the Dialogue Tree Test field of the DialogueManager in the inspector and enable Play At Start Boolean. Press play and it should start shortly.</w:t>
+        <w:t xml:space="preserve">For quick testing purposes, drag the desired </w:t>
+      </w:r>
+      <w:proofErr w:type="spellStart"/>
+      <w:r>
+        <w:t>DialogueTree</w:t>
+      </w:r>
+      <w:proofErr w:type="spellEnd"/>
+      <w:r>
+        <w:t xml:space="preserve"> scriptable object into the Dialogue Tree Test field of the </w:t>
+      </w:r>
+      <w:proofErr w:type="spellStart"/>
+      <w:r>
+        <w:t>DialogueManager</w:t>
+      </w:r>
+      <w:proofErr w:type="spellEnd"/>
+      <w:r>
+        <w:t xml:space="preserve"> in the inspector and enable Play </w:t>
+      </w:r>
+      <w:proofErr w:type="gramStart"/>
+      <w:r>
+        <w:t>At</w:t>
+      </w:r>
+      <w:proofErr w:type="gramEnd"/>
+      <w:r>
+        <w:t xml:space="preserve"> Start Boolean. Press play and it should start shortly.</w:t>
       </w:r>
     </w:p>
     <w:p>
@@ -838,10 +1160,44 @@
         </w:numPr>
       </w:pPr>
       <w:r>
-        <w:t>For the DialogueManager.instance.StartDialogue(DialogueTree dialogueTree) method, make sure that the Play At Start Boolean is false so you don’t accidentally start it. Create a script</w:t>
-      </w:r>
-      <w:r>
-        <w:t xml:space="preserve"> that will call the method when desired by the behavior. For a quick example, call it from the Start() function that the script automatically has when created.</w:t>
+        <w:t xml:space="preserve">For the </w:t>
+      </w:r>
+      <w:proofErr w:type="spellStart"/>
+      <w:proofErr w:type="gramStart"/>
+      <w:r>
+        <w:t>DialogueManager.instance.StartDialogue</w:t>
+      </w:r>
+      <w:proofErr w:type="spellEnd"/>
+      <w:r>
+        <w:t>(</w:t>
+      </w:r>
+      <w:proofErr w:type="spellStart"/>
+      <w:proofErr w:type="gramEnd"/>
+      <w:r>
+        <w:t>DialogueTree</w:t>
+      </w:r>
+      <w:proofErr w:type="spellEnd"/>
+      <w:r>
+        <w:t xml:space="preserve"> </w:t>
+      </w:r>
+      <w:proofErr w:type="spellStart"/>
+      <w:r>
+        <w:t>dialogueTree</w:t>
+      </w:r>
+      <w:proofErr w:type="spellEnd"/>
+      <w:r>
+        <w:t>) method, make sure that the Play At Start Boolean is false so you don’t accidentally start it. Create a script</w:t>
+      </w:r>
+      <w:r>
+        <w:t xml:space="preserve"> that will call the method when desired by the behavior. For a quick example, call it from the </w:t>
+      </w:r>
+      <w:proofErr w:type="gramStart"/>
+      <w:r>
+        <w:t>Start(</w:t>
+      </w:r>
+      <w:proofErr w:type="gramEnd"/>
+      <w:r>
+        <w:t>) function that the script automatically has when created.</w:t>
       </w:r>
     </w:p>
     <w:p>
@@ -851,11 +1207,20 @@
           <w:ilvl w:val="0"/>
           <w:numId w:val="4"/>
         </w:numPr>
-      </w:pPr>
-      <w:r>
+        <w:rPr>
+          <w:b/>
+        </w:rPr>
+      </w:pPr>
+      <w:r>
+        <w:rPr>
+          <w:b/>
+        </w:rPr>
         <w:t>Multiple Choice</w:t>
       </w:r>
       <w:r>
+        <w:rPr>
+          <w:b/>
+        </w:rPr>
         <w:t xml:space="preserve"> and Branching</w:t>
       </w:r>
     </w:p>
@@ -898,7 +1263,23 @@
         <w:t xml:space="preserve"> for each answer</w:t>
       </w:r>
       <w:r>
-        <w:t>: the string field for the answer and a DialogueTree field to place the next DialogueTree you want to play. Note: There must be at least 2 answers to select from; otherwise, the multiple choice node is treated as if it doesn’t exist.</w:t>
+        <w:t xml:space="preserve">: the string field for the answer and a </w:t>
+      </w:r>
+      <w:proofErr w:type="spellStart"/>
+      <w:r>
+        <w:t>DialogueTree</w:t>
+      </w:r>
+      <w:proofErr w:type="spellEnd"/>
+      <w:r>
+        <w:t xml:space="preserve"> field to place the next </w:t>
+      </w:r>
+      <w:proofErr w:type="spellStart"/>
+      <w:r>
+        <w:t>DialogueTree</w:t>
+      </w:r>
+      <w:proofErr w:type="spellEnd"/>
+      <w:r>
+        <w:t xml:space="preserve"> you want to play. Note: There must be at least 2 answers to select from; otherwise, the multiple choice node is treated as if it doesn’t exist.</w:t>
       </w:r>
     </w:p>
     <w:p>
@@ -910,31 +1291,46 @@
         </w:numPr>
       </w:pPr>
       <w:r>
-        <w:t xml:space="preserve">Set a </w:t>
+        <w:t>Set a</w:t>
+      </w:r>
+      <w:r>
+        <w:t>n</w:t>
+      </w:r>
+      <w:r>
+        <w:t xml:space="preserve"> </w:t>
       </w:r>
       <w:r>
         <w:t xml:space="preserve">answer or response in the Answer string field and set a </w:t>
       </w:r>
-      <w:r>
-        <w:t>DialogueTree scriptable object in the Dialogue T</w:t>
-      </w:r>
-      <w:r>
-        <w:t>ree field. Note: If there is no DialogueTree set</w:t>
-      </w:r>
-      <w:r>
-        <w:t xml:space="preserve"> for an answer, then the DialogueTree will end and the canvas will close.</w:t>
-      </w:r>
-    </w:p>
-    <w:p>
-      <w:pPr>
-        <w:pStyle w:val="ListParagraph"/>
-        <w:numPr>
-          <w:ilvl w:val="1"/>
-          <w:numId w:val="4"/>
-        </w:numPr>
-      </w:pPr>
-      <w:r>
-        <w:t xml:space="preserve"> </w:t>
+      <w:proofErr w:type="spellStart"/>
+      <w:r>
+        <w:t>DialogueTree</w:t>
+      </w:r>
+      <w:proofErr w:type="spellEnd"/>
+      <w:r>
+        <w:t xml:space="preserve"> scriptable object in the Dialogue T</w:t>
+      </w:r>
+      <w:r>
+        <w:t xml:space="preserve">ree field. Note: If there is no </w:t>
+      </w:r>
+      <w:proofErr w:type="spellStart"/>
+      <w:r>
+        <w:t>DialogueTree</w:t>
+      </w:r>
+      <w:proofErr w:type="spellEnd"/>
+      <w:r>
+        <w:t xml:space="preserve"> set</w:t>
+      </w:r>
+      <w:r>
+        <w:t xml:space="preserve"> for an answer, then the </w:t>
+      </w:r>
+      <w:proofErr w:type="spellStart"/>
+      <w:r>
+        <w:t>DialogueTree</w:t>
+      </w:r>
+      <w:proofErr w:type="spellEnd"/>
+      <w:r>
+        <w:t xml:space="preserve"> will end and the canvas will close.</w:t>
       </w:r>
     </w:p>
     <w:p>
@@ -944,8 +1340,76 @@
           <w:ilvl w:val="0"/>
           <w:numId w:val="4"/>
         </w:numPr>
-      </w:pPr>
-      <w:r>
+        <w:rPr>
+          <w:b/>
+        </w:rPr>
+      </w:pPr>
+      <w:r>
+        <w:rPr>
+          <w:b/>
+        </w:rPr>
+        <w:t>Merging Dialogue Tree Branches</w:t>
+      </w:r>
+    </w:p>
+    <w:p>
+      <w:pPr>
+        <w:pStyle w:val="ListParagraph"/>
+        <w:numPr>
+          <w:ilvl w:val="1"/>
+          <w:numId w:val="4"/>
+        </w:numPr>
+      </w:pPr>
+      <w:r>
+        <w:t xml:space="preserve">After following the multiple </w:t>
+      </w:r>
+      <w:proofErr w:type="gramStart"/>
+      <w:r>
+        <w:t>choice</w:t>
+      </w:r>
+      <w:proofErr w:type="gramEnd"/>
+      <w:r>
+        <w:t xml:space="preserve"> and branching steps, these branches can converge into one </w:t>
+      </w:r>
+      <w:proofErr w:type="spellStart"/>
+      <w:r>
+        <w:t>DialogueTree</w:t>
+      </w:r>
+      <w:proofErr w:type="spellEnd"/>
+      <w:r>
+        <w:t xml:space="preserve"> simply by attaching the next </w:t>
+      </w:r>
+      <w:proofErr w:type="spellStart"/>
+      <w:r>
+        <w:t>DialogueTree</w:t>
+      </w:r>
+      <w:proofErr w:type="spellEnd"/>
+      <w:r>
+        <w:t xml:space="preserve"> to each of the branch </w:t>
+      </w:r>
+      <w:proofErr w:type="spellStart"/>
+      <w:r>
+        <w:t>DialogueTrees</w:t>
+      </w:r>
+      <w:proofErr w:type="spellEnd"/>
+      <w:r>
+        <w:t>.</w:t>
+      </w:r>
+    </w:p>
+    <w:p>
+      <w:pPr>
+        <w:pStyle w:val="ListParagraph"/>
+        <w:numPr>
+          <w:ilvl w:val="0"/>
+          <w:numId w:val="4"/>
+        </w:numPr>
+        <w:rPr>
+          <w:b/>
+        </w:rPr>
+      </w:pPr>
+      <w:r>
+        <w:rPr>
+          <w:b/>
+        </w:rPr>
         <w:t>Loops</w:t>
       </w:r>
     </w:p>
@@ -957,21 +1421,60 @@
           <w:numId w:val="4"/>
         </w:numPr>
       </w:pPr>
-    </w:p>
-    <w:p>
-      <w:r>
+      <w:r>
+        <w:t xml:space="preserve">Simply attach a previously used </w:t>
+      </w:r>
+      <w:proofErr w:type="spellStart"/>
+      <w:r>
+        <w:t>DialogueTree</w:t>
+      </w:r>
+      <w:proofErr w:type="spellEnd"/>
+      <w:r>
+        <w:t xml:space="preserve"> to the Next Dialogue Tree field in any </w:t>
+      </w:r>
+      <w:proofErr w:type="spellStart"/>
+      <w:r>
+        <w:t>DialogueTree</w:t>
+      </w:r>
+      <w:proofErr w:type="spellEnd"/>
+      <w:r>
+        <w:t>.</w:t>
+      </w:r>
+    </w:p>
+    <w:p>
+      <w:pPr>
+        <w:rPr>
+          <w:b/>
+          <w:u w:val="single"/>
+        </w:rPr>
+      </w:pPr>
+      <w:r>
+        <w:rPr>
+          <w:b/>
+          <w:u w:val="single"/>
+        </w:rPr>
         <w:t>3</w:t>
       </w:r>
       <w:r>
         <w:rPr>
+          <w:b/>
+          <w:u w:val="single"/>
           <w:vertAlign w:val="superscript"/>
         </w:rPr>
         <w:t>rd</w:t>
       </w:r>
       <w:r>
+        <w:rPr>
+          <w:b/>
+          <w:u w:val="single"/>
+        </w:rPr>
         <w:t>-Party Support</w:t>
       </w:r>
       <w:r>
+        <w:rPr>
+          <w:b/>
+          <w:u w:val="single"/>
+        </w:rPr>
         <w:t>:</w:t>
       </w:r>
     </w:p>
@@ -982,9 +1485,75 @@
           <w:ilvl w:val="0"/>
           <w:numId w:val="2"/>
         </w:numPr>
-      </w:pPr>
-      <w:r>
+        <w:rPr>
+          <w:b/>
+        </w:rPr>
+      </w:pPr>
+      <w:r>
+        <w:rPr>
+          <w:b/>
+        </w:rPr>
         <w:t>VR Laser Pointer</w:t>
+      </w:r>
+      <w:r>
+        <w:rPr>
+          <w:b/>
+        </w:rPr>
+        <w:t xml:space="preserve"> (not currently in use)</w:t>
+      </w:r>
+    </w:p>
+    <w:p>
+      <w:pPr>
+        <w:pStyle w:val="ListParagraph"/>
+        <w:numPr>
+          <w:ilvl w:val="1"/>
+          <w:numId w:val="2"/>
+        </w:numPr>
+      </w:pPr>
+      <w:r>
+        <w:lastRenderedPageBreak/>
+        <w:t xml:space="preserve">A tool that incorporates the </w:t>
+      </w:r>
+      <w:proofErr w:type="spellStart"/>
+      <w:r>
+        <w:t>SteamVR</w:t>
+      </w:r>
+      <w:proofErr w:type="spellEnd"/>
+      <w:r>
+        <w:t xml:space="preserve"> </w:t>
+      </w:r>
+      <w:proofErr w:type="spellStart"/>
+      <w:r>
+        <w:t>plugin</w:t>
+      </w:r>
+      <w:proofErr w:type="spellEnd"/>
+      <w:r>
+        <w:t xml:space="preserve"> for Unity. It is used with </w:t>
+      </w:r>
+      <w:proofErr w:type="spellStart"/>
+      <w:r>
+        <w:t>DialogueBoxVRCanvas’s</w:t>
+      </w:r>
+      <w:proofErr w:type="spellEnd"/>
+      <w:r>
+        <w:t xml:space="preserve"> button elements. </w:t>
+      </w:r>
+      <w:r>
+        <w:t xml:space="preserve">The laser pointers can be activated in each hand. Pressing the select button on either hand controller while the laser is hovering over a UI button will select that option. </w:t>
+      </w:r>
+      <w:r>
+        <w:t xml:space="preserve">Please refer to the </w:t>
+      </w:r>
+      <w:proofErr w:type="spellStart"/>
+      <w:r>
+        <w:t>VRLaserSystem</w:t>
+      </w:r>
+      <w:r>
+        <w:t>.cs</w:t>
+      </w:r>
+      <w:proofErr w:type="spellEnd"/>
+      <w:r>
+        <w:t xml:space="preserve"> script which is included in the project folder.</w:t>
       </w:r>
     </w:p>
     <w:p>
@@ -994,13 +1563,85 @@
           <w:ilvl w:val="0"/>
           <w:numId w:val="2"/>
         </w:numPr>
-      </w:pPr>
-      <w:r>
+        <w:rPr>
+          <w:b/>
+        </w:rPr>
+      </w:pPr>
+      <w:r>
+        <w:rPr>
+          <w:b/>
+        </w:rPr>
         <w:t>VR Touch Detection</w:t>
       </w:r>
-    </w:p>
-    <w:p>
-      <w:r>
+      <w:r>
+        <w:rPr>
+          <w:b/>
+        </w:rPr>
+        <w:t xml:space="preserve"> (currently in use)</w:t>
+      </w:r>
+    </w:p>
+    <w:p>
+      <w:pPr>
+        <w:pStyle w:val="ListParagraph"/>
+        <w:numPr>
+          <w:ilvl w:val="1"/>
+          <w:numId w:val="2"/>
+        </w:numPr>
+      </w:pPr>
+      <w:r>
+        <w:t xml:space="preserve">A tool that incorporates the </w:t>
+      </w:r>
+      <w:proofErr w:type="spellStart"/>
+      <w:r>
+        <w:t>SteamVR</w:t>
+      </w:r>
+      <w:proofErr w:type="spellEnd"/>
+      <w:r>
+        <w:t xml:space="preserve"> </w:t>
+      </w:r>
+      <w:proofErr w:type="spellStart"/>
+      <w:r>
+        <w:t>plugin</w:t>
+      </w:r>
+      <w:proofErr w:type="spellEnd"/>
+      <w:r>
+        <w:t xml:space="preserve"> for Unity. It is used with </w:t>
+      </w:r>
+      <w:proofErr w:type="spellStart"/>
+      <w:r>
+        <w:t>DialogueBoxVRCanvas’s</w:t>
+      </w:r>
+      <w:proofErr w:type="spellEnd"/>
+      <w:r>
+        <w:t xml:space="preserve"> button elements. There are sphere colliders located at the tips of the index finger of each hand and are only enabled when index fingers are released and not rested on the </w:t>
+      </w:r>
+      <w:r>
+        <w:t xml:space="preserve">hand controller </w:t>
+      </w:r>
+      <w:r>
+        <w:t xml:space="preserve">triggers. Please refer to the </w:t>
+      </w:r>
+      <w:proofErr w:type="spellStart"/>
+      <w:r>
+        <w:t>TouchDetection.cs</w:t>
+      </w:r>
+      <w:proofErr w:type="spellEnd"/>
+      <w:r>
+        <w:t xml:space="preserve"> script which is included in the project folder.</w:t>
+      </w:r>
+    </w:p>
+    <w:p>
+      <w:pPr>
+        <w:rPr>
+          <w:b/>
+          <w:u w:val="single"/>
+        </w:rPr>
+      </w:pPr>
+      <w:r>
+        <w:rPr>
+          <w:b/>
+          <w:u w:val="single"/>
+        </w:rPr>
         <w:t>Future Revisions:</w:t>
       </w:r>
     </w:p>
@@ -1013,7 +1654,35 @@
         </w:numPr>
       </w:pPr>
       <w:r>
-        <w:t>Easier DialogueTree Referencing</w:t>
+        <w:t xml:space="preserve">Easier </w:t>
+      </w:r>
+      <w:proofErr w:type="spellStart"/>
+      <w:r>
+        <w:t>DialogueTree</w:t>
+      </w:r>
+      <w:proofErr w:type="spellEnd"/>
+      <w:r>
+        <w:t xml:space="preserve"> Referencing</w:t>
+      </w:r>
+    </w:p>
+    <w:p>
+      <w:pPr>
+        <w:pStyle w:val="ListParagraph"/>
+        <w:numPr>
+          <w:ilvl w:val="1"/>
+          <w:numId w:val="3"/>
+        </w:numPr>
+      </w:pPr>
+      <w:r>
+        <w:t xml:space="preserve">Using a single object that contains all </w:t>
+      </w:r>
+      <w:proofErr w:type="spellStart"/>
+      <w:r>
+        <w:t>DialogueTrees</w:t>
+      </w:r>
+      <w:proofErr w:type="spellEnd"/>
+      <w:r>
+        <w:t xml:space="preserve"> for the particular level/scene. This will be easy to locate if it is not hidden within a parent and is easy to reference from.</w:t>
       </w:r>
     </w:p>
     <w:p>
@@ -1032,10 +1701,73 @@
       <w:pPr>
         <w:pStyle w:val="ListParagraph"/>
         <w:numPr>
+          <w:ilvl w:val="1"/>
+          <w:numId w:val="3"/>
+        </w:numPr>
+      </w:pPr>
+      <w:r>
+        <w:t xml:space="preserve">There might be situations in the VR world space where the player might feel nausea when look at the </w:t>
+      </w:r>
+      <w:proofErr w:type="spellStart"/>
+      <w:r>
+        <w:t>DialogueBoxVRCanvas</w:t>
+      </w:r>
+      <w:proofErr w:type="spellEnd"/>
+      <w:r>
+        <w:t xml:space="preserve"> using a Screen Space – Camera mode on the Canvas settings</w:t>
+      </w:r>
+      <w:r>
+        <w:t>.</w:t>
+      </w:r>
+      <w:r>
+        <w:t xml:space="preserve"> Having </w:t>
+      </w:r>
+      <w:proofErr w:type="spellStart"/>
+      <w:r>
+        <w:t>DialogueBoxVRCanvas</w:t>
+      </w:r>
+      <w:proofErr w:type="spellEnd"/>
+      <w:r>
+        <w:t xml:space="preserve"> converted to a world space object would help fix that.</w:t>
+      </w:r>
+    </w:p>
+    <w:p>
+      <w:pPr>
+        <w:pStyle w:val="ListParagraph"/>
+        <w:numPr>
           <w:ilvl w:val="0"/>
           <w:numId w:val="3"/>
         </w:numPr>
       </w:pPr>
+      <w:proofErr w:type="spellStart"/>
+      <w:r>
+        <w:t>UnityEvents</w:t>
+      </w:r>
+      <w:proofErr w:type="spellEnd"/>
+      <w:r>
+        <w:t xml:space="preserve"> called at particular Dialogue Moments</w:t>
+      </w:r>
+    </w:p>
+    <w:p>
+      <w:pPr>
+        <w:pStyle w:val="ListParagraph"/>
+        <w:numPr>
+          <w:ilvl w:val="1"/>
+          <w:numId w:val="3"/>
+        </w:numPr>
+      </w:pPr>
+      <w:r>
+        <w:t>There might be a situation where you want to activate an event or call a method at a certain point in the dialogue.</w:t>
+      </w:r>
+    </w:p>
+    <w:p>
+      <w:pPr>
+        <w:pStyle w:val="ListParagraph"/>
+        <w:numPr>
+          <w:ilvl w:val="0"/>
+          <w:numId w:val="3"/>
+        </w:numPr>
+      </w:pPr>
       <w:r>
         <w:t>Less Dependency from 3</w:t>
       </w:r>
@@ -1047,6 +1779,33 @@
       </w:r>
       <w:r>
         <w:t>-party support</w:t>
+      </w:r>
+    </w:p>
+    <w:p>
+      <w:pPr>
+        <w:pStyle w:val="ListParagraph"/>
+        <w:numPr>
+          <w:ilvl w:val="1"/>
+          <w:numId w:val="3"/>
+        </w:numPr>
+      </w:pPr>
+      <w:r>
+        <w:t>This needs to stay consistent. Everything in the package contents should transfer to any project without having to rely on any 3</w:t>
+      </w:r>
+      <w:r>
+        <w:rPr>
+          <w:vertAlign w:val="superscript"/>
+        </w:rPr>
+        <w:t>rd</w:t>
+      </w:r>
+      <w:r>
+        <w:t xml:space="preserve"> party support</w:t>
+      </w:r>
+      <w:r>
+        <w:t xml:space="preserve"> and references in code</w:t>
+      </w:r>
+      <w:r>
+        <w:t>.</w:t>
       </w:r>
     </w:p>
     <w:sectPr>
@@ -1074,7 +1833,7 @@
         <w:ind w:left="720" w:hanging="360"/>
       </w:pPr>
     </w:lvl>
-    <w:lvl w:ilvl="1" w:tplc="04090019" w:tentative="1">
+    <w:lvl w:ilvl="1" w:tplc="04090019">
       <w:start w:val="1"/>
       <w:numFmt w:val="lowerLetter"/>
       <w:lvlText w:val="%2."/>
@@ -1160,7 +1919,7 @@
         <w:ind w:left="720" w:hanging="360"/>
       </w:pPr>
     </w:lvl>
-    <w:lvl w:ilvl="1" w:tplc="04090019" w:tentative="1">
+    <w:lvl w:ilvl="1" w:tplc="04090019">
       <w:start w:val="1"/>
       <w:numFmt w:val="lowerLetter"/>
       <w:lvlText w:val="%2."/>

</xml_diff>

<commit_message>
Updated documentation with pictures for each instruction and the components of the tool.
</commit_message>
<xml_diff>
--- a/Assets/Documentation/Dialogue Tool Plugin Documentation.docx
+++ b/Assets/Documentation/Dialogue Tool Plugin Documentation.docx
@@ -7,15 +7,7 @@
         <w:jc w:val="center"/>
       </w:pPr>
       <w:r>
-        <w:t xml:space="preserve">Dialogue Tool </w:t>
-      </w:r>
-      <w:proofErr w:type="spellStart"/>
-      <w:r>
-        <w:t>Plugin</w:t>
-      </w:r>
-      <w:proofErr w:type="spellEnd"/>
-      <w:r>
-        <w:t xml:space="preserve"> Documentation</w:t>
+        <w:t>Dialogue Tool Plugin Documentation</w:t>
       </w:r>
     </w:p>
     <w:p>
@@ -23,13 +15,8 @@
         <w:jc w:val="center"/>
       </w:pPr>
       <w:r>
-        <w:t xml:space="preserve">By Ryan </w:t>
-      </w:r>
-      <w:proofErr w:type="spellStart"/>
-      <w:r>
-        <w:t>Zagala</w:t>
-      </w:r>
-      <w:proofErr w:type="spellEnd"/>
+        <w:t>By Ryan Zagala</w:t>
+      </w:r>
     </w:p>
     <w:p>
       <w:pPr>
@@ -55,23 +42,7 @@
     </w:p>
     <w:p>
       <w:r>
-        <w:t xml:space="preserve">The Dialogue Tool </w:t>
-      </w:r>
-      <w:proofErr w:type="spellStart"/>
-      <w:r>
-        <w:t>Plugin</w:t>
-      </w:r>
-      <w:proofErr w:type="spellEnd"/>
-      <w:r>
-        <w:t xml:space="preserve"> for Unity provides developers a way to incorporate dialogue into their games, simulations, etc. This tool has two separate canvases: one for normal On-Screen </w:t>
-      </w:r>
-      <w:proofErr w:type="gramStart"/>
-      <w:r>
-        <w:t>interface</w:t>
-      </w:r>
-      <w:proofErr w:type="gramEnd"/>
-      <w:r>
-        <w:t xml:space="preserve"> (Screen Space - Overlay) and one for VR (Screen Space - Camera); a canvas that will be a world space render will come soon. </w:t>
+        <w:t xml:space="preserve">The Dialogue Tool Plugin for Unity provides developers a way to incorporate dialogue into their games, simulations, etc. This tool has two separate canvases: one for normal On-Screen interface (Screen Space - Overlay) and one for VR (Screen Space - Camera); a canvas that will be a world space render will come soon. </w:t>
       </w:r>
       <w:r>
         <w:t>The resolution settings that each canvas has is 1920x1080 (16:9) setting.</w:t>
@@ -122,11 +93,9 @@
           <w:numId w:val="1"/>
         </w:numPr>
       </w:pPr>
-      <w:proofErr w:type="spellStart"/>
       <w:r>
         <w:t>ContinueDialogueImages</w:t>
       </w:r>
-      <w:proofErr w:type="spellEnd"/>
     </w:p>
     <w:p>
       <w:pPr>
@@ -136,11 +105,9 @@
           <w:numId w:val="1"/>
         </w:numPr>
       </w:pPr>
-      <w:proofErr w:type="spellStart"/>
       <w:r>
         <w:t>AutoContinueDialogueImage</w:t>
       </w:r>
-      <w:proofErr w:type="spellEnd"/>
     </w:p>
     <w:p>
       <w:pPr>
@@ -150,11 +117,9 @@
           <w:numId w:val="1"/>
         </w:numPr>
       </w:pPr>
-      <w:proofErr w:type="spellStart"/>
       <w:r>
         <w:t>AutoContinueDialogueImage.controller</w:t>
       </w:r>
-      <w:proofErr w:type="spellEnd"/>
     </w:p>
     <w:p>
       <w:pPr>
@@ -164,11 +129,9 @@
           <w:numId w:val="1"/>
         </w:numPr>
       </w:pPr>
-      <w:proofErr w:type="spellStart"/>
       <w:r>
         <w:t>ScrollingRight.anim</w:t>
       </w:r>
-      <w:proofErr w:type="spellEnd"/>
     </w:p>
     <w:p>
       <w:pPr>
@@ -178,11 +141,9 @@
           <w:numId w:val="1"/>
         </w:numPr>
       </w:pPr>
-      <w:proofErr w:type="spellStart"/>
       <w:r>
         <w:t>InputContinueDialogueImage</w:t>
       </w:r>
-      <w:proofErr w:type="spellEnd"/>
     </w:p>
     <w:p>
       <w:pPr>
@@ -192,11 +153,9 @@
           <w:numId w:val="1"/>
         </w:numPr>
       </w:pPr>
-      <w:proofErr w:type="spellStart"/>
       <w:r>
         <w:t>Bounce.anim</w:t>
       </w:r>
-      <w:proofErr w:type="spellEnd"/>
     </w:p>
     <w:p>
       <w:pPr>
@@ -206,11 +165,9 @@
           <w:numId w:val="1"/>
         </w:numPr>
       </w:pPr>
-      <w:proofErr w:type="spellStart"/>
       <w:r>
         <w:t>FadeFlashing.anim</w:t>
       </w:r>
-      <w:proofErr w:type="spellEnd"/>
     </w:p>
     <w:p>
       <w:pPr>
@@ -220,11 +177,9 @@
           <w:numId w:val="1"/>
         </w:numPr>
       </w:pPr>
-      <w:proofErr w:type="spellStart"/>
       <w:r>
         <w:t>InputContinueDialogueImage.controller</w:t>
       </w:r>
-      <w:proofErr w:type="spellEnd"/>
     </w:p>
     <w:p>
       <w:pPr>
@@ -234,11 +189,9 @@
           <w:numId w:val="1"/>
         </w:numPr>
       </w:pPr>
-      <w:proofErr w:type="spellStart"/>
       <w:r>
         <w:t>DialogueBoxCanvas</w:t>
       </w:r>
-      <w:proofErr w:type="spellEnd"/>
     </w:p>
     <w:p>
       <w:pPr>
@@ -248,14 +201,12 @@
           <w:numId w:val="1"/>
         </w:numPr>
       </w:pPr>
-      <w:proofErr w:type="spellStart"/>
       <w:r>
         <w:t>Close</w:t>
       </w:r>
       <w:r>
         <w:t>.anim</w:t>
       </w:r>
-      <w:proofErr w:type="spellEnd"/>
     </w:p>
     <w:p>
       <w:pPr>
@@ -265,14 +216,12 @@
           <w:numId w:val="1"/>
         </w:numPr>
       </w:pPr>
-      <w:proofErr w:type="spellStart"/>
       <w:r>
         <w:t>DialogueBoxCanvas</w:t>
       </w:r>
       <w:r>
         <w:t>.controller</w:t>
       </w:r>
-      <w:proofErr w:type="spellEnd"/>
     </w:p>
     <w:p>
       <w:pPr>
@@ -282,14 +231,12 @@
           <w:numId w:val="1"/>
         </w:numPr>
       </w:pPr>
-      <w:proofErr w:type="spellStart"/>
       <w:r>
         <w:t>Open</w:t>
       </w:r>
       <w:r>
         <w:t>.anim</w:t>
       </w:r>
-      <w:proofErr w:type="spellEnd"/>
     </w:p>
     <w:p>
       <w:pPr>
@@ -299,14 +246,12 @@
           <w:numId w:val="1"/>
         </w:numPr>
       </w:pPr>
-      <w:proofErr w:type="spellStart"/>
       <w:r>
         <w:t>Standby</w:t>
       </w:r>
       <w:r>
         <w:t>.anim</w:t>
       </w:r>
-      <w:proofErr w:type="spellEnd"/>
     </w:p>
     <w:p>
       <w:pPr>
@@ -328,11 +273,9 @@
           <w:numId w:val="1"/>
         </w:numPr>
       </w:pPr>
-      <w:proofErr w:type="spellStart"/>
       <w:r>
         <w:t>DialogueSpeech</w:t>
       </w:r>
-      <w:proofErr w:type="spellEnd"/>
     </w:p>
     <w:p>
       <w:pPr>
@@ -399,11 +342,9 @@
           <w:numId w:val="1"/>
         </w:numPr>
       </w:pPr>
-      <w:proofErr w:type="spellStart"/>
       <w:r>
         <w:t>DialogueTreeAssets</w:t>
       </w:r>
-      <w:proofErr w:type="spellEnd"/>
     </w:p>
     <w:p>
       <w:pPr>
@@ -413,14 +354,12 @@
           <w:numId w:val="1"/>
         </w:numPr>
       </w:pPr>
-      <w:proofErr w:type="spellStart"/>
       <w:r>
         <w:t>Introduction</w:t>
       </w:r>
       <w:r>
         <w:t>.asset</w:t>
       </w:r>
-      <w:proofErr w:type="spellEnd"/>
     </w:p>
     <w:p>
       <w:pPr>
@@ -430,14 +369,12 @@
           <w:numId w:val="1"/>
         </w:numPr>
       </w:pPr>
-      <w:proofErr w:type="spellStart"/>
       <w:r>
         <w:t>Introduction_Response_A</w:t>
       </w:r>
       <w:r>
         <w:t>.asset</w:t>
       </w:r>
-      <w:proofErr w:type="spellEnd"/>
     </w:p>
     <w:p>
       <w:pPr>
@@ -447,14 +384,12 @@
           <w:numId w:val="1"/>
         </w:numPr>
       </w:pPr>
-      <w:proofErr w:type="spellStart"/>
       <w:r>
         <w:t>Introduction_Response_B</w:t>
       </w:r>
       <w:r>
         <w:t>.asset</w:t>
       </w:r>
-      <w:proofErr w:type="spellEnd"/>
     </w:p>
     <w:p>
       <w:pPr>
@@ -512,11 +447,9 @@
           <w:numId w:val="1"/>
         </w:numPr>
       </w:pPr>
-      <w:proofErr w:type="spellStart"/>
       <w:r>
         <w:t>UI_Materials</w:t>
       </w:r>
-      <w:proofErr w:type="spellEnd"/>
     </w:p>
     <w:p>
       <w:pPr>
@@ -526,11 +459,9 @@
           <w:numId w:val="1"/>
         </w:numPr>
       </w:pPr>
-      <w:proofErr w:type="spellStart"/>
       <w:r>
         <w:t>AutoContinueDialogueRenderTexture.renderTexture</w:t>
       </w:r>
-      <w:proofErr w:type="spellEnd"/>
     </w:p>
     <w:p>
       <w:pPr>
@@ -553,11 +484,9 @@
           <w:numId w:val="1"/>
         </w:numPr>
       </w:pPr>
-      <w:proofErr w:type="spellStart"/>
       <w:r>
         <w:t>VRLevel_Materials</w:t>
       </w:r>
-      <w:proofErr w:type="spellEnd"/>
     </w:p>
     <w:p>
       <w:pPr>
@@ -603,11 +532,9 @@
           <w:numId w:val="1"/>
         </w:numPr>
       </w:pPr>
-      <w:proofErr w:type="spellStart"/>
       <w:r>
         <w:t>AnswerButton.prefab</w:t>
       </w:r>
-      <w:proofErr w:type="spellEnd"/>
     </w:p>
     <w:p>
       <w:pPr>
@@ -617,11 +544,9 @@
           <w:numId w:val="1"/>
         </w:numPr>
       </w:pPr>
-      <w:proofErr w:type="spellStart"/>
       <w:r>
         <w:t>DialogueBoxCanvas.prefab</w:t>
       </w:r>
-      <w:proofErr w:type="spellEnd"/>
     </w:p>
     <w:p>
       <w:pPr>
@@ -631,11 +556,9 @@
           <w:numId w:val="1"/>
         </w:numPr>
       </w:pPr>
-      <w:proofErr w:type="spellStart"/>
       <w:r>
         <w:t>DialogueBoxVRCanvas.prefab</w:t>
       </w:r>
-      <w:proofErr w:type="spellEnd"/>
     </w:p>
     <w:p>
       <w:pPr>
@@ -645,11 +568,9 @@
           <w:numId w:val="1"/>
         </w:numPr>
       </w:pPr>
-      <w:proofErr w:type="spellStart"/>
       <w:r>
         <w:t>DialogueManager.prefab</w:t>
       </w:r>
-      <w:proofErr w:type="spellEnd"/>
     </w:p>
     <w:p>
       <w:pPr>
@@ -659,11 +580,9 @@
           <w:numId w:val="1"/>
         </w:numPr>
       </w:pPr>
-      <w:proofErr w:type="spellStart"/>
       <w:r>
         <w:t>NPC.prefab</w:t>
       </w:r>
-      <w:proofErr w:type="spellEnd"/>
     </w:p>
     <w:p>
       <w:pPr>
@@ -685,11 +604,9 @@
           <w:numId w:val="1"/>
         </w:numPr>
       </w:pPr>
-      <w:proofErr w:type="spellStart"/>
       <w:r>
         <w:t>DialogueToolTestScene.unity</w:t>
       </w:r>
-      <w:proofErr w:type="spellEnd"/>
     </w:p>
     <w:p>
       <w:pPr>
@@ -699,11 +616,9 @@
           <w:numId w:val="1"/>
         </w:numPr>
       </w:pPr>
-      <w:proofErr w:type="spellStart"/>
       <w:r>
         <w:t>DialogueToolTestSceneVR.unity</w:t>
       </w:r>
-      <w:proofErr w:type="spellEnd"/>
     </w:p>
     <w:p>
       <w:pPr>
@@ -725,11 +640,9 @@
           <w:numId w:val="1"/>
         </w:numPr>
       </w:pPr>
-      <w:proofErr w:type="spellStart"/>
       <w:r>
         <w:t>DialogueSystem</w:t>
       </w:r>
-      <w:proofErr w:type="spellEnd"/>
     </w:p>
     <w:p>
       <w:pPr>
@@ -739,11 +652,9 @@
           <w:numId w:val="1"/>
         </w:numPr>
       </w:pPr>
-      <w:proofErr w:type="spellStart"/>
       <w:r>
         <w:t>DialogueManager.cs</w:t>
       </w:r>
-      <w:proofErr w:type="spellEnd"/>
     </w:p>
     <w:p>
       <w:pPr>
@@ -753,11 +664,9 @@
           <w:numId w:val="1"/>
         </w:numPr>
       </w:pPr>
-      <w:proofErr w:type="spellStart"/>
       <w:r>
         <w:t>DialogueSystemAssembly.asmdef</w:t>
       </w:r>
-      <w:proofErr w:type="spellEnd"/>
     </w:p>
     <w:p>
       <w:pPr>
@@ -767,11 +676,9 @@
           <w:numId w:val="1"/>
         </w:numPr>
       </w:pPr>
-      <w:proofErr w:type="spellStart"/>
       <w:r>
         <w:t>DialogueTree.cs</w:t>
       </w:r>
-      <w:proofErr w:type="spellEnd"/>
     </w:p>
     <w:p>
       <w:pPr>
@@ -781,11 +688,9 @@
           <w:numId w:val="1"/>
         </w:numPr>
       </w:pPr>
-      <w:proofErr w:type="spellStart"/>
       <w:r>
         <w:t>DialogueTreeShim.cs</w:t>
       </w:r>
-      <w:proofErr w:type="spellEnd"/>
     </w:p>
     <w:p>
       <w:pPr>
@@ -795,11 +700,9 @@
           <w:numId w:val="1"/>
         </w:numPr>
       </w:pPr>
-      <w:proofErr w:type="spellStart"/>
       <w:r>
         <w:t>DialogueTrigger.cs</w:t>
       </w:r>
-      <w:proofErr w:type="spellEnd"/>
     </w:p>
     <w:p>
       <w:pPr>
@@ -809,11 +712,9 @@
           <w:numId w:val="1"/>
         </w:numPr>
       </w:pPr>
-      <w:proofErr w:type="spellStart"/>
       <w:r>
         <w:t>MultipleChoiceAnswer.cs</w:t>
       </w:r>
-      <w:proofErr w:type="spellEnd"/>
     </w:p>
     <w:p>
       <w:pPr>
@@ -823,41 +724,23 @@
           <w:numId w:val="1"/>
         </w:numPr>
       </w:pPr>
-      <w:proofErr w:type="spellStart"/>
       <w:r>
         <w:t>MultipleChoiceTemplate.cs</w:t>
       </w:r>
-      <w:proofErr w:type="spellEnd"/>
-    </w:p>
-    <w:p>
-      <w:pPr>
-        <w:rPr>
-          <w:b/>
-          <w:u w:val="single"/>
-        </w:rPr>
-      </w:pPr>
-      <w:r>
-        <w:rPr>
-          <w:b/>
-          <w:u w:val="single"/>
-        </w:rPr>
-        <w:t xml:space="preserve">How </w:t>
-      </w:r>
-      <w:proofErr w:type="gramStart"/>
-      <w:r>
-        <w:rPr>
-          <w:b/>
-          <w:u w:val="single"/>
-        </w:rPr>
-        <w:t>To</w:t>
-      </w:r>
-      <w:proofErr w:type="gramEnd"/>
-      <w:r>
-        <w:rPr>
-          <w:b/>
-          <w:u w:val="single"/>
-        </w:rPr>
-        <w:t xml:space="preserve"> Use</w:t>
+    </w:p>
+    <w:p>
+      <w:pPr>
+        <w:rPr>
+          <w:b/>
+          <w:u w:val="single"/>
+        </w:rPr>
+      </w:pPr>
+      <w:r>
+        <w:rPr>
+          <w:b/>
+          <w:u w:val="single"/>
+        </w:rPr>
+        <w:t>How To Use</w:t>
       </w:r>
       <w:r>
         <w:rPr>
@@ -878,19 +761,11 @@
           <w:b/>
         </w:rPr>
       </w:pPr>
-      <w:proofErr w:type="spellStart"/>
-      <w:r>
-        <w:rPr>
-          <w:b/>
-        </w:rPr>
-        <w:t>Gettings</w:t>
-      </w:r>
-      <w:proofErr w:type="spellEnd"/>
-      <w:r>
-        <w:rPr>
-          <w:b/>
-        </w:rPr>
-        <w:t xml:space="preserve"> Started</w:t>
+      <w:r>
+        <w:rPr>
+          <w:b/>
+        </w:rPr>
+        <w:t>Gettings Started</w:t>
       </w:r>
     </w:p>
     <w:p>
@@ -904,29 +779,113 @@
       <w:r>
         <w:t xml:space="preserve">Create a folder where you want to store your </w:t>
       </w:r>
-      <w:proofErr w:type="spellStart"/>
-      <w:r>
-        <w:t>DialogueTree</w:t>
-      </w:r>
-      <w:proofErr w:type="spellEnd"/>
-      <w:r>
-        <w:t xml:space="preserve"> scriptable objects. In the project example or package, the folder used to store these scriptable objects is named “</w:t>
-      </w:r>
-      <w:proofErr w:type="spellStart"/>
-      <w:r>
-        <w:t>DialogueTreeAssets</w:t>
-      </w:r>
-      <w:proofErr w:type="spellEnd"/>
-      <w:r>
-        <w:t>”; however, it is recommended that create your folder outside of the “</w:t>
-      </w:r>
-      <w:proofErr w:type="spellStart"/>
-      <w:r>
-        <w:t>DialogueToolPackage</w:t>
-      </w:r>
-      <w:proofErr w:type="spellEnd"/>
-      <w:r>
-        <w:t>” folder.</w:t>
+      <w:r>
+        <w:rPr>
+          <w:b/>
+        </w:rPr>
+        <w:t>DialogueTree scriptable objects</w:t>
+      </w:r>
+      <w:r>
+        <w:t xml:space="preserve"> by right-clicking on the mouse in the project window. Click on </w:t>
+      </w:r>
+      <w:r>
+        <w:rPr>
+          <w:b/>
+        </w:rPr>
+        <w:t xml:space="preserve">Create &gt;&gt; </w:t>
+      </w:r>
+      <w:r>
+        <w:rPr>
+          <w:b/>
+        </w:rPr>
+        <w:t>Folder</w:t>
+      </w:r>
+      <w:r>
+        <w:t>.</w:t>
+      </w:r>
+      <w:r>
+        <w:t xml:space="preserve"> In the project example or package, the folder used to store these scriptable objects is named </w:t>
+      </w:r>
+      <w:r>
+        <w:t xml:space="preserve">something like “DialogueTrees” or </w:t>
+      </w:r>
+      <w:r>
+        <w:t xml:space="preserve">“DialogueTreeAssets”; however, it is </w:t>
+      </w:r>
+      <w:r>
+        <w:rPr>
+          <w:b/>
+        </w:rPr>
+        <w:t>recommended</w:t>
+      </w:r>
+      <w:r>
+        <w:t xml:space="preserve"> that create your folder outside of the </w:t>
+      </w:r>
+      <w:r>
+        <w:rPr>
+          <w:b/>
+        </w:rPr>
+        <w:t>“DialogueToolPackage”</w:t>
+      </w:r>
+      <w:r>
+        <w:t xml:space="preserve"> folder.</w:t>
+      </w:r>
+    </w:p>
+    <w:p>
+      <w:pPr>
+        <w:pStyle w:val="ListParagraph"/>
+        <w:ind w:left="1440"/>
+      </w:pPr>
+      <w:r>
+        <w:rPr>
+          <w:noProof/>
+        </w:rPr>
+        <w:lastRenderedPageBreak/>
+        <w:drawing>
+          <wp:inline distT="0" distB="0" distL="0" distR="0">
+            <wp:extent cx="4745783" cy="3642409"/>
+            <wp:effectExtent l="19050" t="0" r="0" b="0"/>
+            <wp:docPr id="3" name="Picture 3" descr="C:\Users\Ryan\AppData\Local\Microsoft\Windows\INetCache\Content.Word\Getting_Started_A.PNG"/>
+            <wp:cNvGraphicFramePr>
+              <a:graphicFrameLocks xmlns:a="http://schemas.openxmlformats.org/drawingml/2006/main" noChangeAspect="1"/>
+            </wp:cNvGraphicFramePr>
+            <a:graphic xmlns:a="http://schemas.openxmlformats.org/drawingml/2006/main">
+              <a:graphicData uri="http://schemas.openxmlformats.org/drawingml/2006/picture">
+                <pic:pic xmlns:pic="http://schemas.openxmlformats.org/drawingml/2006/picture">
+                  <pic:nvPicPr>
+                    <pic:cNvPr id="0" name="Picture 3" descr="C:\Users\Ryan\AppData\Local\Microsoft\Windows\INetCache\Content.Word\Getting_Started_A.PNG"/>
+                    <pic:cNvPicPr>
+                      <a:picLocks noChangeAspect="1" noChangeArrowheads="1"/>
+                    </pic:cNvPicPr>
+                  </pic:nvPicPr>
+                  <pic:blipFill>
+                    <a:blip r:embed="rId5" cstate="print"/>
+                    <a:srcRect/>
+                    <a:stretch>
+                      <a:fillRect/>
+                    </a:stretch>
+                  </pic:blipFill>
+                  <pic:spPr bwMode="auto">
+                    <a:xfrm>
+                      <a:off x="0" y="0"/>
+                      <a:ext cx="4753189" cy="3648094"/>
+                    </a:xfrm>
+                    <a:prstGeom prst="rect">
+                      <a:avLst/>
+                    </a:prstGeom>
+                    <a:noFill/>
+                    <a:ln w="9525">
+                      <a:noFill/>
+                      <a:miter lim="800000"/>
+                      <a:headEnd/>
+                      <a:tailEnd/>
+                    </a:ln>
+                  </pic:spPr>
+                </pic:pic>
+              </a:graphicData>
+            </a:graphic>
+          </wp:inline>
+        </w:drawing>
       </w:r>
     </w:p>
     <w:p>
@@ -946,11 +905,12 @@
       <w:r>
         <w:t xml:space="preserve">Created a </w:t>
       </w:r>
-      <w:proofErr w:type="spellStart"/>
-      <w:r>
+      <w:r>
+        <w:rPr>
+          <w:b/>
+        </w:rPr>
         <w:t>DialogueTree</w:t>
       </w:r>
-      <w:proofErr w:type="spellEnd"/>
       <w:r>
         <w:t xml:space="preserve"> scriptable object by right-clicking on the mouse in the project window. </w:t>
       </w:r>
@@ -958,34 +918,57 @@
         <w:t xml:space="preserve">Click on </w:t>
       </w:r>
       <w:r>
-        <w:t xml:space="preserve">Create &gt;&gt; </w:t>
-      </w:r>
-      <w:proofErr w:type="spellStart"/>
-      <w:r>
-        <w:t>ScriptableObjects</w:t>
-      </w:r>
-      <w:proofErr w:type="spellEnd"/>
-      <w:r>
-        <w:t xml:space="preserve"> &gt;&gt; </w:t>
-      </w:r>
-      <w:proofErr w:type="spellStart"/>
-      <w:r>
-        <w:t>DialogueTreeScriptableObjects</w:t>
-      </w:r>
-      <w:proofErr w:type="spellEnd"/>
+        <w:rPr>
+          <w:b/>
+        </w:rPr>
+        <w:t>Create &gt;&gt; ScriptableObjects &gt;&gt; DialogueTreeScriptableObjects</w:t>
+      </w:r>
       <w:r>
         <w:t>.</w:t>
       </w:r>
       <w:r>
         <w:t xml:space="preserve"> Name the </w:t>
       </w:r>
-      <w:proofErr w:type="spellStart"/>
-      <w:r>
+      <w:r>
+        <w:rPr>
+          <w:b/>
+        </w:rPr>
         <w:t>DialogueTree</w:t>
       </w:r>
-      <w:proofErr w:type="spellEnd"/>
       <w:r>
         <w:t xml:space="preserve"> scriptable object.</w:t>
+      </w:r>
+    </w:p>
+    <w:p>
+      <w:pPr>
+        <w:pStyle w:val="ListParagraph"/>
+        <w:ind w:left="1440"/>
+      </w:pPr>
+      <w:r>
+        <w:pict>
+          <v:shapetype id="_x0000_t75" coordsize="21600,21600" o:spt="75" o:preferrelative="t" path="m@4@5l@4@11@9@11@9@5xe" filled="f" stroked="f">
+            <v:stroke joinstyle="miter"/>
+            <v:formulas>
+              <v:f eqn="if lineDrawn pixelLineWidth 0"/>
+              <v:f eqn="sum @0 1 0"/>
+              <v:f eqn="sum 0 0 @1"/>
+              <v:f eqn="prod @2 1 2"/>
+              <v:f eqn="prod @3 21600 pixelWidth"/>
+              <v:f eqn="prod @3 21600 pixelHeight"/>
+              <v:f eqn="sum @0 0 1"/>
+              <v:f eqn="prod @6 1 2"/>
+              <v:f eqn="prod @7 21600 pixelWidth"/>
+              <v:f eqn="sum @8 21600 0"/>
+              <v:f eqn="prod @7 21600 pixelHeight"/>
+              <v:f eqn="sum @10 21600 0"/>
+            </v:formulas>
+            <v:path o:extrusionok="f" gradientshapeok="t" o:connecttype="rect"/>
+            <o:lock v:ext="edit" aspectratio="t"/>
+          </v:shapetype>
+          <v:shape id="_x0000_i1025" type="#_x0000_t75" style="width:375.25pt;height:287.1pt">
+            <v:imagedata r:id="rId6" o:title="Getting_Started_B"/>
+          </v:shape>
+        </w:pict>
       </w:r>
     </w:p>
     <w:p>
@@ -997,24 +980,55 @@
         </w:numPr>
       </w:pPr>
       <w:r>
-        <w:t xml:space="preserve">Click on the created scriptable object and check the inspector window. There are 3 things this scriptable object can contain: a list of Dialogue Nodes (Dialogue Node Elements), a special node used for multiple </w:t>
-      </w:r>
-      <w:proofErr w:type="gramStart"/>
-      <w:r>
-        <w:t>choice</w:t>
-      </w:r>
-      <w:proofErr w:type="gramEnd"/>
-      <w:r>
-        <w:t xml:space="preserve"> (Multiple Choice Node), and the next dialogue tree to play once this current </w:t>
-      </w:r>
-      <w:proofErr w:type="spellStart"/>
-      <w:r>
-        <w:t>DialogueTree</w:t>
-      </w:r>
-      <w:proofErr w:type="spellEnd"/>
-      <w:r>
-        <w:t xml:space="preserve"> is done playing (Next Dialogue Tree).</w:t>
-      </w:r>
+        <w:lastRenderedPageBreak/>
+        <w:t>Click on the created scriptable object and check the inspector window. There are 3 things this scriptable object can contain: a list of Dialogue Nodes (</w:t>
+      </w:r>
+      <w:r>
+        <w:rPr>
+          <w:b/>
+        </w:rPr>
+        <w:t>Dialogue Node Elements</w:t>
+      </w:r>
+      <w:r>
+        <w:t>), a special node used for multiple choice (</w:t>
+      </w:r>
+      <w:r>
+        <w:rPr>
+          <w:b/>
+        </w:rPr>
+        <w:t>Multiple Choice Node</w:t>
+      </w:r>
+      <w:r>
+        <w:t>), and the next dialogue tree to play once this current DialogueTree is done playing (</w:t>
+      </w:r>
+      <w:r>
+        <w:rPr>
+          <w:b/>
+        </w:rPr>
+        <w:t>Next Dialogue Tree</w:t>
+      </w:r>
+      <w:r>
+        <w:t>).</w:t>
+      </w:r>
+    </w:p>
+    <w:p>
+      <w:pPr>
+        <w:pStyle w:val="ListParagraph"/>
+        <w:ind w:left="1440"/>
+      </w:pPr>
+      <w:r>
+        <w:pict>
+          <v:shape id="_x0000_i1026" type="#_x0000_t75" style="width:372pt;height:97.4pt">
+            <v:imagedata r:id="rId7" o:title="Getting_Started_C"/>
+          </v:shape>
+        </w:pict>
+      </w:r>
+    </w:p>
+    <w:p>
+      <w:pPr>
+        <w:pStyle w:val="ListParagraph"/>
+        <w:ind w:left="1440"/>
+      </w:pPr>
     </w:p>
     <w:p>
       <w:pPr>
@@ -1025,16 +1039,36 @@
         </w:numPr>
       </w:pPr>
       <w:r>
-        <w:t xml:space="preserve">Click on the Dialogue Node Elements list and choose your desire size (how many nodes you wish for this </w:t>
-      </w:r>
-      <w:proofErr w:type="spellStart"/>
-      <w:r>
-        <w:t>DialogueTree</w:t>
-      </w:r>
-      <w:proofErr w:type="spellEnd"/>
-      <w:r>
-        <w:t xml:space="preserve"> to contain).</w:t>
-      </w:r>
+        <w:t>Click on the Dialogue Node Elements list and choose your desire size (</w:t>
+      </w:r>
+      <w:r>
+        <w:rPr>
+          <w:b/>
+        </w:rPr>
+        <w:t>how many nodes you wish for this DialogueTree to contain</w:t>
+      </w:r>
+      <w:r>
+        <w:t>).</w:t>
+      </w:r>
+    </w:p>
+    <w:p>
+      <w:pPr>
+        <w:pStyle w:val="ListParagraph"/>
+        <w:ind w:left="1440"/>
+      </w:pPr>
+      <w:r>
+        <w:pict>
+          <v:shape id="_x0000_i1027" type="#_x0000_t75" style="width:372pt;height:96.9pt">
+            <v:imagedata r:id="rId8" o:title="Getting_Started_D"/>
+          </v:shape>
+        </w:pict>
+      </w:r>
+    </w:p>
+    <w:p>
+      <w:pPr>
+        <w:pStyle w:val="ListParagraph"/>
+        <w:ind w:left="1440"/>
+      </w:pPr>
     </w:p>
     <w:p>
       <w:pPr>
@@ -1045,19 +1079,56 @@
         </w:numPr>
       </w:pPr>
       <w:r>
-        <w:lastRenderedPageBreak/>
-        <w:t xml:space="preserve">Each Dialogue Node </w:t>
-      </w:r>
-      <w:proofErr w:type="gramStart"/>
-      <w:r>
-        <w:t xml:space="preserve">contains  </w:t>
-      </w:r>
-      <w:r>
-        <w:t>3</w:t>
-      </w:r>
-      <w:proofErr w:type="gramEnd"/>
-      <w:r>
-        <w:t xml:space="preserve"> fields: the string for the character who is currently talking (Node Character Name), the string for the dialogue for that character (Node Dialogue String), and the audio clip for the dialogue (Node Dialogue Audio Clip). Fill in the fields with the desired strings and audio clip. Note: The Dialogue Audio Clip is optional; you can choose to leave null.</w:t>
+        <w:t xml:space="preserve">Each Dialogue Node contains </w:t>
+      </w:r>
+      <w:r>
+        <w:t>3 fields: the string for the character who is currently talking (</w:t>
+      </w:r>
+      <w:r>
+        <w:rPr>
+          <w:b/>
+        </w:rPr>
+        <w:t>Node Character Name</w:t>
+      </w:r>
+      <w:r>
+        <w:t>), the string for the dialogue for that character (</w:t>
+      </w:r>
+      <w:r>
+        <w:rPr>
+          <w:b/>
+        </w:rPr>
+        <w:t>Node Dialogue String</w:t>
+      </w:r>
+      <w:r>
+        <w:t>), and the audio clip for the dialogue (</w:t>
+      </w:r>
+      <w:r>
+        <w:rPr>
+          <w:b/>
+        </w:rPr>
+        <w:t>Node Dialogue Audio Clip</w:t>
+      </w:r>
+      <w:r>
+        <w:t xml:space="preserve">). Fill in the fields with the desired strings and audio clip. </w:t>
+      </w:r>
+      <w:r>
+        <w:rPr>
+          <w:b/>
+        </w:rPr>
+        <w:t>Note: The Dialogue Audio Clip is optional; you can choose to leave null.</w:t>
+      </w:r>
+    </w:p>
+    <w:p>
+      <w:pPr>
+        <w:pStyle w:val="ListParagraph"/>
+        <w:ind w:left="1440"/>
+      </w:pPr>
+      <w:r>
+        <w:pict>
+          <v:shape id="_x0000_i1028" type="#_x0000_t75" style="width:348.9pt;height:229.4pt">
+            <v:imagedata r:id="rId9" o:title="Getting_Started_E"/>
+          </v:shape>
+        </w:pict>
       </w:r>
     </w:p>
     <w:p>
@@ -1069,50 +1140,32 @@
         </w:numPr>
       </w:pPr>
       <w:r>
-        <w:t xml:space="preserve">Now it’s time to play the dialogue. There are two ways of starting a </w:t>
-      </w:r>
-      <w:proofErr w:type="spellStart"/>
-      <w:r>
-        <w:t>DialogueTree</w:t>
-      </w:r>
-      <w:proofErr w:type="spellEnd"/>
+        <w:lastRenderedPageBreak/>
+        <w:t>Now it’s time to play the dialogue. There are two ways of starting a DialogueTree</w:t>
+      </w:r>
       <w:r>
         <w:t xml:space="preserve">: one for quick testing and the other is to call the </w:t>
       </w:r>
-      <w:proofErr w:type="spellStart"/>
-      <w:r>
+      <w:r>
+        <w:rPr>
+          <w:b/>
+        </w:rPr>
         <w:t>DialogueManager.instance.StartDialogue</w:t>
       </w:r>
-      <w:proofErr w:type="spellEnd"/>
-      <w:r>
+      <w:r>
+        <w:rPr>
+          <w:b/>
+        </w:rPr>
         <w:t xml:space="preserve"> </w:t>
       </w:r>
       <w:r>
-        <w:t>(</w:t>
-      </w:r>
-      <w:proofErr w:type="spellStart"/>
-      <w:r>
-        <w:t>DialogueTree</w:t>
-      </w:r>
-      <w:proofErr w:type="spellEnd"/>
-      <w:r>
-        <w:t xml:space="preserve"> </w:t>
-      </w:r>
-      <w:proofErr w:type="spellStart"/>
-      <w:r>
-        <w:t>dialogueTree</w:t>
-      </w:r>
-      <w:proofErr w:type="spellEnd"/>
-      <w:r>
-        <w:t xml:space="preserve">) method from another class that derives from the </w:t>
-      </w:r>
-      <w:proofErr w:type="spellStart"/>
-      <w:r>
-        <w:t>Monobehavior</w:t>
-      </w:r>
-      <w:proofErr w:type="spellEnd"/>
-      <w:r>
-        <w:t xml:space="preserve"> class and runs in the scene. Refer to step g and h for these methods.</w:t>
+        <w:rPr>
+          <w:b/>
+        </w:rPr>
+        <w:t>(DialogueTree dialogueTree)</w:t>
+      </w:r>
+      <w:r>
+        <w:t xml:space="preserve"> method from another class that derives from the Monobehavior class and runs in the scene. Refer to step g and h for these methods.</w:t>
       </w:r>
     </w:p>
     <w:p>
@@ -1124,32 +1177,49 @@
         </w:numPr>
       </w:pPr>
       <w:r>
-        <w:t xml:space="preserve">For quick testing purposes, drag the desired </w:t>
-      </w:r>
-      <w:proofErr w:type="spellStart"/>
-      <w:r>
-        <w:t>DialogueTree</w:t>
-      </w:r>
-      <w:proofErr w:type="spellEnd"/>
-      <w:r>
-        <w:t xml:space="preserve"> scriptable object into the Dialogue Tree Test field of the </w:t>
-      </w:r>
-      <w:proofErr w:type="spellStart"/>
-      <w:r>
+        <w:t xml:space="preserve">For quick testing purposes, drag the desired DialogueTree scriptable object into the Dialogue Tree Test field of the </w:t>
+      </w:r>
+      <w:r>
+        <w:rPr>
+          <w:b/>
+        </w:rPr>
         <w:t>DialogueManager</w:t>
       </w:r>
-      <w:proofErr w:type="spellEnd"/>
-      <w:r>
-        <w:t xml:space="preserve"> in the inspector and enable Play </w:t>
-      </w:r>
-      <w:proofErr w:type="gramStart"/>
-      <w:r>
-        <w:t>At</w:t>
-      </w:r>
-      <w:proofErr w:type="gramEnd"/>
-      <w:r>
-        <w:t xml:space="preserve"> Start Boolean. Press play and it should start shortly.</w:t>
-      </w:r>
+      <w:r>
+        <w:t xml:space="preserve"> in the inspector and enable Play At Start Boolean. Press play and it should start shortly.</w:t>
+      </w:r>
+    </w:p>
+    <w:p>
+      <w:pPr>
+        <w:pStyle w:val="ListParagraph"/>
+        <w:ind w:left="1440"/>
+      </w:pPr>
+      <w:r>
+        <w:pict>
+          <v:shape id="_x0000_i1029" type="#_x0000_t75" style="width:258pt;height:321.25pt">
+            <v:imagedata r:id="rId10" o:title="Getting_Started_G"/>
+          </v:shape>
+        </w:pict>
+      </w:r>
+    </w:p>
+    <w:p>
+      <w:pPr>
+        <w:pStyle w:val="ListParagraph"/>
+        <w:ind w:left="1440"/>
+      </w:pPr>
+      <w:r>
+        <w:pict>
+          <v:shape id="_x0000_i1030" type="#_x0000_t75" style="width:377.1pt;height:53.1pt">
+            <v:imagedata r:id="rId11" o:title="Getting_Started_G2"/>
+          </v:shape>
+        </w:pict>
+      </w:r>
+    </w:p>
+    <w:p>
+      <w:pPr>
+        <w:pStyle w:val="ListParagraph"/>
+        <w:ind w:left="1440"/>
+      </w:pPr>
     </w:p>
     <w:p>
       <w:pPr>
@@ -1162,43 +1232,62 @@
       <w:r>
         <w:t xml:space="preserve">For the </w:t>
       </w:r>
-      <w:proofErr w:type="spellStart"/>
-      <w:proofErr w:type="gramStart"/>
-      <w:r>
-        <w:t>DialogueManager.instance.StartDialogue</w:t>
-      </w:r>
-      <w:proofErr w:type="spellEnd"/>
-      <w:r>
-        <w:t>(</w:t>
-      </w:r>
-      <w:proofErr w:type="spellStart"/>
-      <w:proofErr w:type="gramEnd"/>
-      <w:r>
-        <w:t>DialogueTree</w:t>
-      </w:r>
-      <w:proofErr w:type="spellEnd"/>
+      <w:r>
+        <w:rPr>
+          <w:b/>
+        </w:rPr>
+        <w:t>DialogueManager.instance.StartDialogue(DialogueTree dialogueTree)</w:t>
+      </w:r>
+      <w:r>
+        <w:t xml:space="preserve"> method, make sure that the Play At Start Boolean is false</w:t>
+      </w:r>
+      <w:r>
+        <w:t xml:space="preserve"> in </w:t>
+      </w:r>
+      <w:r>
+        <w:rPr>
+          <w:b/>
+        </w:rPr>
+        <w:t>DialogueManager</w:t>
+      </w:r>
+      <w:r>
+        <w:t xml:space="preserve"> in the inspector</w:t>
+      </w:r>
+      <w:r>
+        <w:t xml:space="preserve"> so you don’t accidentally start it. Create a script</w:t>
+      </w:r>
+      <w:r>
+        <w:t xml:space="preserve"> that will call the method when desired by the behavior. For a quick example, call it from the Start() function that the script automatically has when created.</w:t>
+      </w:r>
       <w:r>
         <w:t xml:space="preserve"> </w:t>
       </w:r>
-      <w:proofErr w:type="spellStart"/>
-      <w:r>
-        <w:t>dialogueTree</w:t>
-      </w:r>
-      <w:proofErr w:type="spellEnd"/>
-      <w:r>
-        <w:t>) method, make sure that the Play At Start Boolean is false so you don’t accidentally start it. Create a script</w:t>
-      </w:r>
-      <w:r>
-        <w:t xml:space="preserve"> that will call the method when desired by the behavior. For a quick example, call it from the </w:t>
-      </w:r>
-      <w:proofErr w:type="gramStart"/>
-      <w:r>
-        <w:t>Start(</w:t>
-      </w:r>
-      <w:proofErr w:type="gramEnd"/>
-      <w:r>
-        <w:t>) function that the script automatically has when created.</w:t>
-      </w:r>
+      <w:r>
+        <w:rPr>
+          <w:b/>
+        </w:rPr>
+        <w:t>Note: Outside C# scripts that utilize the classes in the package contents will need to enter the namespace “using DialogueSystem”.</w:t>
+      </w:r>
+    </w:p>
+    <w:p>
+      <w:pPr>
+        <w:pStyle w:val="ListParagraph"/>
+        <w:ind w:left="1440"/>
+      </w:pPr>
+      <w:r>
+        <w:lastRenderedPageBreak/>
+        <w:pict>
+          <v:shape id="_x0000_i1031" type="#_x0000_t75" style="width:372.45pt;height:135.25pt">
+            <v:imagedata r:id="rId12" o:title="Getting_Started_H"/>
+          </v:shape>
+        </w:pict>
+      </w:r>
+    </w:p>
+    <w:p>
+      <w:pPr>
+        <w:pStyle w:val="ListParagraph"/>
+        <w:ind w:left="1440"/>
+      </w:pPr>
     </w:p>
     <w:p>
       <w:pPr>
@@ -1233,14 +1322,100 @@
         </w:numPr>
       </w:pPr>
       <w:r>
-        <w:t>Click on the Multiple Choice Node of the scriptable object to find 2 fields: a string field to place the question or the sentence from the last dialogue node in the Dialogue Node Elements list (Question) and a list of answers to choose from (Answers).</w:t>
+        <w:t xml:space="preserve">Click on the </w:t>
+      </w:r>
+      <w:r>
+        <w:rPr>
+          <w:b/>
+        </w:rPr>
+        <w:t>Multiple Choice Node</w:t>
+      </w:r>
+      <w:r>
+        <w:t xml:space="preserve"> of the scriptable object to find 2 fields: a string field to place the question or the sentence from the last dialogue node in the Dialogue Node Elements list (</w:t>
+      </w:r>
+      <w:r>
+        <w:rPr>
+          <w:b/>
+        </w:rPr>
+        <w:t>Question</w:t>
+      </w:r>
+      <w:r>
+        <w:t>) and a list of answers to choose from (</w:t>
+      </w:r>
+      <w:r>
+        <w:rPr>
+          <w:b/>
+        </w:rPr>
+        <w:t>Answers</w:t>
+      </w:r>
+      <w:r>
+        <w:t>).</w:t>
       </w:r>
       <w:r>
         <w:t xml:space="preserve"> </w:t>
       </w:r>
-      <w:r>
-        <w:t>Fill in the question field with a question or sentence that is in context with the associated dialogue nodes elements. Note: It is best for flow to place the question in the last dialogue node in the Dialogue Node Elements list.</w:t>
-      </w:r>
+    </w:p>
+    <w:p>
+      <w:pPr>
+        <w:pStyle w:val="ListParagraph"/>
+        <w:ind w:left="1440"/>
+      </w:pPr>
+      <w:r>
+        <w:rPr>
+          <w:noProof/>
+        </w:rPr>
+        <w:drawing>
+          <wp:inline distT="0" distB="0" distL="0" distR="0">
+            <wp:extent cx="4559170" cy="3876391"/>
+            <wp:effectExtent l="19050" t="0" r="0" b="0"/>
+            <wp:docPr id="37" name="Picture 37" descr="C:\Users\Ryan\AppData\Local\Microsoft\Windows\INetCache\Content.Word\Multiple_Choice_and_Branching_A.PNG"/>
+            <wp:cNvGraphicFramePr>
+              <a:graphicFrameLocks xmlns:a="http://schemas.openxmlformats.org/drawingml/2006/main" noChangeAspect="1"/>
+            </wp:cNvGraphicFramePr>
+            <a:graphic xmlns:a="http://schemas.openxmlformats.org/drawingml/2006/main">
+              <a:graphicData uri="http://schemas.openxmlformats.org/drawingml/2006/picture">
+                <pic:pic xmlns:pic="http://schemas.openxmlformats.org/drawingml/2006/picture">
+                  <pic:nvPicPr>
+                    <pic:cNvPr id="0" name="Picture 37" descr="C:\Users\Ryan\AppData\Local\Microsoft\Windows\INetCache\Content.Word\Multiple_Choice_and_Branching_A.PNG"/>
+                    <pic:cNvPicPr>
+                      <a:picLocks noChangeAspect="1" noChangeArrowheads="1"/>
+                    </pic:cNvPicPr>
+                  </pic:nvPicPr>
+                  <pic:blipFill>
+                    <a:blip r:embed="rId13" cstate="print"/>
+                    <a:srcRect/>
+                    <a:stretch>
+                      <a:fillRect/>
+                    </a:stretch>
+                  </pic:blipFill>
+                  <pic:spPr bwMode="auto">
+                    <a:xfrm>
+                      <a:off x="0" y="0"/>
+                      <a:ext cx="4560033" cy="3877124"/>
+                    </a:xfrm>
+                    <a:prstGeom prst="rect">
+                      <a:avLst/>
+                    </a:prstGeom>
+                    <a:noFill/>
+                    <a:ln w="9525">
+                      <a:noFill/>
+                      <a:miter lim="800000"/>
+                      <a:headEnd/>
+                      <a:tailEnd/>
+                    </a:ln>
+                  </pic:spPr>
+                </pic:pic>
+              </a:graphicData>
+            </a:graphic>
+          </wp:inline>
+        </w:drawing>
+      </w:r>
+    </w:p>
+    <w:p>
+      <w:pPr>
+        <w:pStyle w:val="ListParagraph"/>
+        <w:ind w:left="1440"/>
+      </w:pPr>
     </w:p>
     <w:p>
       <w:pPr>
@@ -1249,38 +1424,60 @@
           <w:ilvl w:val="1"/>
           <w:numId w:val="4"/>
         </w:numPr>
-      </w:pPr>
-      <w:r>
-        <w:t>Click on the Answers list</w:t>
-      </w:r>
-      <w:r>
-        <w:t xml:space="preserve"> and set the size to at least 2. From there, there are</w:t>
-      </w:r>
-      <w:r>
-        <w:t xml:space="preserve"> 2 fields</w:t>
-      </w:r>
-      <w:r>
-        <w:t xml:space="preserve"> for each answer</w:t>
-      </w:r>
-      <w:r>
-        <w:t xml:space="preserve">: the string field for the answer and a </w:t>
-      </w:r>
-      <w:proofErr w:type="spellStart"/>
-      <w:r>
-        <w:t>DialogueTree</w:t>
-      </w:r>
-      <w:proofErr w:type="spellEnd"/>
-      <w:r>
-        <w:t xml:space="preserve"> field to place the next </w:t>
-      </w:r>
-      <w:proofErr w:type="spellStart"/>
-      <w:r>
-        <w:t>DialogueTree</w:t>
-      </w:r>
-      <w:proofErr w:type="spellEnd"/>
-      <w:r>
-        <w:t xml:space="preserve"> you want to play. Note: There must be at least 2 answers to select from; otherwise, the multiple choice node is treated as if it doesn’t exist.</w:t>
-      </w:r>
+        <w:rPr>
+          <w:b/>
+        </w:rPr>
+      </w:pPr>
+      <w:r>
+        <w:t xml:space="preserve">Fill in the question field with a </w:t>
+      </w:r>
+      <w:r>
+        <w:rPr>
+          <w:b/>
+        </w:rPr>
+        <w:t>question or sentence</w:t>
+      </w:r>
+      <w:r>
+        <w:t xml:space="preserve"> that is in </w:t>
+      </w:r>
+      <w:r>
+        <w:rPr>
+          <w:b/>
+        </w:rPr>
+        <w:t>context</w:t>
+      </w:r>
+      <w:r>
+        <w:t xml:space="preserve"> with the associated dialogue nodes elements. </w:t>
+      </w:r>
+      <w:r>
+        <w:rPr>
+          <w:b/>
+        </w:rPr>
+        <w:t>Note: It is best for flow to place the question in the last dialogue node in the Dialogue Node Elements list.</w:t>
+      </w:r>
+    </w:p>
+    <w:p>
+      <w:pPr>
+        <w:pStyle w:val="ListParagraph"/>
+        <w:ind w:left="1440"/>
+      </w:pPr>
+      <w:r>
+        <w:rPr>
+          <w:b/>
+        </w:rPr>
+        <w:lastRenderedPageBreak/>
+        <w:pict>
+          <v:shape id="_x0000_i1032" type="#_x0000_t75" style="width:365.55pt;height:312pt">
+            <v:imagedata r:id="rId14" o:title="Multiple_Choice_and_Branching_B"/>
+          </v:shape>
+        </w:pict>
+      </w:r>
+    </w:p>
+    <w:p>
+      <w:pPr>
+        <w:pStyle w:val="ListParagraph"/>
+        <w:ind w:left="1440"/>
+      </w:pPr>
     </w:p>
     <w:p>
       <w:pPr>
@@ -1291,6 +1488,95 @@
         </w:numPr>
       </w:pPr>
       <w:r>
+        <w:t>Click on the Answers list</w:t>
+      </w:r>
+      <w:r>
+        <w:t xml:space="preserve"> and </w:t>
+      </w:r>
+      <w:r>
+        <w:rPr>
+          <w:b/>
+        </w:rPr>
+        <w:t>set the size to at least 2</w:t>
+      </w:r>
+      <w:r>
+        <w:t>. From there, there are</w:t>
+      </w:r>
+      <w:r>
+        <w:t xml:space="preserve"> 2 fields</w:t>
+      </w:r>
+      <w:r>
+        <w:t xml:space="preserve"> for each answer</w:t>
+      </w:r>
+      <w:r>
+        <w:t>: the string field for the answer</w:t>
+      </w:r>
+      <w:r>
+        <w:t xml:space="preserve"> (</w:t>
+      </w:r>
+      <w:r>
+        <w:rPr>
+          <w:b/>
+        </w:rPr>
+        <w:t>Answer</w:t>
+      </w:r>
+      <w:r>
+        <w:t>)</w:t>
+      </w:r>
+      <w:r>
+        <w:t xml:space="preserve"> and a DialogueTree field to place the next DialogueTree you want to play</w:t>
+      </w:r>
+      <w:r>
+        <w:t xml:space="preserve"> (</w:t>
+      </w:r>
+      <w:r>
+        <w:rPr>
+          <w:b/>
+        </w:rPr>
+        <w:t>Dialogue Tree Response</w:t>
+      </w:r>
+      <w:r>
+        <w:t>)</w:t>
+      </w:r>
+      <w:r>
+        <w:t xml:space="preserve">. </w:t>
+      </w:r>
+      <w:r>
+        <w:rPr>
+          <w:b/>
+        </w:rPr>
+        <w:t>Note: There must be at least 2 answers to select from; otherwise, the multiple choice node is treated as if it doesn’t exist.</w:t>
+      </w:r>
+    </w:p>
+    <w:p>
+      <w:pPr>
+        <w:pStyle w:val="ListParagraph"/>
+        <w:ind w:left="1440"/>
+      </w:pPr>
+      <w:r>
+        <w:lastRenderedPageBreak/>
+        <w:pict>
+          <v:shape id="_x0000_i1033" type="#_x0000_t75" style="width:373.4pt;height:477.25pt">
+            <v:imagedata r:id="rId15" o:title="Multiple_Choice_and_Branching_C"/>
+          </v:shape>
+        </w:pict>
+      </w:r>
+    </w:p>
+    <w:p>
+      <w:pPr>
+        <w:pStyle w:val="ListParagraph"/>
+        <w:ind w:left="1440"/>
+      </w:pPr>
+    </w:p>
+    <w:p>
+      <w:pPr>
+        <w:pStyle w:val="ListParagraph"/>
+        <w:numPr>
+          <w:ilvl w:val="1"/>
+          <w:numId w:val="4"/>
+        </w:numPr>
+      </w:pPr>
+      <w:r>
         <w:t>Set a</w:t>
       </w:r>
       <w:r>
@@ -1300,38 +1586,337 @@
         <w:t xml:space="preserve"> </w:t>
       </w:r>
       <w:r>
-        <w:t xml:space="preserve">answer or response in the Answer string field and set a </w:t>
-      </w:r>
-      <w:proofErr w:type="spellStart"/>
-      <w:r>
-        <w:t>DialogueTree</w:t>
-      </w:r>
-      <w:proofErr w:type="spellEnd"/>
-      <w:r>
-        <w:t xml:space="preserve"> scriptable object in the Dialogue T</w:t>
-      </w:r>
-      <w:r>
-        <w:t xml:space="preserve">ree field. Note: If there is no </w:t>
-      </w:r>
-      <w:proofErr w:type="spellStart"/>
-      <w:r>
-        <w:t>DialogueTree</w:t>
-      </w:r>
-      <w:proofErr w:type="spellEnd"/>
-      <w:r>
-        <w:t xml:space="preserve"> set</w:t>
-      </w:r>
-      <w:r>
-        <w:t xml:space="preserve"> for an answer, then the </w:t>
-      </w:r>
-      <w:proofErr w:type="spellStart"/>
-      <w:r>
-        <w:t>DialogueTree</w:t>
-      </w:r>
-      <w:proofErr w:type="spellEnd"/>
-      <w:r>
-        <w:t xml:space="preserve"> will end and the canvas will close.</w:t>
-      </w:r>
+        <w:t>answer or response</w:t>
+      </w:r>
+      <w:r>
+        <w:t xml:space="preserve"> in the </w:t>
+      </w:r>
+      <w:r>
+        <w:rPr>
+          <w:b/>
+        </w:rPr>
+        <w:t>Answer</w:t>
+      </w:r>
+      <w:r>
+        <w:t xml:space="preserve"> string field.</w:t>
+      </w:r>
+    </w:p>
+    <w:p>
+      <w:pPr>
+        <w:pStyle w:val="ListParagraph"/>
+        <w:ind w:left="1440"/>
+      </w:pPr>
+      <w:r>
+        <w:rPr>
+          <w:noProof/>
+        </w:rPr>
+        <w:lastRenderedPageBreak/>
+        <w:drawing>
+          <wp:inline distT="0" distB="0" distL="0" distR="0">
+            <wp:extent cx="4615815" cy="5915660"/>
+            <wp:effectExtent l="19050" t="0" r="0" b="0"/>
+            <wp:docPr id="54" name="Picture 54" descr="C:\Users\Ryan\AppData\Local\Microsoft\Windows\INetCache\Content.Word\Multiple_Choice_and_Branching_D.PNG"/>
+            <wp:cNvGraphicFramePr>
+              <a:graphicFrameLocks xmlns:a="http://schemas.openxmlformats.org/drawingml/2006/main" noChangeAspect="1"/>
+            </wp:cNvGraphicFramePr>
+            <a:graphic xmlns:a="http://schemas.openxmlformats.org/drawingml/2006/main">
+              <a:graphicData uri="http://schemas.openxmlformats.org/drawingml/2006/picture">
+                <pic:pic xmlns:pic="http://schemas.openxmlformats.org/drawingml/2006/picture">
+                  <pic:nvPicPr>
+                    <pic:cNvPr id="0" name="Picture 54" descr="C:\Users\Ryan\AppData\Local\Microsoft\Windows\INetCache\Content.Word\Multiple_Choice_and_Branching_D.PNG"/>
+                    <pic:cNvPicPr>
+                      <a:picLocks noChangeAspect="1" noChangeArrowheads="1"/>
+                    </pic:cNvPicPr>
+                  </pic:nvPicPr>
+                  <pic:blipFill>
+                    <a:blip r:embed="rId16" cstate="print"/>
+                    <a:srcRect/>
+                    <a:stretch>
+                      <a:fillRect/>
+                    </a:stretch>
+                  </pic:blipFill>
+                  <pic:spPr bwMode="auto">
+                    <a:xfrm>
+                      <a:off x="0" y="0"/>
+                      <a:ext cx="4615815" cy="5915660"/>
+                    </a:xfrm>
+                    <a:prstGeom prst="rect">
+                      <a:avLst/>
+                    </a:prstGeom>
+                    <a:noFill/>
+                    <a:ln w="9525">
+                      <a:noFill/>
+                      <a:miter lim="800000"/>
+                      <a:headEnd/>
+                      <a:tailEnd/>
+                    </a:ln>
+                  </pic:spPr>
+                </pic:pic>
+              </a:graphicData>
+            </a:graphic>
+          </wp:inline>
+        </w:drawing>
+      </w:r>
+    </w:p>
+    <w:p>
+      <w:pPr>
+        <w:pStyle w:val="ListParagraph"/>
+        <w:ind w:left="1440"/>
+      </w:pPr>
+    </w:p>
+    <w:p>
+      <w:pPr>
+        <w:pStyle w:val="ListParagraph"/>
+        <w:numPr>
+          <w:ilvl w:val="1"/>
+          <w:numId w:val="4"/>
+        </w:numPr>
+      </w:pPr>
+      <w:r>
+        <w:t xml:space="preserve">Create </w:t>
+      </w:r>
+      <w:r>
+        <w:rPr>
+          <w:b/>
+        </w:rPr>
+        <w:t>two more DialogueTree scriptable objects</w:t>
+      </w:r>
+      <w:r>
+        <w:t xml:space="preserve"> and </w:t>
+      </w:r>
+      <w:r>
+        <w:t xml:space="preserve">set </w:t>
+      </w:r>
+      <w:r>
+        <w:t xml:space="preserve">each </w:t>
+      </w:r>
+      <w:r>
+        <w:t>in the Dialogue T</w:t>
+      </w:r>
+      <w:r>
+        <w:t>ree field</w:t>
+      </w:r>
+      <w:r>
+        <w:t xml:space="preserve">s: one for </w:t>
+      </w:r>
+      <w:r>
+        <w:rPr>
+          <w:b/>
+        </w:rPr>
+        <w:t>answer A</w:t>
+      </w:r>
+      <w:r>
+        <w:t xml:space="preserve"> and the other for </w:t>
+      </w:r>
+      <w:r>
+        <w:rPr>
+          <w:b/>
+        </w:rPr>
+        <w:t>answer B</w:t>
+      </w:r>
+      <w:r>
+        <w:t xml:space="preserve">. </w:t>
+      </w:r>
+      <w:r>
+        <w:rPr>
+          <w:b/>
+        </w:rPr>
+        <w:t>Note: If there is no DialogueTree set</w:t>
+      </w:r>
+      <w:r>
+        <w:rPr>
+          <w:b/>
+        </w:rPr>
+        <w:t xml:space="preserve"> for an answer, then the DialogueTree will end and the canvas will close.</w:t>
+      </w:r>
+    </w:p>
+    <w:p>
+      <w:pPr>
+        <w:pStyle w:val="ListParagraph"/>
+        <w:ind w:left="1440"/>
+      </w:pPr>
+      <w:r>
+        <w:rPr>
+          <w:noProof/>
+        </w:rPr>
+        <w:lastRenderedPageBreak/>
+        <w:drawing>
+          <wp:inline distT="0" distB="0" distL="0" distR="0">
+            <wp:extent cx="4843392" cy="2114939"/>
+            <wp:effectExtent l="19050" t="0" r="0" b="0"/>
+            <wp:docPr id="57" name="Picture 57" descr="C:\Users\Ryan\AppData\Local\Microsoft\Windows\INetCache\Content.Word\Multiple_Choice_and_Branching_E1.png"/>
+            <wp:cNvGraphicFramePr>
+              <a:graphicFrameLocks xmlns:a="http://schemas.openxmlformats.org/drawingml/2006/main" noChangeAspect="1"/>
+            </wp:cNvGraphicFramePr>
+            <a:graphic xmlns:a="http://schemas.openxmlformats.org/drawingml/2006/main">
+              <a:graphicData uri="http://schemas.openxmlformats.org/drawingml/2006/picture">
+                <pic:pic xmlns:pic="http://schemas.openxmlformats.org/drawingml/2006/picture">
+                  <pic:nvPicPr>
+                    <pic:cNvPr id="0" name="Picture 57" descr="C:\Users\Ryan\AppData\Local\Microsoft\Windows\INetCache\Content.Word\Multiple_Choice_and_Branching_E1.png"/>
+                    <pic:cNvPicPr>
+                      <a:picLocks noChangeAspect="1" noChangeArrowheads="1"/>
+                    </pic:cNvPicPr>
+                  </pic:nvPicPr>
+                  <pic:blipFill>
+                    <a:blip r:embed="rId17" cstate="print"/>
+                    <a:srcRect/>
+                    <a:stretch>
+                      <a:fillRect/>
+                    </a:stretch>
+                  </pic:blipFill>
+                  <pic:spPr bwMode="auto">
+                    <a:xfrm>
+                      <a:off x="0" y="0"/>
+                      <a:ext cx="4844163" cy="2115276"/>
+                    </a:xfrm>
+                    <a:prstGeom prst="rect">
+                      <a:avLst/>
+                    </a:prstGeom>
+                    <a:noFill/>
+                    <a:ln w="9525">
+                      <a:noFill/>
+                      <a:miter lim="800000"/>
+                      <a:headEnd/>
+                      <a:tailEnd/>
+                    </a:ln>
+                  </pic:spPr>
+                </pic:pic>
+              </a:graphicData>
+            </a:graphic>
+          </wp:inline>
+        </w:drawing>
+      </w:r>
+    </w:p>
+    <w:p>
+      <w:pPr>
+        <w:pStyle w:val="ListParagraph"/>
+        <w:ind w:left="1440"/>
+      </w:pPr>
+      <w:r>
+        <w:pict>
+          <v:shape id="_x0000_i1035" type="#_x0000_t75" style="width:381.7pt;height:165.25pt">
+            <v:imagedata r:id="rId18" o:title="Multiple_Choice_and_Branching_E2"/>
+          </v:shape>
+        </w:pict>
+      </w:r>
+    </w:p>
+    <w:p>
+      <w:pPr>
+        <w:pStyle w:val="ListParagraph"/>
+        <w:ind w:left="1440"/>
+      </w:pPr>
+      <w:r>
+        <w:lastRenderedPageBreak/>
+        <w:pict>
+          <v:shape id="_x0000_i1036" type="#_x0000_t75" style="width:381.7pt;height:405.25pt">
+            <v:imagedata r:id="rId19" o:title="Multiple_Choice_and_Branching_E3"/>
+          </v:shape>
+        </w:pict>
+      </w:r>
+    </w:p>
+    <w:p>
+      <w:pPr>
+        <w:pStyle w:val="ListParagraph"/>
+        <w:numPr>
+          <w:ilvl w:val="1"/>
+          <w:numId w:val="4"/>
+        </w:numPr>
+      </w:pPr>
+      <w:r>
+        <w:t>Test it out using one of the two methods mentioned before.</w:t>
+      </w:r>
+      <w:r>
+        <w:t xml:space="preserve"> </w:t>
+      </w:r>
+      <w:r>
+        <w:t>Two different dialogues should play if you select different answers.</w:t>
+      </w:r>
+    </w:p>
+    <w:p>
+      <w:pPr>
+        <w:pStyle w:val="ListParagraph"/>
+        <w:ind w:left="1440"/>
+      </w:pPr>
+      <w:r>
+        <w:t>Multiple Choice Section:</w:t>
+      </w:r>
+    </w:p>
+    <w:p>
+      <w:pPr>
+        <w:pStyle w:val="ListParagraph"/>
+        <w:ind w:left="1440"/>
+      </w:pPr>
+      <w:r>
+        <w:lastRenderedPageBreak/>
+        <w:pict>
+          <v:shape id="_x0000_i1034" type="#_x0000_t75" style="width:384.45pt;height:283.85pt">
+            <v:imagedata r:id="rId20" o:title="Multiple_Choice_and_Branching_E"/>
+          </v:shape>
+        </w:pict>
+      </w:r>
+    </w:p>
+    <w:p>
+      <w:pPr>
+        <w:pStyle w:val="ListParagraph"/>
+        <w:ind w:left="1440"/>
+      </w:pPr>
+    </w:p>
+    <w:p>
+      <w:pPr>
+        <w:pStyle w:val="ListParagraph"/>
+        <w:ind w:left="1440"/>
+      </w:pPr>
+      <w:r>
+        <w:t>Answer A was Chosen:</w:t>
+      </w:r>
+    </w:p>
+    <w:p>
+      <w:pPr>
+        <w:pStyle w:val="ListParagraph"/>
+        <w:ind w:left="1440"/>
+      </w:pPr>
+      <w:r>
+        <w:pict>
+          <v:shape id="_x0000_i1037" type="#_x0000_t75" style="width:385.85pt;height:283.85pt">
+            <v:imagedata r:id="rId21" o:title="Multiple_Choice_and_Branching_F2"/>
+          </v:shape>
+        </w:pict>
+      </w:r>
+    </w:p>
+    <w:p>
+      <w:pPr>
+        <w:pStyle w:val="ListParagraph"/>
+        <w:ind w:left="1440"/>
+      </w:pPr>
+    </w:p>
+    <w:p>
+      <w:pPr>
+        <w:pStyle w:val="ListParagraph"/>
+        <w:ind w:left="1440"/>
+      </w:pPr>
+      <w:r>
+        <w:t>Answer B was Chosen:</w:t>
+      </w:r>
+    </w:p>
+    <w:p>
+      <w:pPr>
+        <w:pStyle w:val="ListParagraph"/>
+        <w:ind w:left="1440"/>
+      </w:pPr>
+      <w:r>
+        <w:lastRenderedPageBreak/>
+        <w:pict>
+          <v:shape id="_x0000_i1038" type="#_x0000_t75" style="width:382.6pt;height:282.45pt">
+            <v:imagedata r:id="rId22" o:title="Multiple_Choice_and_Branching_F3"/>
+          </v:shape>
+        </w:pict>
+      </w:r>
+    </w:p>
+    <w:p>
+      <w:pPr>
+        <w:pStyle w:val="ListParagraph"/>
+        <w:ind w:left="1440"/>
+      </w:pPr>
     </w:p>
     <w:p>
       <w:pPr>
@@ -1360,40 +1945,237 @@
         </w:numPr>
       </w:pPr>
       <w:r>
-        <w:t xml:space="preserve">After following the multiple </w:t>
-      </w:r>
-      <w:proofErr w:type="gramStart"/>
-      <w:r>
-        <w:t>choice</w:t>
-      </w:r>
-      <w:proofErr w:type="gramEnd"/>
-      <w:r>
-        <w:t xml:space="preserve"> and branching steps, these branches can converge into one </w:t>
-      </w:r>
-      <w:proofErr w:type="spellStart"/>
-      <w:r>
-        <w:t>DialogueTree</w:t>
-      </w:r>
-      <w:proofErr w:type="spellEnd"/>
-      <w:r>
-        <w:t xml:space="preserve"> simply by attaching the next </w:t>
-      </w:r>
-      <w:proofErr w:type="spellStart"/>
-      <w:r>
-        <w:t>DialogueTree</w:t>
-      </w:r>
-      <w:proofErr w:type="spellEnd"/>
-      <w:r>
-        <w:t xml:space="preserve"> to each of the branch </w:t>
-      </w:r>
-      <w:proofErr w:type="spellStart"/>
-      <w:r>
-        <w:t>DialogueTrees</w:t>
-      </w:r>
-      <w:proofErr w:type="spellEnd"/>
+        <w:t xml:space="preserve">After following the multiple choice and branching steps, these branches can </w:t>
+      </w:r>
+      <w:r>
+        <w:rPr>
+          <w:b/>
+        </w:rPr>
+        <w:t>converge into one DialogueTree</w:t>
+      </w:r>
+      <w:r>
+        <w:t xml:space="preserve"> simply by </w:t>
+      </w:r>
+      <w:r>
+        <w:t>setting</w:t>
+      </w:r>
+      <w:r>
+        <w:t xml:space="preserve"> the </w:t>
+      </w:r>
+      <w:r>
+        <w:rPr>
+          <w:b/>
+        </w:rPr>
+        <w:t>next DialogueTree</w:t>
+      </w:r>
+      <w:r>
+        <w:t xml:space="preserve"> to each of the branch DialogueTrees</w:t>
+      </w:r>
+      <w:r>
+        <w:t xml:space="preserve"> in the </w:t>
+      </w:r>
+      <w:r>
+        <w:rPr>
+          <w:b/>
+        </w:rPr>
+        <w:t>Next Dialogue Tree</w:t>
+      </w:r>
+      <w:r>
+        <w:t xml:space="preserve"> field</w:t>
+      </w:r>
       <w:r>
         <w:t>.</w:t>
       </w:r>
+      <w:r>
+        <w:t xml:space="preserve"> Create another DialogueTree scriptable object that marks the </w:t>
+      </w:r>
+      <w:r>
+        <w:rPr>
+          <w:b/>
+        </w:rPr>
+        <w:t>end</w:t>
+      </w:r>
+      <w:r>
+        <w:t>.</w:t>
+      </w:r>
+    </w:p>
+    <w:p>
+      <w:pPr>
+        <w:pStyle w:val="ListParagraph"/>
+        <w:ind w:left="1440"/>
+      </w:pPr>
+      <w:r>
+        <w:rPr>
+          <w:noProof/>
+        </w:rPr>
+        <w:drawing>
+          <wp:inline distT="0" distB="0" distL="0" distR="0">
+            <wp:extent cx="4611565" cy="1905720"/>
+            <wp:effectExtent l="19050" t="0" r="0" b="0"/>
+            <wp:docPr id="73" name="Picture 73" descr="C:\Users\Ryan\AppData\Local\Microsoft\Windows\INetCache\Content.Word\Merging_Dialogue_Tree_Branches_A.PNG"/>
+            <wp:cNvGraphicFramePr>
+              <a:graphicFrameLocks xmlns:a="http://schemas.openxmlformats.org/drawingml/2006/main" noChangeAspect="1"/>
+            </wp:cNvGraphicFramePr>
+            <a:graphic xmlns:a="http://schemas.openxmlformats.org/drawingml/2006/main">
+              <a:graphicData uri="http://schemas.openxmlformats.org/drawingml/2006/picture">
+                <pic:pic xmlns:pic="http://schemas.openxmlformats.org/drawingml/2006/picture">
+                  <pic:nvPicPr>
+                    <pic:cNvPr id="0" name="Picture 73" descr="C:\Users\Ryan\AppData\Local\Microsoft\Windows\INetCache\Content.Word\Merging_Dialogue_Tree_Branches_A.PNG"/>
+                    <pic:cNvPicPr>
+                      <a:picLocks noChangeAspect="1" noChangeArrowheads="1"/>
+                    </pic:cNvPicPr>
+                  </pic:nvPicPr>
+                  <pic:blipFill>
+                    <a:blip r:embed="rId23" cstate="print"/>
+                    <a:srcRect/>
+                    <a:stretch>
+                      <a:fillRect/>
+                    </a:stretch>
+                  </pic:blipFill>
+                  <pic:spPr bwMode="auto">
+                    <a:xfrm>
+                      <a:off x="0" y="0"/>
+                      <a:ext cx="4611597" cy="1905733"/>
+                    </a:xfrm>
+                    <a:prstGeom prst="rect">
+                      <a:avLst/>
+                    </a:prstGeom>
+                    <a:noFill/>
+                    <a:ln w="9525">
+                      <a:noFill/>
+                      <a:miter lim="800000"/>
+                      <a:headEnd/>
+                      <a:tailEnd/>
+                    </a:ln>
+                  </pic:spPr>
+                </pic:pic>
+              </a:graphicData>
+            </a:graphic>
+          </wp:inline>
+        </w:drawing>
+      </w:r>
+    </w:p>
+    <w:p>
+      <w:pPr>
+        <w:pStyle w:val="ListParagraph"/>
+        <w:ind w:left="1440"/>
+      </w:pPr>
+    </w:p>
+    <w:p>
+      <w:pPr>
+        <w:pStyle w:val="ListParagraph"/>
+        <w:numPr>
+          <w:ilvl w:val="1"/>
+          <w:numId w:val="4"/>
+        </w:numPr>
+      </w:pPr>
+      <w:r>
+        <w:lastRenderedPageBreak/>
+        <w:t xml:space="preserve">Set this DialogueTree in the </w:t>
+      </w:r>
+      <w:r>
+        <w:rPr>
+          <w:b/>
+        </w:rPr>
+        <w:t xml:space="preserve">NextDialogueTree </w:t>
+      </w:r>
+      <w:r>
+        <w:t>fields</w:t>
+      </w:r>
+      <w:r>
+        <w:t xml:space="preserve"> for </w:t>
+      </w:r>
+      <w:r>
+        <w:rPr>
+          <w:b/>
+        </w:rPr>
+        <w:t>Answer A and B</w:t>
+      </w:r>
+      <w:r>
+        <w:t>.</w:t>
+      </w:r>
+      <w:r>
+        <w:pict>
+          <v:shape id="_x0000_i1039" type="#_x0000_t75" style="width:348.9pt;height:218.75pt">
+            <v:imagedata r:id="rId24" o:title="Merging_Dialogue_Tree_Branches_B1"/>
+          </v:shape>
+        </w:pict>
+      </w:r>
+    </w:p>
+    <w:p>
+      <w:pPr>
+        <w:pStyle w:val="ListParagraph"/>
+        <w:ind w:left="1440"/>
+      </w:pPr>
+      <w:r>
+        <w:pict>
+          <v:shape id="_x0000_i1040" type="#_x0000_t75" style="width:348.9pt;height:221.1pt">
+            <v:imagedata r:id="rId25" o:title="Merging_Dialogue_Tree_Branches_B2"/>
+          </v:shape>
+        </w:pict>
+      </w:r>
+    </w:p>
+    <w:p>
+      <w:pPr>
+        <w:pStyle w:val="ListParagraph"/>
+        <w:ind w:left="1440"/>
+      </w:pPr>
+    </w:p>
+    <w:p>
+      <w:pPr>
+        <w:pStyle w:val="ListParagraph"/>
+        <w:numPr>
+          <w:ilvl w:val="1"/>
+          <w:numId w:val="4"/>
+        </w:numPr>
+      </w:pPr>
+      <w:r>
+        <w:t>Test it out using one of the two methods mentioned before.</w:t>
+      </w:r>
+      <w:r>
+        <w:t xml:space="preserve"> </w:t>
+      </w:r>
+      <w:r>
+        <w:t xml:space="preserve">The two different dialogues branches should lead to play the </w:t>
+      </w:r>
+      <w:r>
+        <w:rPr>
+          <w:b/>
+        </w:rPr>
+        <w:t>same DialogueTree regardless which answer you choose in the Multiple Choice part</w:t>
+      </w:r>
+      <w:r>
+        <w:t>.</w:t>
+      </w:r>
+    </w:p>
+    <w:p>
+      <w:pPr>
+        <w:pStyle w:val="ListParagraph"/>
+        <w:ind w:left="1440"/>
+      </w:pPr>
+      <w:r>
+        <w:t>The Last DialogueTree playing:</w:t>
+      </w:r>
+    </w:p>
+    <w:p>
+      <w:pPr>
+        <w:pStyle w:val="ListParagraph"/>
+        <w:ind w:left="1440"/>
+      </w:pPr>
+      <w:r>
+        <w:lastRenderedPageBreak/>
+        <w:pict>
+          <v:shape id="_x0000_i1041" type="#_x0000_t75" style="width:5in;height:264.9pt">
+            <v:imagedata r:id="rId26" o:title="Merging_Dialogue_Tree_Branches_C"/>
+          </v:shape>
+        </w:pict>
+      </w:r>
+    </w:p>
+    <w:p>
+      <w:pPr>
+        <w:pStyle w:val="ListParagraph"/>
+        <w:ind w:left="1440"/>
+      </w:pPr>
     </w:p>
     <w:p>
       <w:pPr>
@@ -1422,23 +2204,1392 @@
         </w:numPr>
       </w:pPr>
       <w:r>
-        <w:t xml:space="preserve">Simply attach a previously used </w:t>
-      </w:r>
-      <w:proofErr w:type="spellStart"/>
+        <w:t xml:space="preserve">Simply attach a </w:t>
+      </w:r>
+      <w:r>
+        <w:rPr>
+          <w:b/>
+        </w:rPr>
+        <w:t>previously used DialogueTree</w:t>
+      </w:r>
+      <w:r>
+        <w:t xml:space="preserve"> to the </w:t>
+      </w:r>
+      <w:r>
+        <w:rPr>
+          <w:b/>
+        </w:rPr>
+        <w:t>Next Dialogue Tree</w:t>
+      </w:r>
+      <w:r>
+        <w:t xml:space="preserve"> field in </w:t>
+      </w:r>
+      <w:r>
+        <w:rPr>
+          <w:b/>
+        </w:rPr>
+        <w:t>any DialogueTree</w:t>
+      </w:r>
+      <w:r>
+        <w:t>.</w:t>
+      </w:r>
+      <w:r>
+        <w:t xml:space="preserve"> As an example, use the </w:t>
+      </w:r>
+      <w:r>
+        <w:rPr>
+          <w:b/>
+        </w:rPr>
+        <w:t>first DialogueTree</w:t>
+      </w:r>
+      <w:r>
+        <w:t xml:space="preserve"> and place it in the </w:t>
+      </w:r>
+      <w:r>
+        <w:rPr>
+          <w:b/>
+        </w:rPr>
+        <w:t>NextDialogueTree</w:t>
+      </w:r>
+      <w:r>
+        <w:t xml:space="preserve"> field</w:t>
+      </w:r>
+      <w:r>
+        <w:t xml:space="preserve"> of </w:t>
+      </w:r>
+      <w:r>
+        <w:rPr>
+          <w:b/>
+        </w:rPr>
+        <w:t>answer A</w:t>
+      </w:r>
+      <w:r>
+        <w:t xml:space="preserve">.  </w:t>
+      </w:r>
+    </w:p>
+    <w:p>
+      <w:pPr>
+        <w:pStyle w:val="ListParagraph"/>
+        <w:ind w:left="1440"/>
+      </w:pPr>
+      <w:r>
+        <w:pict>
+          <v:shape id="_x0000_i1042" type="#_x0000_t75" style="width:363.7pt;height:155.55pt">
+            <v:imagedata r:id="rId27" o:title="Loops_A"/>
+          </v:shape>
+        </w:pict>
+      </w:r>
+    </w:p>
+    <w:p>
+      <w:pPr>
+        <w:pStyle w:val="ListParagraph"/>
+        <w:ind w:left="1440"/>
+      </w:pPr>
+    </w:p>
+    <w:p>
+      <w:pPr>
+        <w:pStyle w:val="ListParagraph"/>
+        <w:numPr>
+          <w:ilvl w:val="1"/>
+          <w:numId w:val="4"/>
+        </w:numPr>
+      </w:pPr>
+      <w:r>
+        <w:t>Test it out using one of the two methods mentioned before.</w:t>
+      </w:r>
+      <w:r>
+        <w:t xml:space="preserve"> If </w:t>
+      </w:r>
+      <w:r>
+        <w:rPr>
+          <w:b/>
+        </w:rPr>
+        <w:t>answer A is chosen</w:t>
+      </w:r>
+      <w:r>
+        <w:t xml:space="preserve"> in the Multiple Choice part, then it should </w:t>
+      </w:r>
+      <w:r>
+        <w:rPr>
+          <w:b/>
+        </w:rPr>
+        <w:t>play the Dialogue Tree that played previously</w:t>
+      </w:r>
+      <w:r>
+        <w:t>.</w:t>
+      </w:r>
+    </w:p>
+    <w:p>
+      <w:pPr>
+        <w:pStyle w:val="ListParagraph"/>
+        <w:ind w:left="1440"/>
+      </w:pPr>
+      <w:r>
+        <w:t>After Answer A is chosen:</w:t>
+      </w:r>
+    </w:p>
+    <w:p>
+      <w:pPr>
+        <w:pStyle w:val="ListParagraph"/>
+        <w:ind w:left="1440"/>
+      </w:pPr>
+      <w:r>
+        <w:rPr>
+          <w:noProof/>
+        </w:rPr>
+        <w:lastRenderedPageBreak/>
+        <w:drawing>
+          <wp:inline distT="0" distB="0" distL="0" distR="0">
+            <wp:extent cx="4818380" cy="3552190"/>
+            <wp:effectExtent l="19050" t="0" r="1270" b="0"/>
+            <wp:docPr id="95" name="Picture 95" descr="C:\Users\Ryan\AppData\Local\Microsoft\Windows\INetCache\Content.Word\Loops_B2.png"/>
+            <wp:cNvGraphicFramePr>
+              <a:graphicFrameLocks xmlns:a="http://schemas.openxmlformats.org/drawingml/2006/main" noChangeAspect="1"/>
+            </wp:cNvGraphicFramePr>
+            <a:graphic xmlns:a="http://schemas.openxmlformats.org/drawingml/2006/main">
+              <a:graphicData uri="http://schemas.openxmlformats.org/drawingml/2006/picture">
+                <pic:pic xmlns:pic="http://schemas.openxmlformats.org/drawingml/2006/picture">
+                  <pic:nvPicPr>
+                    <pic:cNvPr id="0" name="Picture 95" descr="C:\Users\Ryan\AppData\Local\Microsoft\Windows\INetCache\Content.Word\Loops_B2.png"/>
+                    <pic:cNvPicPr>
+                      <a:picLocks noChangeAspect="1" noChangeArrowheads="1"/>
+                    </pic:cNvPicPr>
+                  </pic:nvPicPr>
+                  <pic:blipFill>
+                    <a:blip r:embed="rId28" cstate="print"/>
+                    <a:srcRect/>
+                    <a:stretch>
+                      <a:fillRect/>
+                    </a:stretch>
+                  </pic:blipFill>
+                  <pic:spPr bwMode="auto">
+                    <a:xfrm>
+                      <a:off x="0" y="0"/>
+                      <a:ext cx="4818380" cy="3552190"/>
+                    </a:xfrm>
+                    <a:prstGeom prst="rect">
+                      <a:avLst/>
+                    </a:prstGeom>
+                    <a:noFill/>
+                    <a:ln w="9525">
+                      <a:noFill/>
+                      <a:miter lim="800000"/>
+                      <a:headEnd/>
+                      <a:tailEnd/>
+                    </a:ln>
+                  </pic:spPr>
+                </pic:pic>
+              </a:graphicData>
+            </a:graphic>
+          </wp:inline>
+        </w:drawing>
+      </w:r>
+    </w:p>
+    <w:p>
+      <w:pPr>
+        <w:pStyle w:val="ListParagraph"/>
+        <w:ind w:left="1440"/>
+      </w:pPr>
+    </w:p>
+    <w:p>
+      <w:pPr>
+        <w:pStyle w:val="ListParagraph"/>
+        <w:ind w:left="1440"/>
+      </w:pPr>
+      <w:r>
+        <w:t>The previously played DialogueTree plays again:</w:t>
+      </w:r>
+    </w:p>
+    <w:p>
+      <w:pPr>
+        <w:pStyle w:val="ListParagraph"/>
+        <w:ind w:left="1440"/>
+      </w:pPr>
+      <w:r>
+        <w:rPr>
+          <w:noProof/>
+        </w:rPr>
+        <w:drawing>
+          <wp:inline distT="0" distB="0" distL="0" distR="0">
+            <wp:extent cx="4818380" cy="3540125"/>
+            <wp:effectExtent l="19050" t="0" r="1270" b="0"/>
+            <wp:docPr id="98" name="Picture 98" descr="C:\Users\Ryan\AppData\Local\Microsoft\Windows\INetCache\Content.Word\Loops_B1.png"/>
+            <wp:cNvGraphicFramePr>
+              <a:graphicFrameLocks xmlns:a="http://schemas.openxmlformats.org/drawingml/2006/main" noChangeAspect="1"/>
+            </wp:cNvGraphicFramePr>
+            <a:graphic xmlns:a="http://schemas.openxmlformats.org/drawingml/2006/main">
+              <a:graphicData uri="http://schemas.openxmlformats.org/drawingml/2006/picture">
+                <pic:pic xmlns:pic="http://schemas.openxmlformats.org/drawingml/2006/picture">
+                  <pic:nvPicPr>
+                    <pic:cNvPr id="0" name="Picture 98" descr="C:\Users\Ryan\AppData\Local\Microsoft\Windows\INetCache\Content.Word\Loops_B1.png"/>
+                    <pic:cNvPicPr>
+                      <a:picLocks noChangeAspect="1" noChangeArrowheads="1"/>
+                    </pic:cNvPicPr>
+                  </pic:nvPicPr>
+                  <pic:blipFill>
+                    <a:blip r:embed="rId29" cstate="print"/>
+                    <a:srcRect/>
+                    <a:stretch>
+                      <a:fillRect/>
+                    </a:stretch>
+                  </pic:blipFill>
+                  <pic:spPr bwMode="auto">
+                    <a:xfrm>
+                      <a:off x="0" y="0"/>
+                      <a:ext cx="4818380" cy="3540125"/>
+                    </a:xfrm>
+                    <a:prstGeom prst="rect">
+                      <a:avLst/>
+                    </a:prstGeom>
+                    <a:noFill/>
+                    <a:ln w="9525">
+                      <a:noFill/>
+                      <a:miter lim="800000"/>
+                      <a:headEnd/>
+                      <a:tailEnd/>
+                    </a:ln>
+                  </pic:spPr>
+                </pic:pic>
+              </a:graphicData>
+            </a:graphic>
+          </wp:inline>
+        </w:drawing>
+      </w:r>
+    </w:p>
+    <w:p>
+      <w:pPr>
+        <w:pStyle w:val="ListParagraph"/>
+        <w:ind w:left="1440"/>
+      </w:pPr>
+    </w:p>
+    <w:p>
+      <w:pPr>
+        <w:rPr>
+          <w:b/>
+          <w:u w:val="single"/>
+        </w:rPr>
+      </w:pPr>
+      <w:r>
+        <w:rPr>
+          <w:b/>
+          <w:u w:val="single"/>
+        </w:rPr>
+        <w:t>DialogueManager</w:t>
+      </w:r>
+    </w:p>
+    <w:p>
+      <w:pPr>
+        <w:pStyle w:val="ListParagraph"/>
+        <w:numPr>
+          <w:ilvl w:val="0"/>
+          <w:numId w:val="5"/>
+        </w:numPr>
+        <w:rPr>
+          <w:b/>
+          <w:u w:val="single"/>
+        </w:rPr>
+      </w:pPr>
+      <w:r>
+        <w:rPr>
+          <w:b/>
+        </w:rPr>
+        <w:lastRenderedPageBreak/>
+        <w:t>DialogueManager Prefab/GameObject</w:t>
+      </w:r>
+    </w:p>
+    <w:p>
+      <w:pPr>
+        <w:pStyle w:val="ListParagraph"/>
+        <w:numPr>
+          <w:ilvl w:val="1"/>
+          <w:numId w:val="5"/>
+        </w:numPr>
+        <w:rPr>
+          <w:u w:val="single"/>
+        </w:rPr>
+      </w:pPr>
+      <w:r>
+        <w:t>The prefab is the core of the plug-in that contains the different types of canvases for standard and VR gameplay. Each canvas is structured the same way in the Hierarchy window. Some settings might differ in each canvas.</w:t>
+      </w:r>
+    </w:p>
+    <w:p>
+      <w:pPr>
+        <w:pStyle w:val="ListParagraph"/>
+        <w:numPr>
+          <w:ilvl w:val="0"/>
+          <w:numId w:val="5"/>
+        </w:numPr>
+        <w:rPr>
+          <w:b/>
+          <w:u w:val="single"/>
+        </w:rPr>
+      </w:pPr>
+      <w:r>
+        <w:rPr>
+          <w:b/>
+        </w:rPr>
+        <w:t>DialogueManager.cs Component</w:t>
+      </w:r>
+    </w:p>
+    <w:p>
+      <w:pPr>
+        <w:pStyle w:val="ListParagraph"/>
+        <w:ind w:left="1440"/>
+        <w:rPr>
+          <w:b/>
+          <w:u w:val="single"/>
+        </w:rPr>
+      </w:pPr>
+      <w:r>
+        <w:pict>
+          <v:shape id="_x0000_i1043" type="#_x0000_t75" style="width:317.1pt;height:395.1pt">
+            <v:imagedata r:id="rId10" o:title="DialogueManagerComponent"/>
+          </v:shape>
+        </w:pict>
+      </w:r>
+    </w:p>
+    <w:p>
+      <w:pPr>
+        <w:pStyle w:val="ListParagraph"/>
+        <w:numPr>
+          <w:ilvl w:val="1"/>
+          <w:numId w:val="5"/>
+        </w:numPr>
+        <w:rPr>
+          <w:b/>
+          <w:u w:val="single"/>
+        </w:rPr>
+      </w:pPr>
+      <w:r>
+        <w:rPr>
+          <w:b/>
+        </w:rPr>
+        <w:t>Dialogue Canvas Elements</w:t>
+      </w:r>
+    </w:p>
+    <w:p>
+      <w:pPr>
+        <w:pStyle w:val="ListParagraph"/>
+        <w:numPr>
+          <w:ilvl w:val="2"/>
+          <w:numId w:val="5"/>
+        </w:numPr>
+        <w:rPr>
+          <w:u w:val="single"/>
+        </w:rPr>
+      </w:pPr>
+      <w:r>
+        <w:t>GameObjects in the DialogueBoxCanvas prefab that are controlled and updated by the DialogueManager.</w:t>
+      </w:r>
+    </w:p>
+    <w:p>
+      <w:pPr>
+        <w:pStyle w:val="ListParagraph"/>
+        <w:numPr>
+          <w:ilvl w:val="1"/>
+          <w:numId w:val="5"/>
+        </w:numPr>
+        <w:rPr>
+          <w:b/>
+          <w:u w:val="single"/>
+        </w:rPr>
+      </w:pPr>
+      <w:r>
+        <w:rPr>
+          <w:b/>
+        </w:rPr>
+        <w:t>Dialogue VR Canvas Elements</w:t>
+      </w:r>
+    </w:p>
+    <w:p>
+      <w:pPr>
+        <w:pStyle w:val="ListParagraph"/>
+        <w:numPr>
+          <w:ilvl w:val="2"/>
+          <w:numId w:val="5"/>
+        </w:numPr>
+        <w:rPr>
+          <w:u w:val="single"/>
+        </w:rPr>
+      </w:pPr>
+      <w:r>
+        <w:t>GameObjects in the DialogueBoxVRCanvas prefab that are controlled and updated by the DialogueManager.</w:t>
+      </w:r>
+    </w:p>
+    <w:p>
+      <w:pPr>
+        <w:pStyle w:val="ListParagraph"/>
+        <w:numPr>
+          <w:ilvl w:val="1"/>
+          <w:numId w:val="5"/>
+        </w:numPr>
+        <w:rPr>
+          <w:b/>
+          <w:u w:val="single"/>
+        </w:rPr>
+      </w:pPr>
+      <w:r>
+        <w:rPr>
+          <w:b/>
+        </w:rPr>
+        <w:t>Dialogue Print Settings</w:t>
+      </w:r>
+    </w:p>
+    <w:p>
+      <w:pPr>
+        <w:pStyle w:val="ListParagraph"/>
+        <w:numPr>
+          <w:ilvl w:val="2"/>
+          <w:numId w:val="5"/>
+        </w:numPr>
+        <w:rPr>
+          <w:u w:val="single"/>
+        </w:rPr>
+      </w:pPr>
+      <w:r>
+        <w:t>Adjusts how the dialogue manager handles printing characters on the DialogueText part of the canvases.</w:t>
+      </w:r>
+    </w:p>
+    <w:p>
+      <w:pPr>
+        <w:pStyle w:val="ListParagraph"/>
+        <w:numPr>
+          <w:ilvl w:val="1"/>
+          <w:numId w:val="5"/>
+        </w:numPr>
+        <w:rPr>
+          <w:b/>
+          <w:u w:val="single"/>
+        </w:rPr>
+      </w:pPr>
+      <w:r>
+        <w:rPr>
+          <w:b/>
+        </w:rPr>
+        <w:t>Dialogue Input Settings</w:t>
+      </w:r>
+      <w:r>
+        <w:rPr>
+          <w:b/>
+        </w:rPr>
+        <w:t xml:space="preserve"> (needs to be programmed for all forms of input.)</w:t>
+      </w:r>
+    </w:p>
+    <w:p>
+      <w:pPr>
+        <w:pStyle w:val="ListParagraph"/>
+        <w:numPr>
+          <w:ilvl w:val="2"/>
+          <w:numId w:val="5"/>
+        </w:numPr>
+        <w:rPr>
+          <w:u w:val="single"/>
+        </w:rPr>
+      </w:pPr>
+      <w:r>
+        <w:t>Determines how input controls the dialogue being printed.</w:t>
+      </w:r>
+    </w:p>
+    <w:p>
+      <w:pPr>
+        <w:pStyle w:val="ListParagraph"/>
+        <w:numPr>
+          <w:ilvl w:val="1"/>
+          <w:numId w:val="5"/>
+        </w:numPr>
+        <w:rPr>
+          <w:b/>
+          <w:u w:val="single"/>
+        </w:rPr>
+      </w:pPr>
+      <w:r>
+        <w:rPr>
+          <w:b/>
+        </w:rPr>
+        <w:lastRenderedPageBreak/>
+        <w:t>Dialogue Delay Settings</w:t>
+      </w:r>
+    </w:p>
+    <w:p>
+      <w:pPr>
+        <w:pStyle w:val="ListParagraph"/>
+        <w:numPr>
+          <w:ilvl w:val="2"/>
+          <w:numId w:val="5"/>
+        </w:numPr>
+        <w:rPr>
+          <w:u w:val="single"/>
+        </w:rPr>
+      </w:pPr>
+      <w:r>
+        <w:t>Determines the interval length in between sentences.</w:t>
+      </w:r>
+    </w:p>
+    <w:p>
+      <w:pPr>
+        <w:pStyle w:val="ListParagraph"/>
+        <w:numPr>
+          <w:ilvl w:val="1"/>
+          <w:numId w:val="5"/>
+        </w:numPr>
+        <w:rPr>
+          <w:b/>
+          <w:u w:val="single"/>
+        </w:rPr>
+      </w:pPr>
+      <w:r>
+        <w:rPr>
+          <w:b/>
+        </w:rPr>
+        <w:t>Dialogue Animation/Image Settings</w:t>
+      </w:r>
+    </w:p>
+    <w:p>
+      <w:pPr>
+        <w:pStyle w:val="ListParagraph"/>
+        <w:numPr>
+          <w:ilvl w:val="2"/>
+          <w:numId w:val="5"/>
+        </w:numPr>
+        <w:rPr>
+          <w:u w:val="single"/>
+        </w:rPr>
+      </w:pPr>
+      <w:r>
+        <w:t>Determines if animations are used for opening and closing the canvases.</w:t>
+      </w:r>
+    </w:p>
+    <w:p>
+      <w:pPr>
+        <w:pStyle w:val="ListParagraph"/>
+        <w:numPr>
+          <w:ilvl w:val="2"/>
+          <w:numId w:val="5"/>
+        </w:numPr>
+        <w:rPr>
+          <w:u w:val="single"/>
+        </w:rPr>
+      </w:pPr>
+      <w:r>
+        <w:t>Controls animations for input or automatic progression indications.</w:t>
+      </w:r>
+    </w:p>
+    <w:p>
+      <w:pPr>
+        <w:pStyle w:val="ListParagraph"/>
+        <w:numPr>
+          <w:ilvl w:val="2"/>
+          <w:numId w:val="5"/>
+        </w:numPr>
+        <w:rPr>
+          <w:u w:val="single"/>
+        </w:rPr>
+      </w:pPr>
+      <w:r>
+        <w:t>Allows for optional audio clips for starting and ending dialogue trees.</w:t>
+      </w:r>
+    </w:p>
+    <w:p>
+      <w:pPr>
+        <w:pStyle w:val="ListParagraph"/>
+        <w:numPr>
+          <w:ilvl w:val="1"/>
+          <w:numId w:val="5"/>
+        </w:numPr>
+        <w:rPr>
+          <w:b/>
+          <w:u w:val="single"/>
+        </w:rPr>
+      </w:pPr>
+      <w:r>
+        <w:rPr>
+          <w:b/>
+        </w:rPr>
+        <w:t>Dialogue Audio Settings</w:t>
+      </w:r>
+    </w:p>
+    <w:p>
+      <w:pPr>
+        <w:pStyle w:val="ListParagraph"/>
+        <w:numPr>
+          <w:ilvl w:val="2"/>
+          <w:numId w:val="5"/>
+        </w:numPr>
+        <w:rPr>
+          <w:u w:val="single"/>
+        </w:rPr>
+      </w:pPr>
+      <w:r>
+        <w:t>Controls volume of the audio sources that play the audio</w:t>
+      </w:r>
+      <w:r>
+        <w:t xml:space="preserve"> </w:t>
+      </w:r>
+      <w:r>
+        <w:t>clips in each DialogueTree node.</w:t>
+      </w:r>
+    </w:p>
+    <w:p>
+      <w:pPr>
+        <w:pStyle w:val="ListParagraph"/>
+        <w:numPr>
+          <w:ilvl w:val="2"/>
+          <w:numId w:val="5"/>
+        </w:numPr>
+        <w:rPr>
+          <w:u w:val="single"/>
+        </w:rPr>
+      </w:pPr>
+      <w:r>
+        <w:t>Controls if audio should be played for each DialogueTree node</w:t>
+      </w:r>
+      <w:r>
+        <w:t xml:space="preserve"> or not</w:t>
+      </w:r>
+      <w:r>
+        <w:t>.</w:t>
+      </w:r>
+    </w:p>
+    <w:p>
+      <w:pPr>
+        <w:pStyle w:val="ListParagraph"/>
+        <w:numPr>
+          <w:ilvl w:val="1"/>
+          <w:numId w:val="5"/>
+        </w:numPr>
+        <w:rPr>
+          <w:b/>
+          <w:u w:val="single"/>
+        </w:rPr>
+      </w:pPr>
+      <w:r>
+        <w:rPr>
+          <w:b/>
+        </w:rPr>
+        <w:t>Dialogue Test Settings</w:t>
+      </w:r>
+    </w:p>
+    <w:p>
+      <w:pPr>
+        <w:pStyle w:val="ListParagraph"/>
+        <w:numPr>
+          <w:ilvl w:val="2"/>
+          <w:numId w:val="5"/>
+        </w:numPr>
+        <w:rPr>
+          <w:b/>
+          <w:u w:val="single"/>
+        </w:rPr>
+      </w:pPr>
+      <w:r>
+        <w:t>Can only be used</w:t>
+      </w:r>
+      <w:r>
+        <w:t xml:space="preserve"> if PlayAt</w:t>
+      </w:r>
+      <w:r>
+        <w:t>Start Boolean is used.</w:t>
+      </w:r>
+    </w:p>
+    <w:p>
+      <w:pPr>
+        <w:pStyle w:val="ListParagraph"/>
+        <w:numPr>
+          <w:ilvl w:val="2"/>
+          <w:numId w:val="5"/>
+        </w:numPr>
+        <w:rPr>
+          <w:b/>
+          <w:u w:val="single"/>
+        </w:rPr>
+      </w:pPr>
+      <w:r>
+        <w:t>Allows for fast testing that plays a DialogueTree on a Monobehavior Start() method.</w:t>
+      </w:r>
+    </w:p>
+    <w:p>
+      <w:pPr>
+        <w:pStyle w:val="ListParagraph"/>
+        <w:numPr>
+          <w:ilvl w:val="1"/>
+          <w:numId w:val="5"/>
+        </w:numPr>
+        <w:rPr>
+          <w:b/>
+          <w:u w:val="single"/>
+        </w:rPr>
+      </w:pPr>
+      <w:r>
+        <w:rPr>
+          <w:b/>
+        </w:rPr>
+        <w:t>Debug Settings</w:t>
+      </w:r>
+    </w:p>
+    <w:p>
+      <w:pPr>
+        <w:pStyle w:val="ListParagraph"/>
+        <w:numPr>
+          <w:ilvl w:val="2"/>
+          <w:numId w:val="5"/>
+        </w:numPr>
+        <w:rPr>
+          <w:u w:val="single"/>
+        </w:rPr>
+      </w:pPr>
+      <w:r>
+        <w:t>If debug component is true, then you can see Debug.Logs associated with the behavior of the DialogueManager.</w:t>
+      </w:r>
+    </w:p>
+    <w:p>
+      <w:pPr>
+        <w:rPr>
+          <w:b/>
+          <w:u w:val="single"/>
+        </w:rPr>
+      </w:pPr>
+      <w:r>
+        <w:rPr>
+          <w:b/>
+          <w:u w:val="single"/>
+        </w:rPr>
+        <w:t>MultipleChoiceTemplate</w:t>
+      </w:r>
+    </w:p>
+    <w:p>
+      <w:r>
+        <w:tab/>
+      </w:r>
+      <w:r>
+        <w:pict>
+          <v:shape id="_x0000_i1046" type="#_x0000_t75" style="width:423.25pt;height:84pt">
+            <v:imagedata r:id="rId30" o:title="MultipleChoiceTemplate"/>
+          </v:shape>
+        </w:pict>
+      </w:r>
+    </w:p>
+    <w:p>
+      <w:pPr>
+        <w:pStyle w:val="ListParagraph"/>
+        <w:numPr>
+          <w:ilvl w:val="0"/>
+          <w:numId w:val="10"/>
+        </w:numPr>
+      </w:pPr>
+      <w:r>
+        <w:t xml:space="preserve">The core of the multiple choice parts of a dialogue. The template is set up using the </w:t>
+      </w:r>
+      <w:r>
+        <w:rPr>
+          <w:b/>
+        </w:rPr>
+        <w:t>SetTemplate()</w:t>
+      </w:r>
+      <w:r>
+        <w:t xml:space="preserve"> method. The DialogueManager already takes care of that.</w:t>
+      </w:r>
+    </w:p>
+    <w:p>
+      <w:pPr>
+        <w:pStyle w:val="ListParagraph"/>
+        <w:numPr>
+          <w:ilvl w:val="0"/>
+          <w:numId w:val="10"/>
+        </w:numPr>
+      </w:pPr>
+      <w:r>
+        <w:t xml:space="preserve">The </w:t>
+      </w:r>
+      <w:r>
+        <w:rPr>
+          <w:b/>
+        </w:rPr>
+        <w:t>SetTemplate()</w:t>
+      </w:r>
+      <w:r>
+        <w:t xml:space="preserve"> method is </w:t>
+      </w:r>
+      <w:r>
+        <w:t>used</w:t>
+      </w:r>
+      <w:r>
+        <w:t xml:space="preserve"> when there are two or more answers</w:t>
+      </w:r>
+      <w:r>
+        <w:t xml:space="preserve"> set in the </w:t>
+      </w:r>
       <w:r>
         <w:t>DialogueTree</w:t>
       </w:r>
-      <w:proofErr w:type="spellEnd"/>
-      <w:r>
-        <w:t xml:space="preserve"> to the Next Dialogue Tree field in any </w:t>
-      </w:r>
-      <w:proofErr w:type="spellStart"/>
-      <w:r>
+      <w:r>
+        <w:t xml:space="preserve"> that is currently playing</w:t>
+      </w:r>
+      <w:r>
+        <w:t>.</w:t>
+      </w:r>
+    </w:p>
+    <w:p>
+      <w:pPr>
+        <w:rPr>
+          <w:b/>
+          <w:u w:val="single"/>
+        </w:rPr>
+      </w:pPr>
+      <w:r>
+        <w:rPr>
+          <w:b/>
+          <w:u w:val="single"/>
+        </w:rPr>
+        <w:t>MultipleChoiceAnswer</w:t>
+      </w:r>
+    </w:p>
+    <w:p>
+      <w:r>
+        <w:tab/>
+      </w:r>
+      <w:r>
+        <w:pict>
+          <v:shape id="_x0000_i1045" type="#_x0000_t75" style="width:423.7pt;height:53.1pt">
+            <v:imagedata r:id="rId31" o:title="MultipleChoiceAnswer"/>
+          </v:shape>
+        </w:pict>
+      </w:r>
+    </w:p>
+    <w:p>
+      <w:pPr>
+        <w:pStyle w:val="ListParagraph"/>
+        <w:numPr>
+          <w:ilvl w:val="0"/>
+          <w:numId w:val="9"/>
+        </w:numPr>
+        <w:rPr>
+          <w:b/>
+          <w:u w:val="single"/>
+        </w:rPr>
+      </w:pPr>
+      <w:r>
+        <w:t>Th</w:t>
+      </w:r>
+      <w:r>
+        <w:t xml:space="preserve">is  </w:t>
+      </w:r>
+      <w:r>
+        <w:t xml:space="preserve">gameobject is instantiated when </w:t>
+      </w:r>
+      <w:r>
+        <w:t xml:space="preserve">the </w:t>
+      </w:r>
+      <w:r>
+        <w:rPr>
+          <w:b/>
+        </w:rPr>
+        <w:t>SetTemplate()</w:t>
+      </w:r>
+      <w:r>
+        <w:t xml:space="preserve"> method is called from </w:t>
+      </w:r>
+      <w:r>
+        <w:rPr>
+          <w:b/>
+        </w:rPr>
+        <w:t xml:space="preserve">MultipleChoiceTemplate.cs </w:t>
+      </w:r>
+      <w:r>
+        <w:t>gameobject</w:t>
+      </w:r>
+      <w:r>
+        <w:t>.</w:t>
+      </w:r>
+    </w:p>
+    <w:p>
+      <w:pPr>
+        <w:pStyle w:val="ListParagraph"/>
+        <w:numPr>
+          <w:ilvl w:val="0"/>
+          <w:numId w:val="9"/>
+        </w:numPr>
+        <w:rPr>
+          <w:b/>
+          <w:u w:val="single"/>
+        </w:rPr>
+      </w:pPr>
+      <w:r>
+        <w:t xml:space="preserve">Answer Data can be extracted from the </w:t>
+      </w:r>
+      <w:r>
+        <w:rPr>
+          <w:b/>
+        </w:rPr>
+        <w:t>MultipleChoiceAnswer</w:t>
+      </w:r>
+      <w:r>
+        <w:rPr>
+          <w:b/>
+        </w:rPr>
+        <w:t>.cs</w:t>
+      </w:r>
+      <w:r>
+        <w:t xml:space="preserve"> gameobject when button is selected and set in the MultipleChoiceTemplate using the </w:t>
+      </w:r>
+      <w:r>
+        <w:rPr>
+          <w:b/>
+        </w:rPr>
+        <w:t>SetChoice()</w:t>
+      </w:r>
+      <w:r>
+        <w:t xml:space="preserve"> method.</w:t>
+      </w:r>
+    </w:p>
+    <w:p>
+      <w:pPr>
+        <w:rPr>
+          <w:b/>
+          <w:u w:val="single"/>
+        </w:rPr>
+      </w:pPr>
+      <w:r>
+        <w:rPr>
+          <w:b/>
+          <w:u w:val="single"/>
+        </w:rPr>
         <w:t>DialogueTree</w:t>
       </w:r>
-      <w:proofErr w:type="spellEnd"/>
+    </w:p>
+    <w:p>
+      <w:r>
+        <w:lastRenderedPageBreak/>
+        <w:tab/>
+      </w:r>
+      <w:r>
+        <w:pict>
+          <v:shape id="_x0000_i1047" type="#_x0000_t75" style="width:409.4pt;height:359.55pt">
+            <v:imagedata r:id="rId32" o:title="DialogueTree"/>
+          </v:shape>
+        </w:pict>
+      </w:r>
+    </w:p>
+    <w:p>
+      <w:pPr>
+        <w:pStyle w:val="ListParagraph"/>
+        <w:numPr>
+          <w:ilvl w:val="0"/>
+          <w:numId w:val="8"/>
+        </w:numPr>
+        <w:rPr>
+          <w:b/>
+          <w:u w:val="single"/>
+        </w:rPr>
+      </w:pPr>
+      <w:r>
+        <w:t xml:space="preserve">The data container for dialogue. It is a scriptable object that can be created by right-clicking on the mouse in the project window, and then clicking on </w:t>
+      </w:r>
+      <w:r>
+        <w:rPr>
+          <w:b/>
+        </w:rPr>
+        <w:t>Create &gt;&gt; ScriptableObjects &gt;&gt; DialogueTreeScriptableObjects</w:t>
+      </w:r>
       <w:r>
         <w:t>.</w:t>
+      </w:r>
+    </w:p>
+    <w:p>
+      <w:pPr>
+        <w:pStyle w:val="ListParagraph"/>
+        <w:numPr>
+          <w:ilvl w:val="0"/>
+          <w:numId w:val="8"/>
+        </w:numPr>
+        <w:rPr>
+          <w:b/>
+          <w:u w:val="single"/>
+        </w:rPr>
+      </w:pPr>
+      <w:r>
+        <w:t>It contains a list of dialogue nodes</w:t>
+      </w:r>
+      <w:r>
+        <w:t xml:space="preserve"> (</w:t>
+      </w:r>
+      <w:r>
+        <w:rPr>
+          <w:b/>
+        </w:rPr>
+        <w:t>Dialogue Node Elements</w:t>
+      </w:r>
+      <w:r>
+        <w:t>)</w:t>
+      </w:r>
+      <w:r>
+        <w:t>, a multiple choice node</w:t>
+      </w:r>
+      <w:r>
+        <w:t xml:space="preserve"> (</w:t>
+      </w:r>
+      <w:r>
+        <w:rPr>
+          <w:b/>
+        </w:rPr>
+        <w:t>Multiple Choice Node</w:t>
+      </w:r>
+      <w:r>
+        <w:t>)</w:t>
+      </w:r>
+      <w:r>
+        <w:t>, and a reference to the next dialogue tree</w:t>
+      </w:r>
+      <w:r>
+        <w:t xml:space="preserve"> (</w:t>
+      </w:r>
+      <w:r>
+        <w:rPr>
+          <w:b/>
+        </w:rPr>
+        <w:t>Next Dialogue Tree</w:t>
+      </w:r>
+      <w:r>
+        <w:t>)</w:t>
+      </w:r>
+      <w:r>
+        <w:t>.</w:t>
+      </w:r>
+    </w:p>
+    <w:p>
+      <w:pPr>
+        <w:pStyle w:val="ListParagraph"/>
+        <w:numPr>
+          <w:ilvl w:val="0"/>
+          <w:numId w:val="8"/>
+        </w:numPr>
+        <w:rPr>
+          <w:b/>
+          <w:u w:val="single"/>
+        </w:rPr>
+      </w:pPr>
+      <w:r>
+        <w:t>Dialogue Nodes consist of a character name</w:t>
+      </w:r>
+      <w:r>
+        <w:t xml:space="preserve"> (</w:t>
+      </w:r>
+      <w:r>
+        <w:rPr>
+          <w:b/>
+        </w:rPr>
+        <w:t>Node Character Name</w:t>
+      </w:r>
+      <w:r>
+        <w:t>)</w:t>
+      </w:r>
+      <w:r>
+        <w:t>, dialogue string</w:t>
+      </w:r>
+      <w:r>
+        <w:t xml:space="preserve"> (</w:t>
+      </w:r>
+      <w:r>
+        <w:rPr>
+          <w:b/>
+        </w:rPr>
+        <w:t>Node Dialogue String</w:t>
+      </w:r>
+      <w:r>
+        <w:t>)</w:t>
+      </w:r>
+      <w:r>
+        <w:t>, and a reference to the dialogue’s audio clip</w:t>
+      </w:r>
+      <w:r>
+        <w:t xml:space="preserve"> (</w:t>
+      </w:r>
+      <w:r>
+        <w:rPr>
+          <w:b/>
+        </w:rPr>
+        <w:t>Node Dialogue Audio Clip</w:t>
+      </w:r>
+      <w:r>
+        <w:t>)</w:t>
+      </w:r>
+      <w:r>
+        <w:t>.</w:t>
+      </w:r>
+    </w:p>
+    <w:p>
+      <w:pPr>
+        <w:pStyle w:val="ListParagraph"/>
+        <w:numPr>
+          <w:ilvl w:val="0"/>
+          <w:numId w:val="8"/>
+        </w:numPr>
+        <w:rPr>
+          <w:b/>
+          <w:u w:val="single"/>
+        </w:rPr>
+      </w:pPr>
+      <w:r>
+        <w:t>Multiple Choice Nodes consist</w:t>
+      </w:r>
+      <w:r>
+        <w:t xml:space="preserve"> of a</w:t>
+      </w:r>
+      <w:r>
+        <w:t xml:space="preserve"> question string</w:t>
+      </w:r>
+      <w:r>
+        <w:t xml:space="preserve"> (</w:t>
+      </w:r>
+      <w:r>
+        <w:rPr>
+          <w:b/>
+        </w:rPr>
+        <w:t>Question</w:t>
+      </w:r>
+      <w:r>
+        <w:t>)</w:t>
+      </w:r>
+      <w:r>
+        <w:t xml:space="preserve"> and a list of answers for the question</w:t>
+      </w:r>
+      <w:r>
+        <w:t xml:space="preserve"> (</w:t>
+      </w:r>
+      <w:r>
+        <w:rPr>
+          <w:b/>
+        </w:rPr>
+        <w:t>Answers</w:t>
+      </w:r>
+      <w:r>
+        <w:t>)</w:t>
+      </w:r>
+      <w:r>
+        <w:t>.</w:t>
+      </w:r>
+    </w:p>
+    <w:p>
+      <w:pPr>
+        <w:pStyle w:val="ListParagraph"/>
+        <w:numPr>
+          <w:ilvl w:val="0"/>
+          <w:numId w:val="8"/>
+        </w:numPr>
+        <w:rPr>
+          <w:b/>
+          <w:u w:val="single"/>
+        </w:rPr>
+      </w:pPr>
+      <w:r>
+        <w:t>Answers consist of the answer string</w:t>
+      </w:r>
+      <w:r>
+        <w:t xml:space="preserve"> (</w:t>
+      </w:r>
+      <w:r>
+        <w:rPr>
+          <w:b/>
+        </w:rPr>
+        <w:t>Answer</w:t>
+      </w:r>
+      <w:r>
+        <w:t>)</w:t>
+      </w:r>
+      <w:r>
+        <w:t xml:space="preserve"> and the next dialogue tree that will be in response to the question</w:t>
+      </w:r>
+      <w:r>
+        <w:t xml:space="preserve"> (</w:t>
+      </w:r>
+      <w:r>
+        <w:rPr>
+          <w:b/>
+        </w:rPr>
+        <w:t>Dialogue Tree Response</w:t>
+      </w:r>
+      <w:r>
+        <w:t>)</w:t>
+      </w:r>
+      <w:r>
+        <w:t>.</w:t>
+      </w:r>
+    </w:p>
+    <w:p>
+      <w:pPr>
+        <w:rPr>
+          <w:b/>
+          <w:u w:val="single"/>
+        </w:rPr>
+      </w:pPr>
+      <w:r>
+        <w:rPr>
+          <w:b/>
+          <w:u w:val="single"/>
+        </w:rPr>
+        <w:t>DialogueTreeShim</w:t>
+      </w:r>
+    </w:p>
+    <w:p>
+      <w:pPr>
+        <w:pStyle w:val="ListParagraph"/>
+        <w:numPr>
+          <w:ilvl w:val="0"/>
+          <w:numId w:val="7"/>
+        </w:numPr>
+      </w:pPr>
+      <w:r>
+        <w:t xml:space="preserve">A </w:t>
+      </w:r>
+      <w:r>
+        <w:rPr>
+          <w:b/>
+        </w:rPr>
+        <w:t>static class</w:t>
+      </w:r>
+      <w:r>
+        <w:t xml:space="preserve"> that s</w:t>
+      </w:r>
+      <w:r>
+        <w:t xml:space="preserve">erves as a </w:t>
+      </w:r>
+      <w:r>
+        <w:rPr>
+          <w:b/>
+        </w:rPr>
+        <w:t>shim</w:t>
+      </w:r>
+      <w:r>
+        <w:t xml:space="preserve"> to pass </w:t>
+      </w:r>
+      <w:r>
+        <w:rPr>
+          <w:b/>
+        </w:rPr>
+        <w:t>DialogueTree data</w:t>
+      </w:r>
+      <w:r>
+        <w:t xml:space="preserve"> from </w:t>
+      </w:r>
+      <w:r>
+        <w:rPr>
+          <w:b/>
+        </w:rPr>
+        <w:t>Non</w:t>
+      </w:r>
+      <w:r>
+        <w:rPr>
+          <w:b/>
+        </w:rPr>
+        <w:t>-</w:t>
+      </w:r>
+      <w:r>
+        <w:rPr>
+          <w:b/>
+        </w:rPr>
+        <w:t>Monobehavior objects</w:t>
+      </w:r>
+      <w:r>
+        <w:t xml:space="preserve"> to the </w:t>
+      </w:r>
+      <w:r>
+        <w:rPr>
+          <w:b/>
+        </w:rPr>
+        <w:t>DialogueManager</w:t>
+      </w:r>
+      <w:r>
+        <w:t>.</w:t>
+      </w:r>
+      <w:r>
+        <w:t xml:space="preserve"> </w:t>
+      </w:r>
+    </w:p>
+    <w:p>
+      <w:pPr>
+        <w:pStyle w:val="ListParagraph"/>
+        <w:numPr>
+          <w:ilvl w:val="0"/>
+          <w:numId w:val="7"/>
+        </w:numPr>
+      </w:pPr>
+      <w:r>
+        <w:lastRenderedPageBreak/>
+        <w:t xml:space="preserve">In this case, you would have to create a </w:t>
+      </w:r>
+      <w:r>
+        <w:rPr>
+          <w:b/>
+        </w:rPr>
+        <w:t>new DialogueTree in a C# script</w:t>
+      </w:r>
+      <w:r>
+        <w:t xml:space="preserve"> and pass it to the </w:t>
+      </w:r>
+      <w:r>
+        <w:rPr>
+          <w:b/>
+        </w:rPr>
+        <w:t>SetAndDisplayDialogueNodeContent(DialogueTree dialogueTree, bool changeCharacterName = false)</w:t>
+      </w:r>
+      <w:r>
+        <w:t>.</w:t>
+      </w:r>
+    </w:p>
+    <w:p>
+      <w:pPr>
+        <w:rPr>
+          <w:b/>
+          <w:u w:val="single"/>
+        </w:rPr>
+      </w:pPr>
+      <w:r>
+        <w:rPr>
+          <w:b/>
+          <w:u w:val="single"/>
+        </w:rPr>
+        <w:t>DialogueTrigger</w:t>
+      </w:r>
+    </w:p>
+    <w:p>
+      <w:r>
+        <w:tab/>
+      </w:r>
+      <w:r>
+        <w:pict>
+          <v:shape id="_x0000_i1044" type="#_x0000_t75" style="width:277.85pt;height:71.55pt">
+            <v:imagedata r:id="rId33" o:title="DialogueTrigger"/>
+          </v:shape>
+        </w:pict>
+      </w:r>
+    </w:p>
+    <w:p>
+      <w:pPr>
+        <w:pStyle w:val="ListParagraph"/>
+        <w:numPr>
+          <w:ilvl w:val="0"/>
+          <w:numId w:val="6"/>
+        </w:numPr>
+      </w:pPr>
+      <w:r>
+        <w:t xml:space="preserve">This Monobehavior script can be attached to gameobjects such as </w:t>
+      </w:r>
+      <w:r>
+        <w:rPr>
+          <w:b/>
+        </w:rPr>
+        <w:t>NPCs</w:t>
+      </w:r>
+      <w:r>
+        <w:t xml:space="preserve"> to start a DialogueTree using the </w:t>
+      </w:r>
+      <w:r>
+        <w:rPr>
+          <w:b/>
+        </w:rPr>
+        <w:t xml:space="preserve">TriggerDialogue() </w:t>
+      </w:r>
+      <w:r>
+        <w:t>method.</w:t>
       </w:r>
     </w:p>
     <w:p>
@@ -1511,49 +3662,16 @@
         </w:numPr>
       </w:pPr>
       <w:r>
-        <w:lastRenderedPageBreak/>
-        <w:t xml:space="preserve">A tool that incorporates the </w:t>
-      </w:r>
-      <w:proofErr w:type="spellStart"/>
-      <w:r>
-        <w:t>SteamVR</w:t>
-      </w:r>
-      <w:proofErr w:type="spellEnd"/>
-      <w:r>
-        <w:t xml:space="preserve"> </w:t>
-      </w:r>
-      <w:proofErr w:type="spellStart"/>
-      <w:r>
-        <w:t>plugin</w:t>
-      </w:r>
-      <w:proofErr w:type="spellEnd"/>
-      <w:r>
-        <w:t xml:space="preserve"> for Unity. It is used with </w:t>
-      </w:r>
-      <w:proofErr w:type="spellStart"/>
-      <w:r>
-        <w:t>DialogueBoxVRCanvas’s</w:t>
-      </w:r>
-      <w:proofErr w:type="spellEnd"/>
-      <w:r>
-        <w:t xml:space="preserve"> button elements. </w:t>
+        <w:t xml:space="preserve">A tool that incorporates the SteamVR plugin for Unity. It is used with DialogueBoxVRCanvas’s button elements. </w:t>
       </w:r>
       <w:r>
         <w:t xml:space="preserve">The laser pointers can be activated in each hand. Pressing the select button on either hand controller while the laser is hovering over a UI button will select that option. </w:t>
       </w:r>
       <w:r>
-        <w:t xml:space="preserve">Please refer to the </w:t>
-      </w:r>
-      <w:proofErr w:type="spellStart"/>
-      <w:r>
-        <w:t>VRLaserSystem</w:t>
-      </w:r>
-      <w:r>
-        <w:t>.cs</w:t>
-      </w:r>
-      <w:proofErr w:type="spellEnd"/>
-      <w:r>
-        <w:t xml:space="preserve"> script which is included in the project folder.</w:t>
+        <w:t>Please refer to the VRLaserSystem</w:t>
+      </w:r>
+      <w:r>
+        <w:t>.cs script which is included in the project folder.</w:t>
       </w:r>
     </w:p>
     <w:p>
@@ -1589,45 +3707,13 @@
         </w:numPr>
       </w:pPr>
       <w:r>
-        <w:t xml:space="preserve">A tool that incorporates the </w:t>
-      </w:r>
-      <w:proofErr w:type="spellStart"/>
-      <w:r>
-        <w:t>SteamVR</w:t>
-      </w:r>
-      <w:proofErr w:type="spellEnd"/>
-      <w:r>
-        <w:t xml:space="preserve"> </w:t>
-      </w:r>
-      <w:proofErr w:type="spellStart"/>
-      <w:r>
-        <w:t>plugin</w:t>
-      </w:r>
-      <w:proofErr w:type="spellEnd"/>
-      <w:r>
-        <w:t xml:space="preserve"> for Unity. It is used with </w:t>
-      </w:r>
-      <w:proofErr w:type="spellStart"/>
-      <w:r>
-        <w:t>DialogueBoxVRCanvas’s</w:t>
-      </w:r>
-      <w:proofErr w:type="spellEnd"/>
-      <w:r>
-        <w:t xml:space="preserve"> button elements. There are sphere colliders located at the tips of the index finger of each hand and are only enabled when index fingers are released and not rested on the </w:t>
+        <w:t xml:space="preserve">A tool that incorporates the SteamVR plugin for Unity. It is used with DialogueBoxVRCanvas’s button elements. There are sphere colliders located at the tips of the index finger of each hand and are only enabled when index fingers are released and not rested on the </w:t>
       </w:r>
       <w:r>
         <w:t xml:space="preserve">hand controller </w:t>
       </w:r>
       <w:r>
-        <w:t xml:space="preserve">triggers. Please refer to the </w:t>
-      </w:r>
-      <w:proofErr w:type="spellStart"/>
-      <w:r>
-        <w:t>TouchDetection.cs</w:t>
-      </w:r>
-      <w:proofErr w:type="spellEnd"/>
-      <w:r>
-        <w:t xml:space="preserve"> script which is included in the project folder.</w:t>
+        <w:t>triggers. Please refer to the TouchDetection.cs script which is included in the project folder.</w:t>
       </w:r>
     </w:p>
     <w:p>
@@ -1654,15 +3740,7 @@
         </w:numPr>
       </w:pPr>
       <w:r>
-        <w:t xml:space="preserve">Easier </w:t>
-      </w:r>
-      <w:proofErr w:type="spellStart"/>
-      <w:r>
-        <w:t>DialogueTree</w:t>
-      </w:r>
-      <w:proofErr w:type="spellEnd"/>
-      <w:r>
-        <w:t xml:space="preserve"> Referencing</w:t>
+        <w:t>Easier DialogueTree Referencing</w:t>
       </w:r>
     </w:p>
     <w:p>
@@ -1674,15 +3752,7 @@
         </w:numPr>
       </w:pPr>
       <w:r>
-        <w:t xml:space="preserve">Using a single object that contains all </w:t>
-      </w:r>
-      <w:proofErr w:type="spellStart"/>
-      <w:r>
-        <w:t>DialogueTrees</w:t>
-      </w:r>
-      <w:proofErr w:type="spellEnd"/>
-      <w:r>
-        <w:t xml:space="preserve"> for the particular level/scene. This will be easy to locate if it is not hidden within a parent and is easy to reference from.</w:t>
+        <w:t>Using a single object that contains all DialogueTrees for the particular level/scene. This will be easy to locate if it is not hidden within a parent and is easy to reference from.</w:t>
       </w:r>
     </w:p>
     <w:p>
@@ -1706,13 +3776,8 @@
         </w:numPr>
       </w:pPr>
       <w:r>
-        <w:t xml:space="preserve">There might be situations in the VR world space where the player might feel nausea when look at the </w:t>
-      </w:r>
-      <w:proofErr w:type="spellStart"/>
-      <w:r>
-        <w:t>DialogueBoxVRCanvas</w:t>
-      </w:r>
-      <w:proofErr w:type="spellEnd"/>
+        <w:t>There might be situations in the VR world space where the player might feel nausea when look at the DialogueBoxVRCanvas</w:t>
+      </w:r>
       <w:r>
         <w:t xml:space="preserve"> using a Screen Space – Camera mode on the Canvas settings</w:t>
       </w:r>
@@ -1720,15 +3785,7 @@
         <w:t>.</w:t>
       </w:r>
       <w:r>
-        <w:t xml:space="preserve"> Having </w:t>
-      </w:r>
-      <w:proofErr w:type="spellStart"/>
-      <w:r>
-        <w:t>DialogueBoxVRCanvas</w:t>
-      </w:r>
-      <w:proofErr w:type="spellEnd"/>
-      <w:r>
-        <w:t xml:space="preserve"> converted to a world space object would help fix that.</w:t>
+        <w:t xml:space="preserve"> Having DialogueBoxVRCanvas converted to a world space object would help fix that.</w:t>
       </w:r>
     </w:p>
     <w:p>
@@ -1739,13 +3796,8 @@
           <w:numId w:val="3"/>
         </w:numPr>
       </w:pPr>
-      <w:proofErr w:type="spellStart"/>
-      <w:r>
-        <w:t>UnityEvents</w:t>
-      </w:r>
-      <w:proofErr w:type="spellEnd"/>
-      <w:r>
-        <w:t xml:space="preserve"> called at particular Dialogue Moments</w:t>
+      <w:r>
+        <w:t>UnityEvents called at particular Dialogue Moments</w:t>
       </w:r>
     </w:p>
     <w:p>
@@ -1790,6 +3842,7 @@
         </w:numPr>
       </w:pPr>
       <w:r>
+        <w:lastRenderedPageBreak/>
         <w:t>This needs to stay consistent. Everything in the package contents should transfer to any project without having to rely on any 3</w:t>
       </w:r>
       <w:r>
@@ -1821,6 +3874,119 @@
 <file path=word/numbering.xml><?xml version="1.0" encoding="utf-8"?>
 <w:numbering xmlns:ve="http://schemas.openxmlformats.org/markup-compatibility/2006" xmlns:o="urn:schemas-microsoft-com:office:office" xmlns:r="http://schemas.openxmlformats.org/officeDocument/2006/relationships" xmlns:m="http://schemas.openxmlformats.org/officeDocument/2006/math" xmlns:v="urn:schemas-microsoft-com:vml" xmlns:wp="http://schemas.openxmlformats.org/drawingml/2006/wordprocessingDrawing" xmlns:w10="urn:schemas-microsoft-com:office:word" xmlns:w="http://schemas.openxmlformats.org/wordprocessingml/2006/main" xmlns:wne="http://schemas.microsoft.com/office/word/2006/wordml">
   <w:abstractNum w:abstractNumId="0">
+    <w:nsid w:val="0AB45BAC"/>
+    <w:multiLevelType w:val="hybridMultilevel"/>
+    <w:tmpl w:val="3C08769E"/>
+    <w:lvl w:ilvl="0" w:tplc="04090001">
+      <w:start w:val="1"/>
+      <w:numFmt w:val="bullet"/>
+      <w:lvlText w:val=""/>
+      <w:lvlJc w:val="left"/>
+      <w:pPr>
+        <w:ind w:left="720" w:hanging="360"/>
+      </w:pPr>
+      <w:rPr>
+        <w:rFonts w:ascii="Symbol" w:hAnsi="Symbol" w:hint="default"/>
+      </w:rPr>
+    </w:lvl>
+    <w:lvl w:ilvl="1" w:tplc="04090003" w:tentative="1">
+      <w:start w:val="1"/>
+      <w:numFmt w:val="bullet"/>
+      <w:lvlText w:val="o"/>
+      <w:lvlJc w:val="left"/>
+      <w:pPr>
+        <w:ind w:left="1440" w:hanging="360"/>
+      </w:pPr>
+      <w:rPr>
+        <w:rFonts w:ascii="Courier New" w:hAnsi="Courier New" w:cs="Courier New" w:hint="default"/>
+      </w:rPr>
+    </w:lvl>
+    <w:lvl w:ilvl="2" w:tplc="04090005" w:tentative="1">
+      <w:start w:val="1"/>
+      <w:numFmt w:val="bullet"/>
+      <w:lvlText w:val=""/>
+      <w:lvlJc w:val="left"/>
+      <w:pPr>
+        <w:ind w:left="2160" w:hanging="360"/>
+      </w:pPr>
+      <w:rPr>
+        <w:rFonts w:ascii="Wingdings" w:hAnsi="Wingdings" w:hint="default"/>
+      </w:rPr>
+    </w:lvl>
+    <w:lvl w:ilvl="3" w:tplc="04090001" w:tentative="1">
+      <w:start w:val="1"/>
+      <w:numFmt w:val="bullet"/>
+      <w:lvlText w:val=""/>
+      <w:lvlJc w:val="left"/>
+      <w:pPr>
+        <w:ind w:left="2880" w:hanging="360"/>
+      </w:pPr>
+      <w:rPr>
+        <w:rFonts w:ascii="Symbol" w:hAnsi="Symbol" w:hint="default"/>
+      </w:rPr>
+    </w:lvl>
+    <w:lvl w:ilvl="4" w:tplc="04090003" w:tentative="1">
+      <w:start w:val="1"/>
+      <w:numFmt w:val="bullet"/>
+      <w:lvlText w:val="o"/>
+      <w:lvlJc w:val="left"/>
+      <w:pPr>
+        <w:ind w:left="3600" w:hanging="360"/>
+      </w:pPr>
+      <w:rPr>
+        <w:rFonts w:ascii="Courier New" w:hAnsi="Courier New" w:cs="Courier New" w:hint="default"/>
+      </w:rPr>
+    </w:lvl>
+    <w:lvl w:ilvl="5" w:tplc="04090005" w:tentative="1">
+      <w:start w:val="1"/>
+      <w:numFmt w:val="bullet"/>
+      <w:lvlText w:val=""/>
+      <w:lvlJc w:val="left"/>
+      <w:pPr>
+        <w:ind w:left="4320" w:hanging="360"/>
+      </w:pPr>
+      <w:rPr>
+        <w:rFonts w:ascii="Wingdings" w:hAnsi="Wingdings" w:hint="default"/>
+      </w:rPr>
+    </w:lvl>
+    <w:lvl w:ilvl="6" w:tplc="04090001" w:tentative="1">
+      <w:start w:val="1"/>
+      <w:numFmt w:val="bullet"/>
+      <w:lvlText w:val=""/>
+      <w:lvlJc w:val="left"/>
+      <w:pPr>
+        <w:ind w:left="5040" w:hanging="360"/>
+      </w:pPr>
+      <w:rPr>
+        <w:rFonts w:ascii="Symbol" w:hAnsi="Symbol" w:hint="default"/>
+      </w:rPr>
+    </w:lvl>
+    <w:lvl w:ilvl="7" w:tplc="04090003" w:tentative="1">
+      <w:start w:val="1"/>
+      <w:numFmt w:val="bullet"/>
+      <w:lvlText w:val="o"/>
+      <w:lvlJc w:val="left"/>
+      <w:pPr>
+        <w:ind w:left="5760" w:hanging="360"/>
+      </w:pPr>
+      <w:rPr>
+        <w:rFonts w:ascii="Courier New" w:hAnsi="Courier New" w:cs="Courier New" w:hint="default"/>
+      </w:rPr>
+    </w:lvl>
+    <w:lvl w:ilvl="8" w:tplc="04090005" w:tentative="1">
+      <w:start w:val="1"/>
+      <w:numFmt w:val="bullet"/>
+      <w:lvlText w:val=""/>
+      <w:lvlJc w:val="left"/>
+      <w:pPr>
+        <w:ind w:left="6480" w:hanging="360"/>
+      </w:pPr>
+      <w:rPr>
+        <w:rFonts w:ascii="Wingdings" w:hAnsi="Wingdings" w:hint="default"/>
+      </w:rPr>
+    </w:lvl>
+  </w:abstractNum>
+  <w:abstractNum w:abstractNumId="1">
     <w:nsid w:val="39C04922"/>
     <w:multiLevelType w:val="hybridMultilevel"/>
     <w:tmpl w:val="E8EE7D6A"/>
@@ -1906,7 +4072,7 @@
       </w:pPr>
     </w:lvl>
   </w:abstractNum>
-  <w:abstractNum w:abstractNumId="1">
+  <w:abstractNum w:abstractNumId="2">
     <w:nsid w:val="44EA7C91"/>
     <w:multiLevelType w:val="hybridMultilevel"/>
     <w:tmpl w:val="4F5C014A"/>
@@ -1992,7 +4158,346 @@
       </w:pPr>
     </w:lvl>
   </w:abstractNum>
-  <w:abstractNum w:abstractNumId="2">
+  <w:abstractNum w:abstractNumId="3">
+    <w:nsid w:val="452C6E13"/>
+    <w:multiLevelType w:val="hybridMultilevel"/>
+    <w:tmpl w:val="5CEE68DA"/>
+    <w:lvl w:ilvl="0" w:tplc="04090001">
+      <w:start w:val="1"/>
+      <w:numFmt w:val="bullet"/>
+      <w:lvlText w:val=""/>
+      <w:lvlJc w:val="left"/>
+      <w:pPr>
+        <w:ind w:left="720" w:hanging="360"/>
+      </w:pPr>
+      <w:rPr>
+        <w:rFonts w:ascii="Symbol" w:hAnsi="Symbol" w:hint="default"/>
+      </w:rPr>
+    </w:lvl>
+    <w:lvl w:ilvl="1" w:tplc="04090003" w:tentative="1">
+      <w:start w:val="1"/>
+      <w:numFmt w:val="bullet"/>
+      <w:lvlText w:val="o"/>
+      <w:lvlJc w:val="left"/>
+      <w:pPr>
+        <w:ind w:left="1440" w:hanging="360"/>
+      </w:pPr>
+      <w:rPr>
+        <w:rFonts w:ascii="Courier New" w:hAnsi="Courier New" w:cs="Courier New" w:hint="default"/>
+      </w:rPr>
+    </w:lvl>
+    <w:lvl w:ilvl="2" w:tplc="04090005" w:tentative="1">
+      <w:start w:val="1"/>
+      <w:numFmt w:val="bullet"/>
+      <w:lvlText w:val=""/>
+      <w:lvlJc w:val="left"/>
+      <w:pPr>
+        <w:ind w:left="2160" w:hanging="360"/>
+      </w:pPr>
+      <w:rPr>
+        <w:rFonts w:ascii="Wingdings" w:hAnsi="Wingdings" w:hint="default"/>
+      </w:rPr>
+    </w:lvl>
+    <w:lvl w:ilvl="3" w:tplc="04090001" w:tentative="1">
+      <w:start w:val="1"/>
+      <w:numFmt w:val="bullet"/>
+      <w:lvlText w:val=""/>
+      <w:lvlJc w:val="left"/>
+      <w:pPr>
+        <w:ind w:left="2880" w:hanging="360"/>
+      </w:pPr>
+      <w:rPr>
+        <w:rFonts w:ascii="Symbol" w:hAnsi="Symbol" w:hint="default"/>
+      </w:rPr>
+    </w:lvl>
+    <w:lvl w:ilvl="4" w:tplc="04090003" w:tentative="1">
+      <w:start w:val="1"/>
+      <w:numFmt w:val="bullet"/>
+      <w:lvlText w:val="o"/>
+      <w:lvlJc w:val="left"/>
+      <w:pPr>
+        <w:ind w:left="3600" w:hanging="360"/>
+      </w:pPr>
+      <w:rPr>
+        <w:rFonts w:ascii="Courier New" w:hAnsi="Courier New" w:cs="Courier New" w:hint="default"/>
+      </w:rPr>
+    </w:lvl>
+    <w:lvl w:ilvl="5" w:tplc="04090005" w:tentative="1">
+      <w:start w:val="1"/>
+      <w:numFmt w:val="bullet"/>
+      <w:lvlText w:val=""/>
+      <w:lvlJc w:val="left"/>
+      <w:pPr>
+        <w:ind w:left="4320" w:hanging="360"/>
+      </w:pPr>
+      <w:rPr>
+        <w:rFonts w:ascii="Wingdings" w:hAnsi="Wingdings" w:hint="default"/>
+      </w:rPr>
+    </w:lvl>
+    <w:lvl w:ilvl="6" w:tplc="04090001" w:tentative="1">
+      <w:start w:val="1"/>
+      <w:numFmt w:val="bullet"/>
+      <w:lvlText w:val=""/>
+      <w:lvlJc w:val="left"/>
+      <w:pPr>
+        <w:ind w:left="5040" w:hanging="360"/>
+      </w:pPr>
+      <w:rPr>
+        <w:rFonts w:ascii="Symbol" w:hAnsi="Symbol" w:hint="default"/>
+      </w:rPr>
+    </w:lvl>
+    <w:lvl w:ilvl="7" w:tplc="04090003" w:tentative="1">
+      <w:start w:val="1"/>
+      <w:numFmt w:val="bullet"/>
+      <w:lvlText w:val="o"/>
+      <w:lvlJc w:val="left"/>
+      <w:pPr>
+        <w:ind w:left="5760" w:hanging="360"/>
+      </w:pPr>
+      <w:rPr>
+        <w:rFonts w:ascii="Courier New" w:hAnsi="Courier New" w:cs="Courier New" w:hint="default"/>
+      </w:rPr>
+    </w:lvl>
+    <w:lvl w:ilvl="8" w:tplc="04090005" w:tentative="1">
+      <w:start w:val="1"/>
+      <w:numFmt w:val="bullet"/>
+      <w:lvlText w:val=""/>
+      <w:lvlJc w:val="left"/>
+      <w:pPr>
+        <w:ind w:left="6480" w:hanging="360"/>
+      </w:pPr>
+      <w:rPr>
+        <w:rFonts w:ascii="Wingdings" w:hAnsi="Wingdings" w:hint="default"/>
+      </w:rPr>
+    </w:lvl>
+  </w:abstractNum>
+  <w:abstractNum w:abstractNumId="4">
+    <w:nsid w:val="5C252E3C"/>
+    <w:multiLevelType w:val="hybridMultilevel"/>
+    <w:tmpl w:val="BCDCB4F0"/>
+    <w:lvl w:ilvl="0" w:tplc="04090001">
+      <w:start w:val="1"/>
+      <w:numFmt w:val="bullet"/>
+      <w:lvlText w:val=""/>
+      <w:lvlJc w:val="left"/>
+      <w:pPr>
+        <w:ind w:left="720" w:hanging="360"/>
+      </w:pPr>
+      <w:rPr>
+        <w:rFonts w:ascii="Symbol" w:hAnsi="Symbol" w:hint="default"/>
+      </w:rPr>
+    </w:lvl>
+    <w:lvl w:ilvl="1" w:tplc="04090003" w:tentative="1">
+      <w:start w:val="1"/>
+      <w:numFmt w:val="bullet"/>
+      <w:lvlText w:val="o"/>
+      <w:lvlJc w:val="left"/>
+      <w:pPr>
+        <w:ind w:left="1440" w:hanging="360"/>
+      </w:pPr>
+      <w:rPr>
+        <w:rFonts w:ascii="Courier New" w:hAnsi="Courier New" w:cs="Courier New" w:hint="default"/>
+      </w:rPr>
+    </w:lvl>
+    <w:lvl w:ilvl="2" w:tplc="04090005" w:tentative="1">
+      <w:start w:val="1"/>
+      <w:numFmt w:val="bullet"/>
+      <w:lvlText w:val=""/>
+      <w:lvlJc w:val="left"/>
+      <w:pPr>
+        <w:ind w:left="2160" w:hanging="360"/>
+      </w:pPr>
+      <w:rPr>
+        <w:rFonts w:ascii="Wingdings" w:hAnsi="Wingdings" w:hint="default"/>
+      </w:rPr>
+    </w:lvl>
+    <w:lvl w:ilvl="3" w:tplc="04090001" w:tentative="1">
+      <w:start w:val="1"/>
+      <w:numFmt w:val="bullet"/>
+      <w:lvlText w:val=""/>
+      <w:lvlJc w:val="left"/>
+      <w:pPr>
+        <w:ind w:left="2880" w:hanging="360"/>
+      </w:pPr>
+      <w:rPr>
+        <w:rFonts w:ascii="Symbol" w:hAnsi="Symbol" w:hint="default"/>
+      </w:rPr>
+    </w:lvl>
+    <w:lvl w:ilvl="4" w:tplc="04090003" w:tentative="1">
+      <w:start w:val="1"/>
+      <w:numFmt w:val="bullet"/>
+      <w:lvlText w:val="o"/>
+      <w:lvlJc w:val="left"/>
+      <w:pPr>
+        <w:ind w:left="3600" w:hanging="360"/>
+      </w:pPr>
+      <w:rPr>
+        <w:rFonts w:ascii="Courier New" w:hAnsi="Courier New" w:cs="Courier New" w:hint="default"/>
+      </w:rPr>
+    </w:lvl>
+    <w:lvl w:ilvl="5" w:tplc="04090005" w:tentative="1">
+      <w:start w:val="1"/>
+      <w:numFmt w:val="bullet"/>
+      <w:lvlText w:val=""/>
+      <w:lvlJc w:val="left"/>
+      <w:pPr>
+        <w:ind w:left="4320" w:hanging="360"/>
+      </w:pPr>
+      <w:rPr>
+        <w:rFonts w:ascii="Wingdings" w:hAnsi="Wingdings" w:hint="default"/>
+      </w:rPr>
+    </w:lvl>
+    <w:lvl w:ilvl="6" w:tplc="04090001" w:tentative="1">
+      <w:start w:val="1"/>
+      <w:numFmt w:val="bullet"/>
+      <w:lvlText w:val=""/>
+      <w:lvlJc w:val="left"/>
+      <w:pPr>
+        <w:ind w:left="5040" w:hanging="360"/>
+      </w:pPr>
+      <w:rPr>
+        <w:rFonts w:ascii="Symbol" w:hAnsi="Symbol" w:hint="default"/>
+      </w:rPr>
+    </w:lvl>
+    <w:lvl w:ilvl="7" w:tplc="04090003" w:tentative="1">
+      <w:start w:val="1"/>
+      <w:numFmt w:val="bullet"/>
+      <w:lvlText w:val="o"/>
+      <w:lvlJc w:val="left"/>
+      <w:pPr>
+        <w:ind w:left="5760" w:hanging="360"/>
+      </w:pPr>
+      <w:rPr>
+        <w:rFonts w:ascii="Courier New" w:hAnsi="Courier New" w:cs="Courier New" w:hint="default"/>
+      </w:rPr>
+    </w:lvl>
+    <w:lvl w:ilvl="8" w:tplc="04090005" w:tentative="1">
+      <w:start w:val="1"/>
+      <w:numFmt w:val="bullet"/>
+      <w:lvlText w:val=""/>
+      <w:lvlJc w:val="left"/>
+      <w:pPr>
+        <w:ind w:left="6480" w:hanging="360"/>
+      </w:pPr>
+      <w:rPr>
+        <w:rFonts w:ascii="Wingdings" w:hAnsi="Wingdings" w:hint="default"/>
+      </w:rPr>
+    </w:lvl>
+  </w:abstractNum>
+  <w:abstractNum w:abstractNumId="5">
+    <w:nsid w:val="66F224AE"/>
+    <w:multiLevelType w:val="hybridMultilevel"/>
+    <w:tmpl w:val="C130015A"/>
+    <w:lvl w:ilvl="0" w:tplc="04090001">
+      <w:start w:val="1"/>
+      <w:numFmt w:val="bullet"/>
+      <w:lvlText w:val=""/>
+      <w:lvlJc w:val="left"/>
+      <w:pPr>
+        <w:ind w:left="720" w:hanging="360"/>
+      </w:pPr>
+      <w:rPr>
+        <w:rFonts w:ascii="Symbol" w:hAnsi="Symbol" w:hint="default"/>
+      </w:rPr>
+    </w:lvl>
+    <w:lvl w:ilvl="1" w:tplc="04090003" w:tentative="1">
+      <w:start w:val="1"/>
+      <w:numFmt w:val="bullet"/>
+      <w:lvlText w:val="o"/>
+      <w:lvlJc w:val="left"/>
+      <w:pPr>
+        <w:ind w:left="1440" w:hanging="360"/>
+      </w:pPr>
+      <w:rPr>
+        <w:rFonts w:ascii="Courier New" w:hAnsi="Courier New" w:cs="Courier New" w:hint="default"/>
+      </w:rPr>
+    </w:lvl>
+    <w:lvl w:ilvl="2" w:tplc="04090005" w:tentative="1">
+      <w:start w:val="1"/>
+      <w:numFmt w:val="bullet"/>
+      <w:lvlText w:val=""/>
+      <w:lvlJc w:val="left"/>
+      <w:pPr>
+        <w:ind w:left="2160" w:hanging="360"/>
+      </w:pPr>
+      <w:rPr>
+        <w:rFonts w:ascii="Wingdings" w:hAnsi="Wingdings" w:hint="default"/>
+      </w:rPr>
+    </w:lvl>
+    <w:lvl w:ilvl="3" w:tplc="04090001" w:tentative="1">
+      <w:start w:val="1"/>
+      <w:numFmt w:val="bullet"/>
+      <w:lvlText w:val=""/>
+      <w:lvlJc w:val="left"/>
+      <w:pPr>
+        <w:ind w:left="2880" w:hanging="360"/>
+      </w:pPr>
+      <w:rPr>
+        <w:rFonts w:ascii="Symbol" w:hAnsi="Symbol" w:hint="default"/>
+      </w:rPr>
+    </w:lvl>
+    <w:lvl w:ilvl="4" w:tplc="04090003" w:tentative="1">
+      <w:start w:val="1"/>
+      <w:numFmt w:val="bullet"/>
+      <w:lvlText w:val="o"/>
+      <w:lvlJc w:val="left"/>
+      <w:pPr>
+        <w:ind w:left="3600" w:hanging="360"/>
+      </w:pPr>
+      <w:rPr>
+        <w:rFonts w:ascii="Courier New" w:hAnsi="Courier New" w:cs="Courier New" w:hint="default"/>
+      </w:rPr>
+    </w:lvl>
+    <w:lvl w:ilvl="5" w:tplc="04090005" w:tentative="1">
+      <w:start w:val="1"/>
+      <w:numFmt w:val="bullet"/>
+      <w:lvlText w:val=""/>
+      <w:lvlJc w:val="left"/>
+      <w:pPr>
+        <w:ind w:left="4320" w:hanging="360"/>
+      </w:pPr>
+      <w:rPr>
+        <w:rFonts w:ascii="Wingdings" w:hAnsi="Wingdings" w:hint="default"/>
+      </w:rPr>
+    </w:lvl>
+    <w:lvl w:ilvl="6" w:tplc="04090001" w:tentative="1">
+      <w:start w:val="1"/>
+      <w:numFmt w:val="bullet"/>
+      <w:lvlText w:val=""/>
+      <w:lvlJc w:val="left"/>
+      <w:pPr>
+        <w:ind w:left="5040" w:hanging="360"/>
+      </w:pPr>
+      <w:rPr>
+        <w:rFonts w:ascii="Symbol" w:hAnsi="Symbol" w:hint="default"/>
+      </w:rPr>
+    </w:lvl>
+    <w:lvl w:ilvl="7" w:tplc="04090003" w:tentative="1">
+      <w:start w:val="1"/>
+      <w:numFmt w:val="bullet"/>
+      <w:lvlText w:val="o"/>
+      <w:lvlJc w:val="left"/>
+      <w:pPr>
+        <w:ind w:left="5760" w:hanging="360"/>
+      </w:pPr>
+      <w:rPr>
+        <w:rFonts w:ascii="Courier New" w:hAnsi="Courier New" w:cs="Courier New" w:hint="default"/>
+      </w:rPr>
+    </w:lvl>
+    <w:lvl w:ilvl="8" w:tplc="04090005" w:tentative="1">
+      <w:start w:val="1"/>
+      <w:numFmt w:val="bullet"/>
+      <w:lvlText w:val=""/>
+      <w:lvlJc w:val="left"/>
+      <w:pPr>
+        <w:ind w:left="6480" w:hanging="360"/>
+      </w:pPr>
+      <w:rPr>
+        <w:rFonts w:ascii="Wingdings" w:hAnsi="Wingdings" w:hint="default"/>
+      </w:rPr>
+    </w:lvl>
+  </w:abstractNum>
+  <w:abstractNum w:abstractNumId="6">
     <w:nsid w:val="720873B5"/>
     <w:multiLevelType w:val="hybridMultilevel"/>
     <w:tmpl w:val="5666E778"/>
@@ -2078,7 +4583,7 @@
       </w:pPr>
     </w:lvl>
   </w:abstractNum>
-  <w:abstractNum w:abstractNumId="3">
+  <w:abstractNum w:abstractNumId="7">
     <w:nsid w:val="758F2D72"/>
     <w:multiLevelType w:val="hybridMultilevel"/>
     <w:tmpl w:val="6B8A14D4"/>
@@ -2100,7 +4605,7 @@
         <w:ind w:left="1440" w:hanging="360"/>
       </w:pPr>
     </w:lvl>
-    <w:lvl w:ilvl="2" w:tplc="0409001B" w:tentative="1">
+    <w:lvl w:ilvl="2" w:tplc="0409001B">
       <w:start w:val="1"/>
       <w:numFmt w:val="lowerRoman"/>
       <w:lvlText w:val="%3."/>
@@ -2164,17 +4669,261 @@
       </w:pPr>
     </w:lvl>
   </w:abstractNum>
+  <w:abstractNum w:abstractNumId="8">
+    <w:nsid w:val="776778A5"/>
+    <w:multiLevelType w:val="hybridMultilevel"/>
+    <w:tmpl w:val="4B8EF990"/>
+    <w:lvl w:ilvl="0" w:tplc="04090001">
+      <w:start w:val="1"/>
+      <w:numFmt w:val="bullet"/>
+      <w:lvlText w:val=""/>
+      <w:lvlJc w:val="left"/>
+      <w:pPr>
+        <w:ind w:left="720" w:hanging="360"/>
+      </w:pPr>
+      <w:rPr>
+        <w:rFonts w:ascii="Symbol" w:hAnsi="Symbol" w:hint="default"/>
+      </w:rPr>
+    </w:lvl>
+    <w:lvl w:ilvl="1" w:tplc="04090003">
+      <w:start w:val="1"/>
+      <w:numFmt w:val="bullet"/>
+      <w:lvlText w:val="o"/>
+      <w:lvlJc w:val="left"/>
+      <w:pPr>
+        <w:ind w:left="1440" w:hanging="360"/>
+      </w:pPr>
+      <w:rPr>
+        <w:rFonts w:ascii="Courier New" w:hAnsi="Courier New" w:cs="Courier New" w:hint="default"/>
+      </w:rPr>
+    </w:lvl>
+    <w:lvl w:ilvl="2" w:tplc="04090005">
+      <w:start w:val="1"/>
+      <w:numFmt w:val="bullet"/>
+      <w:lvlText w:val=""/>
+      <w:lvlJc w:val="left"/>
+      <w:pPr>
+        <w:ind w:left="2160" w:hanging="360"/>
+      </w:pPr>
+      <w:rPr>
+        <w:rFonts w:ascii="Wingdings" w:hAnsi="Wingdings" w:hint="default"/>
+      </w:rPr>
+    </w:lvl>
+    <w:lvl w:ilvl="3" w:tplc="04090001" w:tentative="1">
+      <w:start w:val="1"/>
+      <w:numFmt w:val="bullet"/>
+      <w:lvlText w:val=""/>
+      <w:lvlJc w:val="left"/>
+      <w:pPr>
+        <w:ind w:left="2880" w:hanging="360"/>
+      </w:pPr>
+      <w:rPr>
+        <w:rFonts w:ascii="Symbol" w:hAnsi="Symbol" w:hint="default"/>
+      </w:rPr>
+    </w:lvl>
+    <w:lvl w:ilvl="4" w:tplc="04090003" w:tentative="1">
+      <w:start w:val="1"/>
+      <w:numFmt w:val="bullet"/>
+      <w:lvlText w:val="o"/>
+      <w:lvlJc w:val="left"/>
+      <w:pPr>
+        <w:ind w:left="3600" w:hanging="360"/>
+      </w:pPr>
+      <w:rPr>
+        <w:rFonts w:ascii="Courier New" w:hAnsi="Courier New" w:cs="Courier New" w:hint="default"/>
+      </w:rPr>
+    </w:lvl>
+    <w:lvl w:ilvl="5" w:tplc="04090005" w:tentative="1">
+      <w:start w:val="1"/>
+      <w:numFmt w:val="bullet"/>
+      <w:lvlText w:val=""/>
+      <w:lvlJc w:val="left"/>
+      <w:pPr>
+        <w:ind w:left="4320" w:hanging="360"/>
+      </w:pPr>
+      <w:rPr>
+        <w:rFonts w:ascii="Wingdings" w:hAnsi="Wingdings" w:hint="default"/>
+      </w:rPr>
+    </w:lvl>
+    <w:lvl w:ilvl="6" w:tplc="04090001" w:tentative="1">
+      <w:start w:val="1"/>
+      <w:numFmt w:val="bullet"/>
+      <w:lvlText w:val=""/>
+      <w:lvlJc w:val="left"/>
+      <w:pPr>
+        <w:ind w:left="5040" w:hanging="360"/>
+      </w:pPr>
+      <w:rPr>
+        <w:rFonts w:ascii="Symbol" w:hAnsi="Symbol" w:hint="default"/>
+      </w:rPr>
+    </w:lvl>
+    <w:lvl w:ilvl="7" w:tplc="04090003" w:tentative="1">
+      <w:start w:val="1"/>
+      <w:numFmt w:val="bullet"/>
+      <w:lvlText w:val="o"/>
+      <w:lvlJc w:val="left"/>
+      <w:pPr>
+        <w:ind w:left="5760" w:hanging="360"/>
+      </w:pPr>
+      <w:rPr>
+        <w:rFonts w:ascii="Courier New" w:hAnsi="Courier New" w:cs="Courier New" w:hint="default"/>
+      </w:rPr>
+    </w:lvl>
+    <w:lvl w:ilvl="8" w:tplc="04090005" w:tentative="1">
+      <w:start w:val="1"/>
+      <w:numFmt w:val="bullet"/>
+      <w:lvlText w:val=""/>
+      <w:lvlJc w:val="left"/>
+      <w:pPr>
+        <w:ind w:left="6480" w:hanging="360"/>
+      </w:pPr>
+      <w:rPr>
+        <w:rFonts w:ascii="Wingdings" w:hAnsi="Wingdings" w:hint="default"/>
+      </w:rPr>
+    </w:lvl>
+  </w:abstractNum>
+  <w:abstractNum w:abstractNumId="9">
+    <w:nsid w:val="7F7A4615"/>
+    <w:multiLevelType w:val="hybridMultilevel"/>
+    <w:tmpl w:val="C0120B1E"/>
+    <w:lvl w:ilvl="0" w:tplc="04090001">
+      <w:start w:val="1"/>
+      <w:numFmt w:val="bullet"/>
+      <w:lvlText w:val=""/>
+      <w:lvlJc w:val="left"/>
+      <w:pPr>
+        <w:ind w:left="720" w:hanging="360"/>
+      </w:pPr>
+      <w:rPr>
+        <w:rFonts w:ascii="Symbol" w:hAnsi="Symbol" w:hint="default"/>
+      </w:rPr>
+    </w:lvl>
+    <w:lvl w:ilvl="1" w:tplc="04090003" w:tentative="1">
+      <w:start w:val="1"/>
+      <w:numFmt w:val="bullet"/>
+      <w:lvlText w:val="o"/>
+      <w:lvlJc w:val="left"/>
+      <w:pPr>
+        <w:ind w:left="1440" w:hanging="360"/>
+      </w:pPr>
+      <w:rPr>
+        <w:rFonts w:ascii="Courier New" w:hAnsi="Courier New" w:cs="Courier New" w:hint="default"/>
+      </w:rPr>
+    </w:lvl>
+    <w:lvl w:ilvl="2" w:tplc="04090005" w:tentative="1">
+      <w:start w:val="1"/>
+      <w:numFmt w:val="bullet"/>
+      <w:lvlText w:val=""/>
+      <w:lvlJc w:val="left"/>
+      <w:pPr>
+        <w:ind w:left="2160" w:hanging="360"/>
+      </w:pPr>
+      <w:rPr>
+        <w:rFonts w:ascii="Wingdings" w:hAnsi="Wingdings" w:hint="default"/>
+      </w:rPr>
+    </w:lvl>
+    <w:lvl w:ilvl="3" w:tplc="04090001" w:tentative="1">
+      <w:start w:val="1"/>
+      <w:numFmt w:val="bullet"/>
+      <w:lvlText w:val=""/>
+      <w:lvlJc w:val="left"/>
+      <w:pPr>
+        <w:ind w:left="2880" w:hanging="360"/>
+      </w:pPr>
+      <w:rPr>
+        <w:rFonts w:ascii="Symbol" w:hAnsi="Symbol" w:hint="default"/>
+      </w:rPr>
+    </w:lvl>
+    <w:lvl w:ilvl="4" w:tplc="04090003" w:tentative="1">
+      <w:start w:val="1"/>
+      <w:numFmt w:val="bullet"/>
+      <w:lvlText w:val="o"/>
+      <w:lvlJc w:val="left"/>
+      <w:pPr>
+        <w:ind w:left="3600" w:hanging="360"/>
+      </w:pPr>
+      <w:rPr>
+        <w:rFonts w:ascii="Courier New" w:hAnsi="Courier New" w:cs="Courier New" w:hint="default"/>
+      </w:rPr>
+    </w:lvl>
+    <w:lvl w:ilvl="5" w:tplc="04090005" w:tentative="1">
+      <w:start w:val="1"/>
+      <w:numFmt w:val="bullet"/>
+      <w:lvlText w:val=""/>
+      <w:lvlJc w:val="left"/>
+      <w:pPr>
+        <w:ind w:left="4320" w:hanging="360"/>
+      </w:pPr>
+      <w:rPr>
+        <w:rFonts w:ascii="Wingdings" w:hAnsi="Wingdings" w:hint="default"/>
+      </w:rPr>
+    </w:lvl>
+    <w:lvl w:ilvl="6" w:tplc="04090001" w:tentative="1">
+      <w:start w:val="1"/>
+      <w:numFmt w:val="bullet"/>
+      <w:lvlText w:val=""/>
+      <w:lvlJc w:val="left"/>
+      <w:pPr>
+        <w:ind w:left="5040" w:hanging="360"/>
+      </w:pPr>
+      <w:rPr>
+        <w:rFonts w:ascii="Symbol" w:hAnsi="Symbol" w:hint="default"/>
+      </w:rPr>
+    </w:lvl>
+    <w:lvl w:ilvl="7" w:tplc="04090003" w:tentative="1">
+      <w:start w:val="1"/>
+      <w:numFmt w:val="bullet"/>
+      <w:lvlText w:val="o"/>
+      <w:lvlJc w:val="left"/>
+      <w:pPr>
+        <w:ind w:left="5760" w:hanging="360"/>
+      </w:pPr>
+      <w:rPr>
+        <w:rFonts w:ascii="Courier New" w:hAnsi="Courier New" w:cs="Courier New" w:hint="default"/>
+      </w:rPr>
+    </w:lvl>
+    <w:lvl w:ilvl="8" w:tplc="04090005" w:tentative="1">
+      <w:start w:val="1"/>
+      <w:numFmt w:val="bullet"/>
+      <w:lvlText w:val=""/>
+      <w:lvlJc w:val="left"/>
+      <w:pPr>
+        <w:ind w:left="6480" w:hanging="360"/>
+      </w:pPr>
+      <w:rPr>
+        <w:rFonts w:ascii="Wingdings" w:hAnsi="Wingdings" w:hint="default"/>
+      </w:rPr>
+    </w:lvl>
+  </w:abstractNum>
   <w:num w:numId="1">
+    <w:abstractNumId w:val="6"/>
+  </w:num>
+  <w:num w:numId="2">
+    <w:abstractNumId w:val="1"/>
+  </w:num>
+  <w:num w:numId="3">
     <w:abstractNumId w:val="2"/>
   </w:num>
-  <w:num w:numId="2">
+  <w:num w:numId="4">
+    <w:abstractNumId w:val="7"/>
+  </w:num>
+  <w:num w:numId="5">
+    <w:abstractNumId w:val="8"/>
+  </w:num>
+  <w:num w:numId="6">
     <w:abstractNumId w:val="0"/>
   </w:num>
-  <w:num w:numId="3">
-    <w:abstractNumId w:val="1"/>
+  <w:num w:numId="7">
+    <w:abstractNumId w:val="3"/>
   </w:num>
-  <w:num w:numId="4">
-    <w:abstractNumId w:val="3"/>
+  <w:num w:numId="8">
+    <w:abstractNumId w:val="5"/>
+  </w:num>
+  <w:num w:numId="9">
+    <w:abstractNumId w:val="9"/>
+  </w:num>
+  <w:num w:numId="10">
+    <w:abstractNumId w:val="4"/>
   </w:num>
 </w:numbering>
 </file>
@@ -2378,6 +5127,36 @@
       <w:ind w:left="720"/>
       <w:contextualSpacing/>
     </w:pPr>
+  </w:style>
+  <w:style w:type="paragraph" w:styleId="BalloonText">
+    <w:name w:val="Balloon Text"/>
+    <w:basedOn w:val="Normal"/>
+    <w:link w:val="BalloonTextChar"/>
+    <w:uiPriority w:val="99"/>
+    <w:semiHidden/>
+    <w:unhideWhenUsed/>
+    <w:rsid w:val="000623BA"/>
+    <w:pPr>
+      <w:spacing w:after="0" w:line="240" w:lineRule="auto"/>
+    </w:pPr>
+    <w:rPr>
+      <w:rFonts w:ascii="Tahoma" w:hAnsi="Tahoma" w:cs="Tahoma"/>
+      <w:sz w:val="16"/>
+      <w:szCs w:val="16"/>
+    </w:rPr>
+  </w:style>
+  <w:style w:type="character" w:customStyle="1" w:styleId="BalloonTextChar">
+    <w:name w:val="Balloon Text Char"/>
+    <w:basedOn w:val="DefaultParagraphFont"/>
+    <w:link w:val="BalloonText"/>
+    <w:uiPriority w:val="99"/>
+    <w:semiHidden/>
+    <w:rsid w:val="000623BA"/>
+    <w:rPr>
+      <w:rFonts w:ascii="Tahoma" w:hAnsi="Tahoma" w:cs="Tahoma"/>
+      <w:sz w:val="16"/>
+      <w:szCs w:val="16"/>
+    </w:rPr>
   </w:style>
 </w:styles>
 </file>

</xml_diff>

<commit_message>
DialogueBoxWorldSpaceCanvas in development. UnityEvents for DialogueTrees and DialogueTriggers in development.
</commit_message>
<xml_diff>
--- a/Assets/Documentation/Dialogue Tool Plugin Documentation.docx
+++ b/Assets/Documentation/Dialogue Tool Plugin Documentation.docx
@@ -1794,7 +1794,7 @@
       </w:pPr>
       <w:r>
         <w:pict>
-          <v:shape id="_x0000_i1035" type="#_x0000_t75" style="width:381.7pt;height:165.25pt">
+          <v:shape id="_x0000_i1034" type="#_x0000_t75" style="width:381.7pt;height:165.25pt">
             <v:imagedata r:id="rId18" o:title="Multiple_Choice_and_Branching_E2"/>
           </v:shape>
         </w:pict>
@@ -1808,7 +1808,7 @@
       <w:r>
         <w:lastRenderedPageBreak/>
         <w:pict>
-          <v:shape id="_x0000_i1036" type="#_x0000_t75" style="width:381.7pt;height:405.25pt">
+          <v:shape id="_x0000_i1035" type="#_x0000_t75" style="width:381.7pt;height:405.25pt">
             <v:imagedata r:id="rId19" o:title="Multiple_Choice_and_Branching_E3"/>
           </v:shape>
         </w:pict>
@@ -1849,7 +1849,7 @@
       <w:r>
         <w:lastRenderedPageBreak/>
         <w:pict>
-          <v:shape id="_x0000_i1034" type="#_x0000_t75" style="width:384.45pt;height:283.85pt">
+          <v:shape id="_x0000_i1036" type="#_x0000_t75" style="width:384.45pt;height:283.85pt">
             <v:imagedata r:id="rId20" o:title="Multiple_Choice_and_Branching_E"/>
           </v:shape>
         </w:pict>
@@ -2165,7 +2165,7 @@
       <w:r>
         <w:lastRenderedPageBreak/>
         <w:pict>
-          <v:shape id="_x0000_i1041" type="#_x0000_t75" style="width:5in;height:264.9pt">
+          <v:shape id="_x0000_i1041" type="#_x0000_t75" style="width:5in;height:264.45pt">
             <v:imagedata r:id="rId26" o:title="Merging_Dialogue_Tree_Branches_C"/>
           </v:shape>
         </w:pict>
@@ -2962,7 +2962,7 @@
       </w:r>
       <w:r>
         <w:pict>
-          <v:shape id="_x0000_i1046" type="#_x0000_t75" style="width:423.25pt;height:84pt">
+          <v:shape id="_x0000_i1044" type="#_x0000_t75" style="width:423.25pt;height:84pt">
             <v:imagedata r:id="rId30" o:title="MultipleChoiceTemplate"/>
           </v:shape>
         </w:pict>
@@ -3163,7 +3163,7 @@
       </w:r>
       <w:r>
         <w:pict>
-          <v:shape id="_x0000_i1047" type="#_x0000_t75" style="width:409.4pt;height:359.55pt">
+          <v:shape id="_x0000_i1046" type="#_x0000_t75" style="width:409.4pt;height:359.55pt">
             <v:imagedata r:id="rId32" o:title="DialogueTree"/>
           </v:shape>
         </w:pict>
@@ -3556,7 +3556,7 @@
       </w:r>
       <w:r>
         <w:pict>
-          <v:shape id="_x0000_i1044" type="#_x0000_t75" style="width:277.85pt;height:71.55pt">
+          <v:shape id="_x0000_i1047" type="#_x0000_t75" style="width:277.85pt;height:71.55pt">
             <v:imagedata r:id="rId33" o:title="DialogueTrigger"/>
           </v:shape>
         </w:pict>
@@ -3752,7 +3752,13 @@
         </w:numPr>
       </w:pPr>
       <w:r>
-        <w:t>Using a single object that contains all DialogueTrees for the particular level/scene. This will be easy to locate if it is not hidden within a parent and is easy to reference from.</w:t>
+        <w:t xml:space="preserve">Using a single object that contains all </w:t>
+      </w:r>
+      <w:r>
+        <w:t>NPCs with DialogueTrigger component</w:t>
+      </w:r>
+      <w:r>
+        <w:t>s for the particular level/scene. This will be easy to locate if it is not hidden within a parent and is easy to reference from.</w:t>
       </w:r>
     </w:p>
     <w:p>
@@ -3816,6 +3822,31 @@
       <w:pPr>
         <w:pStyle w:val="ListParagraph"/>
         <w:numPr>
+          <w:ilvl w:val="1"/>
+          <w:numId w:val="3"/>
+        </w:numPr>
+      </w:pPr>
+      <w:r>
+        <w:lastRenderedPageBreak/>
+        <w:t>At the very least have one unity event for the start of the DialogueTree and one for the end of the DialogueTree that can be set within a DialogueTrigger.</w:t>
+      </w:r>
+    </w:p>
+    <w:p>
+      <w:pPr>
+        <w:pStyle w:val="ListParagraph"/>
+        <w:numPr>
+          <w:ilvl w:val="1"/>
+          <w:numId w:val="3"/>
+        </w:numPr>
+      </w:pPr>
+      <w:r>
+        <w:t>Using a list of structs that contain a method name and object value for a parameter could be used in SendMessage(string methodName, object value) method to mimic UnityEvent Invoke() method.</w:t>
+      </w:r>
+    </w:p>
+    <w:p>
+      <w:pPr>
+        <w:pStyle w:val="ListParagraph"/>
+        <w:numPr>
           <w:ilvl w:val="0"/>
           <w:numId w:val="3"/>
         </w:numPr>
@@ -3842,7 +3873,6 @@
         </w:numPr>
       </w:pPr>
       <w:r>
-        <w:lastRenderedPageBreak/>
         <w:t>This needs to stay consistent. Everything in the package contents should transfer to any project without having to rely on any 3</w:t>
       </w:r>
       <w:r>

</xml_diff>